<commit_message>
Atualização da pesquisa até o item 1.5
Atualização da pesquisa até o item 1.5
</commit_message>
<xml_diff>
--- a/Aula10/Pesquisa.docx
+++ b/Aula10/Pesquisa.docx
@@ -1,6 +1,6 @@
 
 <file path=word/document.xml><?xml version="1.0" encoding="utf-8"?>
-<w:document xmlns:wpc="http://schemas.microsoft.com/office/word/2010/wordprocessingCanvas" xmlns:mc="http://schemas.openxmlformats.org/markup-compatibility/2006" xmlns:o="urn:schemas-microsoft-com:office:office" xmlns:r="http://schemas.openxmlformats.org/officeDocument/2006/relationships" xmlns:m="http://schemas.openxmlformats.org/officeDocument/2006/math" xmlns:v="urn:schemas-microsoft-com:vml" xmlns:wp14="http://schemas.microsoft.com/office/word/2010/wordprocessingDrawing" xmlns:wp="http://schemas.openxmlformats.org/drawingml/2006/wordprocessingDrawing" xmlns:w10="urn:schemas-microsoft-com:office:word" xmlns:w="http://schemas.openxmlformats.org/wordprocessingml/2006/main" xmlns:w14="http://schemas.microsoft.com/office/word/2010/wordml" xmlns:wpg="http://schemas.microsoft.com/office/word/2010/wordprocessingGroup" xmlns:wpi="http://schemas.microsoft.com/office/word/2010/wordprocessingInk" xmlns:wne="http://schemas.microsoft.com/office/word/2006/wordml" xmlns:wps="http://schemas.microsoft.com/office/word/2010/wordprocessingShape" mc:Ignorable="w14 wp14">
+<w:document xmlns:wpc="http://schemas.microsoft.com/office/word/2010/wordprocessingCanvas" xmlns:mc="http://schemas.openxmlformats.org/markup-compatibility/2006" xmlns:o="urn:schemas-microsoft-com:office:office" xmlns:r="http://schemas.openxmlformats.org/officeDocument/2006/relationships" xmlns:m="http://schemas.openxmlformats.org/officeDocument/2006/math" xmlns:v="urn:schemas-microsoft-com:vml" xmlns:wp14="http://schemas.microsoft.com/office/word/2010/wordprocessingDrawing" xmlns:wp="http://schemas.openxmlformats.org/drawingml/2006/wordprocessingDrawing" xmlns:w10="urn:schemas-microsoft-com:office:word" xmlns:w="http://schemas.openxmlformats.org/wordprocessingml/2006/main" xmlns:w14="http://schemas.microsoft.com/office/word/2010/wordml" xmlns:w15="http://schemas.microsoft.com/office/word/2012/wordml" xmlns:wpg="http://schemas.microsoft.com/office/word/2010/wordprocessingGroup" xmlns:wpi="http://schemas.microsoft.com/office/word/2010/wordprocessingInk" xmlns:wne="http://schemas.microsoft.com/office/word/2006/wordml" xmlns:wps="http://schemas.microsoft.com/office/word/2010/wordprocessingShape" mc:Ignorable="w14 w15 wp14">
   <w:body>
     <w:p>
       <w:pPr>
@@ -53,7 +53,7 @@
                     </pic:cNvPicPr>
                   </pic:nvPicPr>
                   <pic:blipFill rotWithShape="1">
-                    <a:blip r:embed="rId9">
+                    <a:blip r:embed="rId8">
                       <a:extLst>
                         <a:ext uri="{28A0092B-C50C-407E-A947-70E740481C1C}">
                           <a14:useLocalDpi xmlns:a14="http://schemas.microsoft.com/office/drawing/2010/main" val="0"/>
@@ -739,24 +739,7 @@
         </w:rPr>
         <w:tab/>
       </w:r>
-      <w:r>
-        <w:rPr>
-          <w:rFonts w:asciiTheme="minorHAnsi" w:hAnsiTheme="minorHAnsi" w:cstheme="minorHAnsi"/>
-          <w:i/>
-          <w:sz w:val="28"/>
-          <w:u w:val="single"/>
-        </w:rPr>
-        <w:tab/>
-      </w:r>
-      <w:r>
-        <w:rPr>
-          <w:rFonts w:asciiTheme="minorHAnsi" w:hAnsiTheme="minorHAnsi" w:cstheme="minorHAnsi"/>
-          <w:i/>
-          <w:sz w:val="28"/>
-          <w:u w:val="single"/>
-        </w:rPr>
-        <w:tab/>
-      </w:r>
+      <w:proofErr w:type="gramStart"/>
       <w:r>
         <w:rPr>
           <w:rFonts w:asciiTheme="minorHAnsi" w:hAnsiTheme="minorHAnsi" w:cstheme="minorHAnsi"/>
@@ -766,7 +749,6 @@
         </w:rPr>
         <w:t>1.1</w:t>
       </w:r>
-      <w:proofErr w:type="gramStart"/>
       <w:r>
         <w:rPr>
           <w:rFonts w:asciiTheme="minorHAnsi" w:hAnsiTheme="minorHAnsi" w:cstheme="minorHAnsi"/>
@@ -785,6 +767,15 @@
         </w:rPr>
         <w:t xml:space="preserve"> </w:t>
       </w:r>
+      <w:r>
+        <w:rPr>
+          <w:rFonts w:asciiTheme="minorHAnsi" w:hAnsiTheme="minorHAnsi" w:cstheme="minorHAnsi"/>
+          <w:i/>
+          <w:sz w:val="40"/>
+          <w:u w:val="single"/>
+        </w:rPr>
+        <w:t>ADC</w:t>
+      </w:r>
       <w:proofErr w:type="gramEnd"/>
       <w:r>
         <w:rPr>
@@ -793,7 +784,7 @@
           <w:sz w:val="40"/>
           <w:u w:val="single"/>
         </w:rPr>
-        <w:t>7 segmentos</w:t>
+        <w:t xml:space="preserve">                             </w:t>
       </w:r>
     </w:p>
     <w:p>
@@ -825,25 +816,34 @@
           <w:sz w:val="28"/>
           <w:u w:val="single"/>
         </w:rPr>
-        <w:t xml:space="preserve">1.1 </w:t>
-      </w:r>
-      <w:r>
-        <w:rPr>
-          <w:rFonts w:asciiTheme="minorHAnsi" w:hAnsiTheme="minorHAnsi" w:cstheme="minorHAnsi"/>
-          <w:i/>
-          <w:sz w:val="28"/>
-          <w:u w:val="single"/>
-        </w:rPr>
-        <w:t>Display</w:t>
-      </w:r>
-      <w:r>
-        <w:rPr>
-          <w:rFonts w:asciiTheme="minorHAnsi" w:hAnsiTheme="minorHAnsi" w:cstheme="minorHAnsi"/>
-          <w:i/>
-          <w:sz w:val="28"/>
-          <w:u w:val="single"/>
-        </w:rPr>
-        <w:t xml:space="preserve"> 7s</w:t>
+        <w:t>1.1</w:t>
+      </w:r>
+      <w:r>
+        <w:rPr>
+          <w:rFonts w:asciiTheme="minorHAnsi" w:hAnsiTheme="minorHAnsi" w:cstheme="minorHAnsi"/>
+          <w:i/>
+          <w:sz w:val="28"/>
+          <w:u w:val="single"/>
+        </w:rPr>
+        <w:t>:</w:t>
+      </w:r>
+      <w:r>
+        <w:rPr>
+          <w:rFonts w:asciiTheme="minorHAnsi" w:hAnsiTheme="minorHAnsi" w:cstheme="minorHAnsi"/>
+          <w:i/>
+          <w:sz w:val="28"/>
+          <w:u w:val="single"/>
+        </w:rPr>
+        <w:t xml:space="preserve"> </w:t>
+      </w:r>
+      <w:r>
+        <w:rPr>
+          <w:rFonts w:asciiTheme="minorHAnsi" w:hAnsiTheme="minorHAnsi" w:cstheme="minorHAnsi"/>
+          <w:i/>
+          <w:sz w:val="28"/>
+          <w:u w:val="single"/>
+        </w:rPr>
+        <w:t>Quantização de áudio</w:t>
       </w:r>
     </w:p>
     <w:p>
@@ -860,35 +860,173 @@
           <w:rFonts w:asciiTheme="minorHAnsi" w:hAnsiTheme="minorHAnsi"/>
           <w:noProof/>
         </w:rPr>
-        <w:t xml:space="preserve">Consiste em </w:t>
+        <w:t>Valores comuns para quantização áudio em sistemas digitais de auto desempenho com computadores são 16 e 24 bits, por</w:t>
       </w:r>
       <w:r>
         <w:rPr>
           <w:rFonts w:asciiTheme="minorHAnsi" w:hAnsiTheme="minorHAnsi"/>
           <w:noProof/>
         </w:rPr>
-        <w:t xml:space="preserve">um arranjo de </w:t>
-      </w:r>
-      <w:r>
-        <w:rPr>
-          <w:rFonts w:asciiTheme="minorHAnsi" w:hAnsiTheme="minorHAnsi"/>
+        <w:t>ém os valores pordem variar muito de acordo com a aplicação.</w:t>
+      </w:r>
+    </w:p>
+    <w:p>
+      <w:pPr>
+        <w:pStyle w:val="SemEspaamento"/>
+        <w:jc w:val="center"/>
+        <w:rPr>
+          <w:rStyle w:val="nfase"/>
+          <w:rFonts w:asciiTheme="minorHAnsi" w:hAnsiTheme="minorHAnsi"/>
+          <w:b/>
+          <w:i w:val="0"/>
+          <w:szCs w:val="28"/>
+        </w:rPr>
+      </w:pPr>
+      <w:r>
+        <w:rPr>
           <w:noProof/>
         </w:rPr>
-        <w:t xml:space="preserve">LEDs </w:t>
-      </w:r>
-      <w:r>
-        <w:rPr>
-          <w:rFonts w:asciiTheme="minorHAnsi" w:hAnsiTheme="minorHAnsi"/>
-          <w:noProof/>
-        </w:rPr>
-        <w:t>em um encapsulamento de forma a mostrar caracteres alfanuméricos. Assim temos 7 segmentos (LEDs)  para formar cada caracter.</w:t>
-      </w:r>
+        <w:drawing>
+          <wp:inline distT="0" distB="0" distL="0" distR="0" wp14:anchorId="53EAB8DD" wp14:editId="4B2BEC18">
+            <wp:extent cx="3942857" cy="4400000"/>
+            <wp:effectExtent l="0" t="0" r="635" b="635"/>
+            <wp:docPr id="1" name="Imagem 1"/>
+            <wp:cNvGraphicFramePr>
+              <a:graphicFrameLocks xmlns:a="http://schemas.openxmlformats.org/drawingml/2006/main" noChangeAspect="1"/>
+            </wp:cNvGraphicFramePr>
+            <a:graphic xmlns:a="http://schemas.openxmlformats.org/drawingml/2006/main">
+              <a:graphicData uri="http://schemas.openxmlformats.org/drawingml/2006/picture">
+                <pic:pic xmlns:pic="http://schemas.openxmlformats.org/drawingml/2006/picture">
+                  <pic:nvPicPr>
+                    <pic:cNvPr id="1" name=""/>
+                    <pic:cNvPicPr/>
+                  </pic:nvPicPr>
+                  <pic:blipFill>
+                    <a:blip r:embed="rId9"/>
+                    <a:stretch>
+                      <a:fillRect/>
+                    </a:stretch>
+                  </pic:blipFill>
+                  <pic:spPr>
+                    <a:xfrm>
+                      <a:off x="0" y="0"/>
+                      <a:ext cx="3942857" cy="4400000"/>
+                    </a:xfrm>
+                    <a:prstGeom prst="rect">
+                      <a:avLst/>
+                    </a:prstGeom>
+                  </pic:spPr>
+                </pic:pic>
+              </a:graphicData>
+            </a:graphic>
+          </wp:inline>
+        </w:drawing>
+      </w:r>
+    </w:p>
+    <w:p>
+      <w:pPr>
+        <w:jc w:val="both"/>
+        <w:rPr>
+          <w:rStyle w:val="nfase"/>
+          <w:rFonts w:asciiTheme="minorHAnsi" w:hAnsiTheme="minorHAnsi"/>
+          <w:b/>
+          <w:i w:val="0"/>
+          <w:szCs w:val="28"/>
+        </w:rPr>
+      </w:pPr>
+    </w:p>
+    <w:p>
+      <w:pPr>
+        <w:jc w:val="both"/>
+        <w:rPr>
+          <w:rStyle w:val="nfase"/>
+          <w:rFonts w:asciiTheme="minorHAnsi" w:hAnsiTheme="minorHAnsi"/>
+          <w:b/>
+          <w:i w:val="0"/>
+          <w:szCs w:val="28"/>
+        </w:rPr>
+      </w:pPr>
+    </w:p>
+    <w:p>
+      <w:pPr>
+        <w:ind w:left="720"/>
+        <w:jc w:val="center"/>
+        <w:rPr>
+          <w:rFonts w:asciiTheme="minorHAnsi" w:hAnsiTheme="minorHAnsi" w:cstheme="minorHAnsi"/>
+          <w:i/>
+          <w:sz w:val="28"/>
+          <w:u w:val="single"/>
+        </w:rPr>
+      </w:pPr>
+      <w:r>
+        <w:rPr>
+          <w:rFonts w:asciiTheme="minorHAnsi" w:hAnsiTheme="minorHAnsi" w:cstheme="minorHAnsi"/>
+          <w:i/>
+          <w:sz w:val="28"/>
+          <w:u w:val="single"/>
+        </w:rPr>
+        <w:t xml:space="preserve">1.2: </w:t>
+      </w:r>
+      <w:r>
+        <w:rPr>
+          <w:rFonts w:asciiTheme="minorHAnsi" w:hAnsiTheme="minorHAnsi" w:cstheme="minorHAnsi"/>
+          <w:i/>
+          <w:sz w:val="28"/>
+          <w:u w:val="single"/>
+        </w:rPr>
+        <w:t xml:space="preserve"> </w:t>
+      </w:r>
+      <w:proofErr w:type="spellStart"/>
+      <w:r>
+        <w:rPr>
+          <w:rFonts w:asciiTheme="minorHAnsi" w:hAnsiTheme="minorHAnsi" w:cstheme="minorHAnsi"/>
+          <w:i/>
+          <w:sz w:val="28"/>
+          <w:u w:val="single"/>
+        </w:rPr>
+        <w:t>Aliasing</w:t>
+      </w:r>
+      <w:proofErr w:type="spellEnd"/>
     </w:p>
     <w:p>
       <w:pPr>
         <w:pStyle w:val="SemEspaamento"/>
         <w:jc w:val="both"/>
         <w:rPr>
+          <w:rFonts w:asciiTheme="minorHAnsi" w:hAnsiTheme="minorHAnsi"/>
+          <w:noProof/>
+        </w:rPr>
+      </w:pPr>
+      <w:r>
+        <w:rPr>
+          <w:rFonts w:asciiTheme="minorHAnsi" w:hAnsiTheme="minorHAnsi"/>
+          <w:noProof/>
+        </w:rPr>
+        <w:t>Aliasing acontece quando  sinal não é amostrado em uma taxa coerente, sendo assim possível recuperar mais de um sinal dos dados amostrados. O que é errado já apenas uma forma de onda específica foi amostrada.</w:t>
+      </w:r>
+    </w:p>
+    <w:p>
+      <w:pPr>
+        <w:pStyle w:val="SemEspaamento"/>
+        <w:jc w:val="both"/>
+        <w:rPr>
+          <w:rFonts w:asciiTheme="minorHAnsi" w:hAnsiTheme="minorHAnsi"/>
+          <w:noProof/>
+        </w:rPr>
+      </w:pPr>
+      <w:r>
+        <w:rPr>
+          <w:rFonts w:asciiTheme="minorHAnsi" w:hAnsiTheme="minorHAnsi"/>
+          <w:noProof/>
+        </w:rPr>
+        <w:t>A imagem abaixo salienta o problema, onde é possivel visualizar duas senoides com os mesmos pontos amostrados.</w:t>
+      </w:r>
+    </w:p>
+    <w:p>
+      <w:pPr>
+        <w:pStyle w:val="SemEspaamento"/>
+        <w:jc w:val="both"/>
+        <w:rPr>
           <w:rStyle w:val="nfase"/>
           <w:rFonts w:asciiTheme="minorHAnsi" w:hAnsiTheme="minorHAnsi"/>
           <w:b/>
@@ -896,19 +1034,873 @@
           <w:szCs w:val="28"/>
         </w:rPr>
       </w:pPr>
-      <w:r>
-        <w:rPr>
-          <w:rFonts w:asciiTheme="minorHAnsi" w:hAnsiTheme="minorHAnsi"/>
+    </w:p>
+    <w:p>
+      <w:pPr>
+        <w:jc w:val="center"/>
+        <w:rPr>
+          <w:rStyle w:val="nfase"/>
+          <w:rFonts w:asciiTheme="minorHAnsi" w:hAnsiTheme="minorHAnsi"/>
+          <w:b/>
+          <w:i w:val="0"/>
+          <w:szCs w:val="28"/>
+        </w:rPr>
+      </w:pPr>
+      <w:r>
+        <w:rPr>
           <w:noProof/>
         </w:rPr>
-        <w:t xml:space="preserve">Um fator importante é os displays 7s possuem anodo ou catodo comuns o que possibilita a multiplexação de displays. </w:t>
+        <w:drawing>
+          <wp:inline distT="0" distB="0" distL="0" distR="0" wp14:anchorId="7DB68973" wp14:editId="77787537">
+            <wp:extent cx="3007995" cy="952500"/>
+            <wp:effectExtent l="0" t="0" r="1905" b="0"/>
+            <wp:docPr id="3" name="Imagem 3"/>
+            <wp:cNvGraphicFramePr>
+              <a:graphicFrameLocks xmlns:a="http://schemas.openxmlformats.org/drawingml/2006/main" noChangeAspect="1"/>
+            </wp:cNvGraphicFramePr>
+            <a:graphic xmlns:a="http://schemas.openxmlformats.org/drawingml/2006/main">
+              <a:graphicData uri="http://schemas.openxmlformats.org/drawingml/2006/picture">
+                <pic:pic xmlns:pic="http://schemas.openxmlformats.org/drawingml/2006/picture">
+                  <pic:nvPicPr>
+                    <pic:cNvPr id="1" name=""/>
+                    <pic:cNvPicPr/>
+                  </pic:nvPicPr>
+                  <pic:blipFill>
+                    <a:blip r:embed="rId10"/>
+                    <a:stretch>
+                      <a:fillRect/>
+                    </a:stretch>
+                  </pic:blipFill>
+                  <pic:spPr>
+                    <a:xfrm>
+                      <a:off x="0" y="0"/>
+                      <a:ext cx="3011393" cy="953576"/>
+                    </a:xfrm>
+                    <a:prstGeom prst="rect">
+                      <a:avLst/>
+                    </a:prstGeom>
+                  </pic:spPr>
+                </pic:pic>
+              </a:graphicData>
+            </a:graphic>
+          </wp:inline>
+        </w:drawing>
+      </w:r>
+    </w:p>
+    <w:p>
+      <w:pPr>
+        <w:jc w:val="center"/>
+        <w:rPr>
+          <w:rStyle w:val="nfase"/>
+          <w:rFonts w:asciiTheme="minorHAnsi" w:hAnsiTheme="minorHAnsi"/>
+          <w:i w:val="0"/>
+          <w:szCs w:val="28"/>
+        </w:rPr>
+      </w:pPr>
+      <w:r>
+        <w:rPr>
+          <w:rStyle w:val="nfase"/>
+          <w:rFonts w:asciiTheme="minorHAnsi" w:hAnsiTheme="minorHAnsi"/>
+          <w:i w:val="0"/>
+          <w:szCs w:val="28"/>
+        </w:rPr>
+        <w:t xml:space="preserve">Assim </w:t>
+      </w:r>
+      <w:proofErr w:type="spellStart"/>
+      <w:r>
+        <w:rPr>
+          <w:rStyle w:val="nfase"/>
+          <w:rFonts w:asciiTheme="minorHAnsi" w:hAnsiTheme="minorHAnsi"/>
+          <w:i w:val="0"/>
+          <w:szCs w:val="28"/>
+        </w:rPr>
+        <w:t>an</w:t>
+      </w:r>
+      <w:r>
+        <w:rPr>
+          <w:rStyle w:val="nfase"/>
+          <w:rFonts w:asciiTheme="minorHAnsi" w:hAnsiTheme="minorHAnsi"/>
+          <w:i w:val="0"/>
+          <w:szCs w:val="28"/>
+        </w:rPr>
+        <w:t>ti-aliasing</w:t>
+      </w:r>
+      <w:proofErr w:type="spellEnd"/>
+      <w:r>
+        <w:rPr>
+          <w:rStyle w:val="nfase"/>
+          <w:rFonts w:asciiTheme="minorHAnsi" w:hAnsiTheme="minorHAnsi"/>
+          <w:i w:val="0"/>
+          <w:szCs w:val="28"/>
+        </w:rPr>
+        <w:t xml:space="preserve"> são técnicas de amostragem que visam evitar o </w:t>
+      </w:r>
+      <w:proofErr w:type="spellStart"/>
+      <w:r>
+        <w:rPr>
+          <w:rStyle w:val="nfase"/>
+          <w:rFonts w:asciiTheme="minorHAnsi" w:hAnsiTheme="minorHAnsi"/>
+          <w:i w:val="0"/>
+          <w:szCs w:val="28"/>
+        </w:rPr>
+        <w:t>aliasing</w:t>
+      </w:r>
+      <w:proofErr w:type="spellEnd"/>
+      <w:r>
+        <w:rPr>
+          <w:rStyle w:val="nfase"/>
+          <w:rFonts w:asciiTheme="minorHAnsi" w:hAnsiTheme="minorHAnsi"/>
+          <w:i w:val="0"/>
+          <w:szCs w:val="28"/>
+        </w:rPr>
+        <w:t>.</w:t>
+      </w:r>
+    </w:p>
+    <w:p>
+      <w:pPr>
+        <w:jc w:val="center"/>
+        <w:rPr>
+          <w:rStyle w:val="nfase"/>
+          <w:rFonts w:asciiTheme="minorHAnsi" w:hAnsiTheme="minorHAnsi"/>
+          <w:b/>
+          <w:i w:val="0"/>
+          <w:szCs w:val="28"/>
+        </w:rPr>
+      </w:pPr>
+    </w:p>
+    <w:p>
+      <w:pPr>
+        <w:ind w:left="720"/>
+        <w:jc w:val="center"/>
+        <w:rPr>
+          <w:rFonts w:asciiTheme="minorHAnsi" w:hAnsiTheme="minorHAnsi" w:cstheme="minorHAnsi"/>
+          <w:i/>
+          <w:sz w:val="28"/>
+          <w:u w:val="single"/>
+        </w:rPr>
+      </w:pPr>
+      <w:r>
+        <w:rPr>
+          <w:rFonts w:asciiTheme="minorHAnsi" w:hAnsiTheme="minorHAnsi" w:cstheme="minorHAnsi"/>
+          <w:i/>
+          <w:sz w:val="28"/>
+          <w:u w:val="single"/>
+        </w:rPr>
+        <w:lastRenderedPageBreak/>
+        <w:t>1.3</w:t>
+      </w:r>
+      <w:r>
+        <w:rPr>
+          <w:rFonts w:asciiTheme="minorHAnsi" w:hAnsiTheme="minorHAnsi" w:cstheme="minorHAnsi"/>
+          <w:i/>
+          <w:sz w:val="28"/>
+          <w:u w:val="single"/>
+        </w:rPr>
+        <w:t xml:space="preserve">: </w:t>
+      </w:r>
+      <w:r>
+        <w:rPr>
+          <w:rFonts w:asciiTheme="minorHAnsi" w:hAnsiTheme="minorHAnsi" w:cstheme="minorHAnsi"/>
+          <w:i/>
+          <w:sz w:val="28"/>
+          <w:u w:val="single"/>
+        </w:rPr>
+        <w:t>SNR</w:t>
+      </w:r>
+    </w:p>
+    <w:p>
+      <w:pPr>
+        <w:pStyle w:val="SemEspaamento"/>
+        <w:jc w:val="both"/>
+        <w:rPr>
+          <w:rFonts w:asciiTheme="minorHAnsi" w:hAnsiTheme="minorHAnsi"/>
+          <w:noProof/>
+        </w:rPr>
+      </w:pPr>
+      <w:r>
+        <w:rPr>
+          <w:rFonts w:asciiTheme="minorHAnsi" w:hAnsiTheme="minorHAnsi"/>
+          <w:noProof/>
+        </w:rPr>
+        <w:t>Relação sinal ruído é a relação entre um sinal de interesse e o ruído do meio ao qual esse sinal está inserido. O SNR é importante por que se essa relação for muio grande o ruído possuirá uma amplitude considerável que intefirirá n</w:t>
+      </w:r>
+      <w:r>
+        <w:rPr>
+          <w:rFonts w:asciiTheme="minorHAnsi" w:hAnsiTheme="minorHAnsi"/>
+          <w:noProof/>
+        </w:rPr>
+        <w:t>a</w:t>
+      </w:r>
+      <w:r>
+        <w:rPr>
+          <w:rFonts w:asciiTheme="minorHAnsi" w:hAnsiTheme="minorHAnsi"/>
+          <w:noProof/>
+        </w:rPr>
+        <w:t xml:space="preserve"> leitura do sinal de interesse </w:t>
+      </w:r>
+      <w:r>
+        <w:rPr>
+          <w:rFonts w:asciiTheme="minorHAnsi" w:hAnsiTheme="minorHAnsi"/>
+          <w:noProof/>
+        </w:rPr>
+        <w:t xml:space="preserve">e </w:t>
+      </w:r>
+      <w:r>
+        <w:rPr>
+          <w:rFonts w:asciiTheme="minorHAnsi" w:hAnsiTheme="minorHAnsi"/>
+          <w:noProof/>
+        </w:rPr>
+        <w:t xml:space="preserve">as vezes até mesmo impossibilitando </w:t>
+      </w:r>
+      <w:r>
+        <w:rPr>
+          <w:rFonts w:asciiTheme="minorHAnsi" w:hAnsiTheme="minorHAnsi"/>
+          <w:noProof/>
+        </w:rPr>
+        <w:t>a leitura. Por esse motiv é sempre importante saber a relação sinal ruído ou fazer algum tratamento para elevar o sinal de interesse de modo a limitar o SNR.</w:t>
+      </w:r>
+    </w:p>
+    <w:p>
+      <w:pPr>
+        <w:jc w:val="center"/>
+        <w:rPr>
+          <w:rStyle w:val="nfase"/>
+          <w:rFonts w:asciiTheme="minorHAnsi" w:hAnsiTheme="minorHAnsi"/>
+          <w:b/>
+          <w:i w:val="0"/>
+          <w:szCs w:val="28"/>
+        </w:rPr>
+      </w:pPr>
+    </w:p>
+    <w:p>
+      <w:pPr>
+        <w:jc w:val="center"/>
+        <w:rPr>
+          <w:rStyle w:val="nfase"/>
+          <w:rFonts w:asciiTheme="minorHAnsi" w:hAnsiTheme="minorHAnsi"/>
+          <w:b/>
+          <w:i w:val="0"/>
+          <w:szCs w:val="28"/>
+        </w:rPr>
+      </w:pPr>
+    </w:p>
+    <w:p>
+      <w:pPr>
+        <w:ind w:left="720"/>
+        <w:jc w:val="center"/>
+        <w:rPr>
+          <w:rFonts w:asciiTheme="minorHAnsi" w:hAnsiTheme="minorHAnsi" w:cstheme="minorHAnsi"/>
+          <w:i/>
+          <w:sz w:val="28"/>
+          <w:u w:val="single"/>
+        </w:rPr>
+      </w:pPr>
+      <w:r>
+        <w:rPr>
+          <w:rFonts w:asciiTheme="minorHAnsi" w:hAnsiTheme="minorHAnsi" w:cstheme="minorHAnsi"/>
+          <w:i/>
+          <w:sz w:val="28"/>
+          <w:u w:val="single"/>
+        </w:rPr>
+        <w:t>1.</w:t>
+      </w:r>
+      <w:r>
+        <w:rPr>
+          <w:rFonts w:asciiTheme="minorHAnsi" w:hAnsiTheme="minorHAnsi" w:cstheme="minorHAnsi"/>
+          <w:i/>
+          <w:sz w:val="28"/>
+          <w:u w:val="single"/>
+        </w:rPr>
+        <w:t>4</w:t>
+      </w:r>
+      <w:r>
+        <w:rPr>
+          <w:rFonts w:asciiTheme="minorHAnsi" w:hAnsiTheme="minorHAnsi" w:cstheme="minorHAnsi"/>
+          <w:i/>
+          <w:sz w:val="28"/>
+          <w:u w:val="single"/>
+        </w:rPr>
+        <w:t xml:space="preserve">: </w:t>
+      </w:r>
+      <w:r>
+        <w:rPr>
+          <w:rFonts w:asciiTheme="minorHAnsi" w:hAnsiTheme="minorHAnsi" w:cstheme="minorHAnsi"/>
+          <w:i/>
+          <w:sz w:val="28"/>
+          <w:u w:val="single"/>
+        </w:rPr>
+        <w:t>ENOB</w:t>
+      </w:r>
+    </w:p>
+    <w:p>
+      <w:pPr>
+        <w:jc w:val="center"/>
+        <w:rPr>
+          <w:rFonts w:asciiTheme="minorHAnsi" w:hAnsiTheme="minorHAnsi"/>
+          <w:noProof/>
+        </w:rPr>
+      </w:pPr>
+      <w:r>
+        <w:rPr>
+          <w:rFonts w:asciiTheme="minorHAnsi" w:hAnsiTheme="minorHAnsi"/>
+          <w:noProof/>
+        </w:rPr>
+        <w:t>O número efetivo de bits de um ADC é o valor real que um módulo pode converter. Esse numero é menor que o valor nominal por que sistemas reais apresnetam ruídos assim como o próprio ADC que infere ruído e distorções na leitura do sinal.</w:t>
+      </w:r>
+    </w:p>
+    <w:p>
+      <w:pPr>
+        <w:jc w:val="both"/>
+        <w:rPr>
+          <w:rFonts w:asciiTheme="minorHAnsi" w:hAnsiTheme="minorHAnsi"/>
+          <w:noProof/>
+        </w:rPr>
+      </w:pPr>
+      <w:r>
+        <w:rPr>
+          <w:rFonts w:asciiTheme="minorHAnsi" w:hAnsiTheme="minorHAnsi"/>
+          <w:noProof/>
+        </w:rPr>
+        <w:t>Então o ENOB é uma forma de classificar os ADC qualificando o número útil de bits que módulo ADC  fornece.</w:t>
+      </w:r>
+    </w:p>
+    <w:p>
+      <w:pPr>
+        <w:jc w:val="center"/>
+        <w:rPr>
+          <w:rFonts w:asciiTheme="minorHAnsi" w:hAnsiTheme="minorHAnsi"/>
+          <w:noProof/>
+        </w:rPr>
+      </w:pPr>
+    </w:p>
+    <w:p>
+      <w:pPr>
+        <w:ind w:left="720"/>
+        <w:jc w:val="center"/>
+        <w:rPr>
+          <w:rFonts w:asciiTheme="minorHAnsi" w:hAnsiTheme="minorHAnsi" w:cstheme="minorHAnsi"/>
+          <w:i/>
+          <w:sz w:val="28"/>
+          <w:u w:val="single"/>
+        </w:rPr>
+      </w:pPr>
+      <w:r>
+        <w:rPr>
+          <w:rFonts w:asciiTheme="minorHAnsi" w:hAnsiTheme="minorHAnsi" w:cstheme="minorHAnsi"/>
+          <w:i/>
+          <w:sz w:val="28"/>
+          <w:u w:val="single"/>
+        </w:rPr>
+        <w:t>1.</w:t>
+      </w:r>
+      <w:r>
+        <w:rPr>
+          <w:rFonts w:asciiTheme="minorHAnsi" w:hAnsiTheme="minorHAnsi" w:cstheme="minorHAnsi"/>
+          <w:i/>
+          <w:sz w:val="28"/>
+          <w:u w:val="single"/>
+        </w:rPr>
+        <w:t>5</w:t>
+      </w:r>
+      <w:r>
+        <w:rPr>
+          <w:rFonts w:asciiTheme="minorHAnsi" w:hAnsiTheme="minorHAnsi" w:cstheme="minorHAnsi"/>
+          <w:i/>
+          <w:sz w:val="28"/>
+          <w:u w:val="single"/>
+        </w:rPr>
+        <w:t xml:space="preserve">: </w:t>
+      </w:r>
+      <w:r>
+        <w:rPr>
+          <w:rFonts w:asciiTheme="minorHAnsi" w:hAnsiTheme="minorHAnsi" w:cstheme="minorHAnsi"/>
+          <w:i/>
+          <w:sz w:val="28"/>
+          <w:u w:val="single"/>
+        </w:rPr>
+        <w:t xml:space="preserve">Conversores de aproximações sucessivas </w:t>
+      </w:r>
+    </w:p>
+    <w:p>
+      <w:pPr>
+        <w:jc w:val="center"/>
+        <w:rPr>
+          <w:rFonts w:asciiTheme="minorHAnsi" w:hAnsiTheme="minorHAnsi"/>
+          <w:noProof/>
+        </w:rPr>
+      </w:pPr>
+      <w:r>
+        <w:rPr>
+          <w:rFonts w:asciiTheme="minorHAnsi" w:hAnsiTheme="minorHAnsi"/>
+          <w:noProof/>
+        </w:rPr>
+        <w:t>Após o sinal ser retido, um módulo dentro do conversor é inclimentado e comparado com o sinal retido. Quanto o sinal incremental superar o sinal retido o módulo de clock e controle</w:t>
+      </w:r>
+      <w:r>
+        <w:rPr>
+          <w:rFonts w:asciiTheme="minorHAnsi" w:hAnsiTheme="minorHAnsi"/>
+          <w:noProof/>
+        </w:rPr>
+        <w:t xml:space="preserve"> envia o sinal a saída finalizando o proceso de conversão.</w:t>
+      </w:r>
+    </w:p>
+    <w:p>
+      <w:pPr>
+        <w:jc w:val="center"/>
+        <w:rPr>
+          <w:rFonts w:asciiTheme="minorHAnsi" w:hAnsiTheme="minorHAnsi"/>
+          <w:noProof/>
+        </w:rPr>
+      </w:pPr>
+    </w:p>
+    <w:p>
+      <w:pPr>
+        <w:jc w:val="center"/>
+        <w:rPr>
+          <w:rFonts w:asciiTheme="minorHAnsi" w:hAnsiTheme="minorHAnsi"/>
+          <w:noProof/>
+        </w:rPr>
+      </w:pPr>
+      <w:r>
+        <w:rPr>
+          <w:noProof/>
+        </w:rPr>
+        <w:drawing>
+          <wp:inline distT="0" distB="0" distL="0" distR="0" wp14:anchorId="66E1CB6F" wp14:editId="077BA495">
+            <wp:extent cx="4400000" cy="2876190"/>
+            <wp:effectExtent l="0" t="0" r="635" b="635"/>
+            <wp:docPr id="4" name="Imagem 4"/>
+            <wp:cNvGraphicFramePr>
+              <a:graphicFrameLocks xmlns:a="http://schemas.openxmlformats.org/drawingml/2006/main" noChangeAspect="1"/>
+            </wp:cNvGraphicFramePr>
+            <a:graphic xmlns:a="http://schemas.openxmlformats.org/drawingml/2006/main">
+              <a:graphicData uri="http://schemas.openxmlformats.org/drawingml/2006/picture">
+                <pic:pic xmlns:pic="http://schemas.openxmlformats.org/drawingml/2006/picture">
+                  <pic:nvPicPr>
+                    <pic:cNvPr id="1" name=""/>
+                    <pic:cNvPicPr/>
+                  </pic:nvPicPr>
+                  <pic:blipFill>
+                    <a:blip r:embed="rId11"/>
+                    <a:stretch>
+                      <a:fillRect/>
+                    </a:stretch>
+                  </pic:blipFill>
+                  <pic:spPr>
+                    <a:xfrm>
+                      <a:off x="0" y="0"/>
+                      <a:ext cx="4400000" cy="2876190"/>
+                    </a:xfrm>
+                    <a:prstGeom prst="rect">
+                      <a:avLst/>
+                    </a:prstGeom>
+                  </pic:spPr>
+                </pic:pic>
+              </a:graphicData>
+            </a:graphic>
+          </wp:inline>
+        </w:drawing>
+      </w:r>
+    </w:p>
+    <w:p>
+      <w:pPr>
+        <w:jc w:val="center"/>
+        <w:rPr>
+          <w:rFonts w:asciiTheme="minorHAnsi" w:hAnsiTheme="minorHAnsi"/>
+          <w:noProof/>
+        </w:rPr>
+      </w:pPr>
+    </w:p>
+    <w:p>
+      <w:pPr>
+        <w:ind w:left="720"/>
+        <w:jc w:val="center"/>
+        <w:rPr>
+          <w:rFonts w:asciiTheme="minorHAnsi" w:hAnsiTheme="minorHAnsi" w:cstheme="minorHAnsi"/>
+          <w:i/>
+          <w:sz w:val="28"/>
+          <w:u w:val="single"/>
+        </w:rPr>
+      </w:pPr>
+      <w:r>
+        <w:rPr>
+          <w:rFonts w:asciiTheme="minorHAnsi" w:hAnsiTheme="minorHAnsi" w:cstheme="minorHAnsi"/>
+          <w:i/>
+          <w:sz w:val="28"/>
+          <w:u w:val="single"/>
+        </w:rPr>
+        <w:t>2.1</w:t>
+      </w:r>
+      <w:r>
+        <w:rPr>
+          <w:rFonts w:asciiTheme="minorHAnsi" w:hAnsiTheme="minorHAnsi" w:cstheme="minorHAnsi"/>
+          <w:i/>
+          <w:sz w:val="28"/>
+          <w:u w:val="single"/>
+        </w:rPr>
+        <w:t xml:space="preserve">: </w:t>
+      </w:r>
+      <w:r>
+        <w:rPr>
+          <w:rFonts w:asciiTheme="minorHAnsi" w:hAnsiTheme="minorHAnsi" w:cstheme="minorHAnsi"/>
+          <w:i/>
+          <w:sz w:val="28"/>
+          <w:u w:val="single"/>
+        </w:rPr>
+        <w:t>1MHz</w:t>
+      </w:r>
+    </w:p>
+    <w:p>
+      <w:pPr>
+        <w:jc w:val="center"/>
+        <w:rPr>
+          <w:rFonts w:asciiTheme="minorHAnsi" w:hAnsiTheme="minorHAnsi"/>
+          <w:noProof/>
+        </w:rPr>
+      </w:pPr>
+      <w:r>
+        <w:rPr>
+          <w:rFonts w:asciiTheme="minorHAnsi" w:hAnsiTheme="minorHAnsi"/>
+          <w:noProof/>
+        </w:rPr>
+        <w:t>Aliasing acontece quando  sinal nã</w:t>
       </w:r>
       <w:bookmarkStart w:id="0" w:name="_GoBack"/>
       <w:bookmarkEnd w:id="0"/>
-    </w:p>
-    <w:p>
-      <w:pPr>
-        <w:jc w:val="both"/>
+      <w:r>
+        <w:rPr>
+          <w:rFonts w:asciiTheme="minorHAnsi" w:hAnsiTheme="minorHAnsi"/>
+          <w:noProof/>
+        </w:rPr>
+        <w:t>o</w:t>
+      </w:r>
+    </w:p>
+    <w:p>
+      <w:pPr>
+        <w:jc w:val="center"/>
+        <w:rPr>
+          <w:rFonts w:asciiTheme="minorHAnsi" w:hAnsiTheme="minorHAnsi"/>
+          <w:noProof/>
+        </w:rPr>
+      </w:pPr>
+    </w:p>
+    <w:p>
+      <w:pPr>
+        <w:ind w:left="720"/>
+        <w:jc w:val="center"/>
+        <w:rPr>
+          <w:rFonts w:asciiTheme="minorHAnsi" w:hAnsiTheme="minorHAnsi" w:cstheme="minorHAnsi"/>
+          <w:i/>
+          <w:sz w:val="28"/>
+          <w:u w:val="single"/>
+        </w:rPr>
+      </w:pPr>
+      <w:r>
+        <w:rPr>
+          <w:rFonts w:asciiTheme="minorHAnsi" w:hAnsiTheme="minorHAnsi" w:cstheme="minorHAnsi"/>
+          <w:i/>
+          <w:sz w:val="28"/>
+          <w:u w:val="single"/>
+        </w:rPr>
+        <w:t>2.2</w:t>
+      </w:r>
+      <w:r>
+        <w:rPr>
+          <w:rFonts w:asciiTheme="minorHAnsi" w:hAnsiTheme="minorHAnsi" w:cstheme="minorHAnsi"/>
+          <w:i/>
+          <w:sz w:val="28"/>
+          <w:u w:val="single"/>
+        </w:rPr>
+        <w:t xml:space="preserve">: </w:t>
+      </w:r>
+      <w:r>
+        <w:rPr>
+          <w:rFonts w:asciiTheme="minorHAnsi" w:hAnsiTheme="minorHAnsi" w:cstheme="minorHAnsi"/>
+          <w:i/>
+          <w:sz w:val="28"/>
+          <w:u w:val="single"/>
+        </w:rPr>
+        <w:t>Pinos</w:t>
+      </w:r>
+    </w:p>
+    <w:p>
+      <w:pPr>
+        <w:jc w:val="center"/>
+        <w:rPr>
+          <w:rFonts w:asciiTheme="minorHAnsi" w:hAnsiTheme="minorHAnsi"/>
+          <w:noProof/>
+        </w:rPr>
+      </w:pPr>
+      <w:r>
+        <w:rPr>
+          <w:rFonts w:asciiTheme="minorHAnsi" w:hAnsiTheme="minorHAnsi"/>
+          <w:noProof/>
+        </w:rPr>
+        <w:t>Aliasing acontece quando  sinal não</w:t>
+      </w:r>
+    </w:p>
+    <w:p>
+      <w:pPr>
+        <w:jc w:val="center"/>
+        <w:rPr>
+          <w:rFonts w:asciiTheme="minorHAnsi" w:hAnsiTheme="minorHAnsi"/>
+          <w:noProof/>
+        </w:rPr>
+      </w:pPr>
+    </w:p>
+    <w:p>
+      <w:pPr>
+        <w:ind w:left="720"/>
+        <w:jc w:val="center"/>
+        <w:rPr>
+          <w:rFonts w:asciiTheme="minorHAnsi" w:hAnsiTheme="minorHAnsi" w:cstheme="minorHAnsi"/>
+          <w:i/>
+          <w:sz w:val="28"/>
+          <w:u w:val="single"/>
+        </w:rPr>
+      </w:pPr>
+      <w:r>
+        <w:rPr>
+          <w:rFonts w:asciiTheme="minorHAnsi" w:hAnsiTheme="minorHAnsi" w:cstheme="minorHAnsi"/>
+          <w:i/>
+          <w:sz w:val="28"/>
+          <w:u w:val="single"/>
+        </w:rPr>
+        <w:t>2.3</w:t>
+      </w:r>
+      <w:r>
+        <w:rPr>
+          <w:rFonts w:asciiTheme="minorHAnsi" w:hAnsiTheme="minorHAnsi" w:cstheme="minorHAnsi"/>
+          <w:i/>
+          <w:sz w:val="28"/>
+          <w:u w:val="single"/>
+        </w:rPr>
+        <w:t xml:space="preserve">: </w:t>
+      </w:r>
+      <w:r>
+        <w:rPr>
+          <w:rFonts w:asciiTheme="minorHAnsi" w:hAnsiTheme="minorHAnsi" w:cstheme="minorHAnsi"/>
+          <w:i/>
+          <w:sz w:val="28"/>
+          <w:u w:val="single"/>
+        </w:rPr>
+        <w:t>Consumo</w:t>
+      </w:r>
+    </w:p>
+    <w:p>
+      <w:pPr>
+        <w:jc w:val="center"/>
+        <w:rPr>
+          <w:rFonts w:asciiTheme="minorHAnsi" w:hAnsiTheme="minorHAnsi"/>
+          <w:noProof/>
+        </w:rPr>
+      </w:pPr>
+      <w:r>
+        <w:rPr>
+          <w:rFonts w:asciiTheme="minorHAnsi" w:hAnsiTheme="minorHAnsi"/>
+          <w:noProof/>
+        </w:rPr>
+        <w:t>Aliasing acontece quando  sinal não</w:t>
+      </w:r>
+    </w:p>
+    <w:p>
+      <w:pPr>
+        <w:jc w:val="center"/>
+        <w:rPr>
+          <w:rFonts w:asciiTheme="minorHAnsi" w:hAnsiTheme="minorHAnsi"/>
+          <w:noProof/>
+        </w:rPr>
+      </w:pPr>
+    </w:p>
+    <w:p>
+      <w:pPr>
+        <w:ind w:left="720"/>
+        <w:jc w:val="center"/>
+        <w:rPr>
+          <w:rFonts w:asciiTheme="minorHAnsi" w:hAnsiTheme="minorHAnsi" w:cstheme="minorHAnsi"/>
+          <w:i/>
+          <w:sz w:val="28"/>
+          <w:u w:val="single"/>
+        </w:rPr>
+      </w:pPr>
+      <w:r>
+        <w:rPr>
+          <w:rFonts w:asciiTheme="minorHAnsi" w:hAnsiTheme="minorHAnsi" w:cstheme="minorHAnsi"/>
+          <w:i/>
+          <w:sz w:val="28"/>
+          <w:u w:val="single"/>
+        </w:rPr>
+        <w:lastRenderedPageBreak/>
+        <w:t>2</w:t>
+      </w:r>
+      <w:r>
+        <w:rPr>
+          <w:rFonts w:asciiTheme="minorHAnsi" w:hAnsiTheme="minorHAnsi" w:cstheme="minorHAnsi"/>
+          <w:i/>
+          <w:sz w:val="28"/>
+          <w:u w:val="single"/>
+        </w:rPr>
+        <w:t xml:space="preserve">.4: </w:t>
+      </w:r>
+      <w:r>
+        <w:rPr>
+          <w:rFonts w:asciiTheme="minorHAnsi" w:hAnsiTheme="minorHAnsi" w:cstheme="minorHAnsi"/>
+          <w:i/>
+          <w:sz w:val="28"/>
+          <w:u w:val="single"/>
+        </w:rPr>
+        <w:t>Tensão de referência</w:t>
+      </w:r>
+    </w:p>
+    <w:p>
+      <w:pPr>
+        <w:jc w:val="center"/>
+        <w:rPr>
+          <w:rFonts w:asciiTheme="minorHAnsi" w:hAnsiTheme="minorHAnsi"/>
+          <w:noProof/>
+        </w:rPr>
+      </w:pPr>
+      <w:r>
+        <w:rPr>
+          <w:rFonts w:asciiTheme="minorHAnsi" w:hAnsiTheme="minorHAnsi"/>
+          <w:noProof/>
+        </w:rPr>
+        <w:t>Aliasing acontece quando  sinal não</w:t>
+      </w:r>
+    </w:p>
+    <w:p>
+      <w:pPr>
+        <w:jc w:val="center"/>
+        <w:rPr>
+          <w:rFonts w:asciiTheme="minorHAnsi" w:hAnsiTheme="minorHAnsi"/>
+          <w:noProof/>
+        </w:rPr>
+      </w:pPr>
+    </w:p>
+    <w:p>
+      <w:pPr>
+        <w:ind w:left="720"/>
+        <w:jc w:val="center"/>
+        <w:rPr>
+          <w:rFonts w:asciiTheme="minorHAnsi" w:hAnsiTheme="minorHAnsi" w:cstheme="minorHAnsi"/>
+          <w:i/>
+          <w:sz w:val="28"/>
+          <w:u w:val="single"/>
+        </w:rPr>
+      </w:pPr>
+      <w:r>
+        <w:rPr>
+          <w:rFonts w:asciiTheme="minorHAnsi" w:hAnsiTheme="minorHAnsi" w:cstheme="minorHAnsi"/>
+          <w:i/>
+          <w:sz w:val="28"/>
+          <w:u w:val="single"/>
+        </w:rPr>
+        <w:t>2.5</w:t>
+      </w:r>
+      <w:r>
+        <w:rPr>
+          <w:rFonts w:asciiTheme="minorHAnsi" w:hAnsiTheme="minorHAnsi" w:cstheme="minorHAnsi"/>
+          <w:i/>
+          <w:sz w:val="28"/>
+          <w:u w:val="single"/>
+        </w:rPr>
+        <w:t xml:space="preserve">: </w:t>
+      </w:r>
+      <w:r>
+        <w:rPr>
+          <w:rFonts w:asciiTheme="minorHAnsi" w:hAnsiTheme="minorHAnsi" w:cstheme="minorHAnsi"/>
+          <w:i/>
+          <w:sz w:val="28"/>
+          <w:u w:val="single"/>
+        </w:rPr>
+        <w:t>Diagrama de blocos</w:t>
+      </w:r>
+    </w:p>
+    <w:p>
+      <w:pPr>
+        <w:jc w:val="center"/>
+        <w:rPr>
+          <w:rFonts w:asciiTheme="minorHAnsi" w:hAnsiTheme="minorHAnsi"/>
+          <w:noProof/>
+        </w:rPr>
+      </w:pPr>
+      <w:r>
+        <w:rPr>
+          <w:rFonts w:asciiTheme="minorHAnsi" w:hAnsiTheme="minorHAnsi"/>
+          <w:noProof/>
+        </w:rPr>
+        <w:t>Aliasing acontece quando  sinal não</w:t>
+      </w:r>
+    </w:p>
+    <w:p>
+      <w:pPr>
+        <w:jc w:val="center"/>
+        <w:rPr>
+          <w:rFonts w:asciiTheme="minorHAnsi" w:hAnsiTheme="minorHAnsi"/>
+          <w:noProof/>
+        </w:rPr>
+      </w:pPr>
+    </w:p>
+    <w:p>
+      <w:pPr>
+        <w:ind w:left="720"/>
+        <w:jc w:val="center"/>
+        <w:rPr>
+          <w:rFonts w:asciiTheme="minorHAnsi" w:hAnsiTheme="minorHAnsi" w:cstheme="minorHAnsi"/>
+          <w:i/>
+          <w:sz w:val="28"/>
+          <w:u w:val="single"/>
+        </w:rPr>
+      </w:pPr>
+      <w:r>
+        <w:rPr>
+          <w:rFonts w:asciiTheme="minorHAnsi" w:hAnsiTheme="minorHAnsi" w:cstheme="minorHAnsi"/>
+          <w:i/>
+          <w:sz w:val="28"/>
+          <w:u w:val="single"/>
+        </w:rPr>
+        <w:t>2</w:t>
+      </w:r>
+      <w:r>
+        <w:rPr>
+          <w:rFonts w:asciiTheme="minorHAnsi" w:hAnsiTheme="minorHAnsi" w:cstheme="minorHAnsi"/>
+          <w:i/>
+          <w:sz w:val="28"/>
+          <w:u w:val="single"/>
+        </w:rPr>
+        <w:t>.</w:t>
+      </w:r>
+      <w:r>
+        <w:rPr>
+          <w:rFonts w:asciiTheme="minorHAnsi" w:hAnsiTheme="minorHAnsi" w:cstheme="minorHAnsi"/>
+          <w:i/>
+          <w:sz w:val="28"/>
+          <w:u w:val="single"/>
+        </w:rPr>
+        <w:t>6</w:t>
+      </w:r>
+      <w:r>
+        <w:rPr>
+          <w:rFonts w:asciiTheme="minorHAnsi" w:hAnsiTheme="minorHAnsi" w:cstheme="minorHAnsi"/>
+          <w:i/>
+          <w:sz w:val="28"/>
+          <w:u w:val="single"/>
+        </w:rPr>
+        <w:t xml:space="preserve">: </w:t>
+      </w:r>
+      <w:r>
+        <w:rPr>
+          <w:rFonts w:asciiTheme="minorHAnsi" w:hAnsiTheme="minorHAnsi" w:cstheme="minorHAnsi"/>
+          <w:i/>
+          <w:sz w:val="28"/>
+          <w:u w:val="single"/>
+        </w:rPr>
+        <w:t>ADC timings</w:t>
+      </w:r>
+    </w:p>
+    <w:p>
+      <w:pPr>
+        <w:jc w:val="center"/>
         <w:rPr>
           <w:rStyle w:val="nfase"/>
           <w:rFonts w:asciiTheme="minorHAnsi" w:hAnsiTheme="minorHAnsi"/>
@@ -917,9 +1909,16 @@
           <w:szCs w:val="28"/>
         </w:rPr>
       </w:pPr>
+      <w:r>
+        <w:rPr>
+          <w:rFonts w:asciiTheme="minorHAnsi" w:hAnsiTheme="minorHAnsi"/>
+          <w:noProof/>
+        </w:rPr>
+        <w:t>Aliasing acontece quando  sinal não</w:t>
+      </w:r>
     </w:p>
     <w:sectPr>
-      <w:footerReference w:type="default" r:id="rId10"/>
+      <w:footerReference w:type="default" r:id="rId12"/>
       <w:pgSz w:w="11906" w:h="16838"/>
       <w:pgMar w:top="1417" w:right="1701" w:bottom="1417" w:left="1701" w:header="708" w:footer="708" w:gutter="0"/>
       <w:cols w:space="708"/>
@@ -930,7 +1929,7 @@
 </file>
 
 <file path=word/endnotes.xml><?xml version="1.0" encoding="utf-8"?>
-<w:endnotes xmlns:wpc="http://schemas.microsoft.com/office/word/2010/wordprocessingCanvas" xmlns:mc="http://schemas.openxmlformats.org/markup-compatibility/2006" xmlns:o="urn:schemas-microsoft-com:office:office" xmlns:r="http://schemas.openxmlformats.org/officeDocument/2006/relationships" xmlns:m="http://schemas.openxmlformats.org/officeDocument/2006/math" xmlns:v="urn:schemas-microsoft-com:vml" xmlns:wp14="http://schemas.microsoft.com/office/word/2010/wordprocessingDrawing" xmlns:wp="http://schemas.openxmlformats.org/drawingml/2006/wordprocessingDrawing" xmlns:w10="urn:schemas-microsoft-com:office:word" xmlns:w="http://schemas.openxmlformats.org/wordprocessingml/2006/main" xmlns:w14="http://schemas.microsoft.com/office/word/2010/wordml" xmlns:wpg="http://schemas.microsoft.com/office/word/2010/wordprocessingGroup" xmlns:wpi="http://schemas.microsoft.com/office/word/2010/wordprocessingInk" xmlns:wne="http://schemas.microsoft.com/office/word/2006/wordml" xmlns:wps="http://schemas.microsoft.com/office/word/2010/wordprocessingShape" mc:Ignorable="w14 wp14">
+<w:endnotes xmlns:wpc="http://schemas.microsoft.com/office/word/2010/wordprocessingCanvas" xmlns:mc="http://schemas.openxmlformats.org/markup-compatibility/2006" xmlns:o="urn:schemas-microsoft-com:office:office" xmlns:r="http://schemas.openxmlformats.org/officeDocument/2006/relationships" xmlns:m="http://schemas.openxmlformats.org/officeDocument/2006/math" xmlns:v="urn:schemas-microsoft-com:vml" xmlns:wp14="http://schemas.microsoft.com/office/word/2010/wordprocessingDrawing" xmlns:wp="http://schemas.openxmlformats.org/drawingml/2006/wordprocessingDrawing" xmlns:w10="urn:schemas-microsoft-com:office:word" xmlns:w="http://schemas.openxmlformats.org/wordprocessingml/2006/main" xmlns:w14="http://schemas.microsoft.com/office/word/2010/wordml" xmlns:w15="http://schemas.microsoft.com/office/word/2012/wordml" xmlns:wpg="http://schemas.microsoft.com/office/word/2010/wordprocessingGroup" xmlns:wpi="http://schemas.microsoft.com/office/word/2010/wordprocessingInk" xmlns:wne="http://schemas.microsoft.com/office/word/2006/wordml" xmlns:wps="http://schemas.microsoft.com/office/word/2010/wordprocessingShape" mc:Ignorable="w14 w15 wp14">
   <w:endnote w:type="separator" w:id="-1">
     <w:p>
       <w:r>
@@ -949,7 +1948,7 @@
 </file>
 
 <file path=word/footer1.xml><?xml version="1.0" encoding="utf-8"?>
-<w:ftr xmlns:wpc="http://schemas.microsoft.com/office/word/2010/wordprocessingCanvas" xmlns:mc="http://schemas.openxmlformats.org/markup-compatibility/2006" xmlns:o="urn:schemas-microsoft-com:office:office" xmlns:r="http://schemas.openxmlformats.org/officeDocument/2006/relationships" xmlns:m="http://schemas.openxmlformats.org/officeDocument/2006/math" xmlns:v="urn:schemas-microsoft-com:vml" xmlns:wp14="http://schemas.microsoft.com/office/word/2010/wordprocessingDrawing" xmlns:wp="http://schemas.openxmlformats.org/drawingml/2006/wordprocessingDrawing" xmlns:w10="urn:schemas-microsoft-com:office:word" xmlns:w="http://schemas.openxmlformats.org/wordprocessingml/2006/main" xmlns:w14="http://schemas.microsoft.com/office/word/2010/wordml" xmlns:wpg="http://schemas.microsoft.com/office/word/2010/wordprocessingGroup" xmlns:wpi="http://schemas.microsoft.com/office/word/2010/wordprocessingInk" xmlns:wne="http://schemas.microsoft.com/office/word/2006/wordml" xmlns:wps="http://schemas.microsoft.com/office/word/2010/wordprocessingShape" mc:Ignorable="w14 wp14">
+<w:ftr xmlns:wpc="http://schemas.microsoft.com/office/word/2010/wordprocessingCanvas" xmlns:mc="http://schemas.openxmlformats.org/markup-compatibility/2006" xmlns:o="urn:schemas-microsoft-com:office:office" xmlns:r="http://schemas.openxmlformats.org/officeDocument/2006/relationships" xmlns:m="http://schemas.openxmlformats.org/officeDocument/2006/math" xmlns:v="urn:schemas-microsoft-com:vml" xmlns:wp14="http://schemas.microsoft.com/office/word/2010/wordprocessingDrawing" xmlns:wp="http://schemas.openxmlformats.org/drawingml/2006/wordprocessingDrawing" xmlns:w10="urn:schemas-microsoft-com:office:word" xmlns:w="http://schemas.openxmlformats.org/wordprocessingml/2006/main" xmlns:w14="http://schemas.microsoft.com/office/word/2010/wordml" xmlns:w15="http://schemas.microsoft.com/office/word/2012/wordml" xmlns:wpg="http://schemas.microsoft.com/office/word/2010/wordprocessingGroup" xmlns:wpi="http://schemas.microsoft.com/office/word/2010/wordprocessingInk" xmlns:wne="http://schemas.microsoft.com/office/word/2006/wordml" xmlns:wps="http://schemas.microsoft.com/office/word/2010/wordprocessingShape" mc:Ignorable="w14 w15 wp14">
   <w:sdt>
     <w:sdtPr>
       <w:id w:val="-1110356293"/>
@@ -978,7 +1977,7 @@
           <w:rPr>
             <w:noProof/>
           </w:rPr>
-          <w:t>1</w:t>
+          <w:t>4</w:t>
         </w:r>
         <w:r>
           <w:rPr>
@@ -998,7 +1997,7 @@
 </file>
 
 <file path=word/footnotes.xml><?xml version="1.0" encoding="utf-8"?>
-<w:footnotes xmlns:wpc="http://schemas.microsoft.com/office/word/2010/wordprocessingCanvas" xmlns:mc="http://schemas.openxmlformats.org/markup-compatibility/2006" xmlns:o="urn:schemas-microsoft-com:office:office" xmlns:r="http://schemas.openxmlformats.org/officeDocument/2006/relationships" xmlns:m="http://schemas.openxmlformats.org/officeDocument/2006/math" xmlns:v="urn:schemas-microsoft-com:vml" xmlns:wp14="http://schemas.microsoft.com/office/word/2010/wordprocessingDrawing" xmlns:wp="http://schemas.openxmlformats.org/drawingml/2006/wordprocessingDrawing" xmlns:w10="urn:schemas-microsoft-com:office:word" xmlns:w="http://schemas.openxmlformats.org/wordprocessingml/2006/main" xmlns:w14="http://schemas.microsoft.com/office/word/2010/wordml" xmlns:wpg="http://schemas.microsoft.com/office/word/2010/wordprocessingGroup" xmlns:wpi="http://schemas.microsoft.com/office/word/2010/wordprocessingInk" xmlns:wne="http://schemas.microsoft.com/office/word/2006/wordml" xmlns:wps="http://schemas.microsoft.com/office/word/2010/wordprocessingShape" mc:Ignorable="w14 wp14">
+<w:footnotes xmlns:wpc="http://schemas.microsoft.com/office/word/2010/wordprocessingCanvas" xmlns:mc="http://schemas.openxmlformats.org/markup-compatibility/2006" xmlns:o="urn:schemas-microsoft-com:office:office" xmlns:r="http://schemas.openxmlformats.org/officeDocument/2006/relationships" xmlns:m="http://schemas.openxmlformats.org/officeDocument/2006/math" xmlns:v="urn:schemas-microsoft-com:vml" xmlns:wp14="http://schemas.microsoft.com/office/word/2010/wordprocessingDrawing" xmlns:wp="http://schemas.openxmlformats.org/drawingml/2006/wordprocessingDrawing" xmlns:w10="urn:schemas-microsoft-com:office:word" xmlns:w="http://schemas.openxmlformats.org/wordprocessingml/2006/main" xmlns:w14="http://schemas.microsoft.com/office/word/2010/wordml" xmlns:w15="http://schemas.microsoft.com/office/word/2012/wordml" xmlns:wpg="http://schemas.microsoft.com/office/word/2010/wordprocessingGroup" xmlns:wpi="http://schemas.microsoft.com/office/word/2010/wordprocessingInk" xmlns:wne="http://schemas.microsoft.com/office/word/2006/wordml" xmlns:wps="http://schemas.microsoft.com/office/word/2010/wordprocessingShape" mc:Ignorable="w14 w15 wp14">
   <w:footnote w:type="separator" w:id="-1">
     <w:p>
       <w:r>
@@ -1017,8 +2016,8 @@
 </file>
 
 <file path=word/numbering.xml><?xml version="1.0" encoding="utf-8"?>
-<w:numbering xmlns:wpc="http://schemas.microsoft.com/office/word/2010/wordprocessingCanvas" xmlns:mc="http://schemas.openxmlformats.org/markup-compatibility/2006" xmlns:o="urn:schemas-microsoft-com:office:office" xmlns:r="http://schemas.openxmlformats.org/officeDocument/2006/relationships" xmlns:m="http://schemas.openxmlformats.org/officeDocument/2006/math" xmlns:v="urn:schemas-microsoft-com:vml" xmlns:wp14="http://schemas.microsoft.com/office/word/2010/wordprocessingDrawing" xmlns:wp="http://schemas.openxmlformats.org/drawingml/2006/wordprocessingDrawing" xmlns:w10="urn:schemas-microsoft-com:office:word" xmlns:w="http://schemas.openxmlformats.org/wordprocessingml/2006/main" xmlns:w14="http://schemas.microsoft.com/office/word/2010/wordml" xmlns:wpg="http://schemas.microsoft.com/office/word/2010/wordprocessingGroup" xmlns:wpi="http://schemas.microsoft.com/office/word/2010/wordprocessingInk" xmlns:wne="http://schemas.microsoft.com/office/word/2006/wordml" xmlns:wps="http://schemas.microsoft.com/office/word/2010/wordprocessingShape" mc:Ignorable="w14 wp14">
-  <w:abstractNum w:abstractNumId="0">
+<w:numbering xmlns:wpc="http://schemas.microsoft.com/office/word/2010/wordprocessingCanvas" xmlns:mc="http://schemas.openxmlformats.org/markup-compatibility/2006" xmlns:o="urn:schemas-microsoft-com:office:office" xmlns:r="http://schemas.openxmlformats.org/officeDocument/2006/relationships" xmlns:m="http://schemas.openxmlformats.org/officeDocument/2006/math" xmlns:v="urn:schemas-microsoft-com:vml" xmlns:wp14="http://schemas.microsoft.com/office/word/2010/wordprocessingDrawing" xmlns:wp="http://schemas.openxmlformats.org/drawingml/2006/wordprocessingDrawing" xmlns:w10="urn:schemas-microsoft-com:office:word" xmlns:w="http://schemas.openxmlformats.org/wordprocessingml/2006/main" xmlns:w14="http://schemas.microsoft.com/office/word/2010/wordml" xmlns:w15="http://schemas.microsoft.com/office/word/2012/wordml" xmlns:wpg="http://schemas.microsoft.com/office/word/2010/wordprocessingGroup" xmlns:wpi="http://schemas.microsoft.com/office/word/2010/wordprocessingInk" xmlns:wne="http://schemas.microsoft.com/office/word/2006/wordml" xmlns:wps="http://schemas.microsoft.com/office/word/2010/wordprocessingShape" mc:Ignorable="w14 w15 wp14">
+  <w:abstractNum w:abstractNumId="0" w15:restartNumberingAfterBreak="0">
     <w:nsid w:val="00346786"/>
     <w:multiLevelType w:val="hybridMultilevel"/>
     <w:tmpl w:val="B322AC58"/>
@@ -1131,7 +2130,7 @@
       </w:rPr>
     </w:lvl>
   </w:abstractNum>
-  <w:abstractNum w:abstractNumId="1">
+  <w:abstractNum w:abstractNumId="1" w15:restartNumberingAfterBreak="0">
     <w:nsid w:val="05703AF5"/>
     <w:multiLevelType w:val="hybridMultilevel"/>
     <w:tmpl w:val="F8AC7364"/>
@@ -1244,7 +2243,7 @@
       </w:rPr>
     </w:lvl>
   </w:abstractNum>
-  <w:abstractNum w:abstractNumId="2">
+  <w:abstractNum w:abstractNumId="2" w15:restartNumberingAfterBreak="0">
     <w:nsid w:val="07B00E33"/>
     <w:multiLevelType w:val="multilevel"/>
     <w:tmpl w:val="DA5EDECC"/>
@@ -1357,7 +2356,7 @@
       </w:rPr>
     </w:lvl>
   </w:abstractNum>
-  <w:abstractNum w:abstractNumId="3">
+  <w:abstractNum w:abstractNumId="3" w15:restartNumberingAfterBreak="0">
     <w:nsid w:val="11273EA2"/>
     <w:multiLevelType w:val="hybridMultilevel"/>
     <w:tmpl w:val="A3B034AA"/>
@@ -1470,7 +2469,7 @@
       </w:pPr>
     </w:lvl>
   </w:abstractNum>
-  <w:abstractNum w:abstractNumId="4">
+  <w:abstractNum w:abstractNumId="4" w15:restartNumberingAfterBreak="0">
     <w:nsid w:val="160B5D5E"/>
     <w:multiLevelType w:val="hybridMultilevel"/>
     <w:tmpl w:val="373EB00E"/>
@@ -1583,7 +2582,7 @@
       </w:rPr>
     </w:lvl>
   </w:abstractNum>
-  <w:abstractNum w:abstractNumId="5">
+  <w:abstractNum w:abstractNumId="5" w15:restartNumberingAfterBreak="0">
     <w:nsid w:val="18907CE7"/>
     <w:multiLevelType w:val="hybridMultilevel"/>
     <w:tmpl w:val="26143102"/>
@@ -1723,7 +2722,7 @@
       </w:rPr>
     </w:lvl>
   </w:abstractNum>
-  <w:abstractNum w:abstractNumId="6">
+  <w:abstractNum w:abstractNumId="6" w15:restartNumberingAfterBreak="0">
     <w:nsid w:val="19A32899"/>
     <w:multiLevelType w:val="hybridMultilevel"/>
     <w:tmpl w:val="6BD68C54"/>
@@ -1836,7 +2835,7 @@
       </w:rPr>
     </w:lvl>
   </w:abstractNum>
-  <w:abstractNum w:abstractNumId="7">
+  <w:abstractNum w:abstractNumId="7" w15:restartNumberingAfterBreak="0">
     <w:nsid w:val="1F0C3B55"/>
     <w:multiLevelType w:val="hybridMultilevel"/>
     <w:tmpl w:val="C8B6696E"/>
@@ -1949,7 +2948,7 @@
       </w:rPr>
     </w:lvl>
   </w:abstractNum>
-  <w:abstractNum w:abstractNumId="8">
+  <w:abstractNum w:abstractNumId="8" w15:restartNumberingAfterBreak="0">
     <w:nsid w:val="2F42243B"/>
     <w:multiLevelType w:val="hybridMultilevel"/>
     <w:tmpl w:val="338CDCEA"/>
@@ -2062,7 +3061,7 @@
       </w:rPr>
     </w:lvl>
   </w:abstractNum>
-  <w:abstractNum w:abstractNumId="9">
+  <w:abstractNum w:abstractNumId="9" w15:restartNumberingAfterBreak="0">
     <w:nsid w:val="3D9D6C47"/>
     <w:multiLevelType w:val="multilevel"/>
     <w:tmpl w:val="43208F78"/>
@@ -2184,7 +3183,7 @@
       </w:rPr>
     </w:lvl>
   </w:abstractNum>
-  <w:abstractNum w:abstractNumId="10">
+  <w:abstractNum w:abstractNumId="10" w15:restartNumberingAfterBreak="0">
     <w:nsid w:val="4CA34988"/>
     <w:multiLevelType w:val="multilevel"/>
     <w:tmpl w:val="27FEB8CE"/>
@@ -2298,7 +3297,7 @@
       </w:rPr>
     </w:lvl>
   </w:abstractNum>
-  <w:abstractNum w:abstractNumId="11">
+  <w:abstractNum w:abstractNumId="11" w15:restartNumberingAfterBreak="0">
     <w:nsid w:val="508F4119"/>
     <w:multiLevelType w:val="hybridMultilevel"/>
     <w:tmpl w:val="2D36CB88"/>
@@ -2411,7 +3410,7 @@
       </w:rPr>
     </w:lvl>
   </w:abstractNum>
-  <w:abstractNum w:abstractNumId="12">
+  <w:abstractNum w:abstractNumId="12" w15:restartNumberingAfterBreak="0">
     <w:nsid w:val="51892AD5"/>
     <w:multiLevelType w:val="hybridMultilevel"/>
     <w:tmpl w:val="2654F14A"/>
@@ -2500,7 +3499,7 @@
       </w:pPr>
     </w:lvl>
   </w:abstractNum>
-  <w:abstractNum w:abstractNumId="13">
+  <w:abstractNum w:abstractNumId="13" w15:restartNumberingAfterBreak="0">
     <w:nsid w:val="64B65A5E"/>
     <w:multiLevelType w:val="hybridMultilevel"/>
     <w:tmpl w:val="0C1CFDBA"/>
@@ -2591,7 +3590,7 @@
       </w:pPr>
     </w:lvl>
   </w:abstractNum>
-  <w:abstractNum w:abstractNumId="14">
+  <w:abstractNum w:abstractNumId="14" w15:restartNumberingAfterBreak="0">
     <w:nsid w:val="69EB2674"/>
     <w:multiLevelType w:val="hybridMultilevel"/>
     <w:tmpl w:val="DE68B5B2"/>
@@ -2704,7 +3703,7 @@
       </w:rPr>
     </w:lvl>
   </w:abstractNum>
-  <w:abstractNum w:abstractNumId="15">
+  <w:abstractNum w:abstractNumId="15" w15:restartNumberingAfterBreak="0">
     <w:nsid w:val="6E404CA4"/>
     <w:multiLevelType w:val="hybridMultilevel"/>
     <w:tmpl w:val="EEC6CE24"/>
@@ -2817,7 +3816,7 @@
       </w:rPr>
     </w:lvl>
   </w:abstractNum>
-  <w:abstractNum w:abstractNumId="16">
+  <w:abstractNum w:abstractNumId="16" w15:restartNumberingAfterBreak="0">
     <w:nsid w:val="6EC84832"/>
     <w:multiLevelType w:val="hybridMultilevel"/>
     <w:tmpl w:val="B20269E0"/>
@@ -2930,7 +3929,7 @@
       </w:rPr>
     </w:lvl>
   </w:abstractNum>
-  <w:abstractNum w:abstractNumId="17">
+  <w:abstractNum w:abstractNumId="17" w15:restartNumberingAfterBreak="0">
     <w:nsid w:val="71C72B29"/>
     <w:multiLevelType w:val="hybridMultilevel"/>
     <w:tmpl w:val="EC8C63E0"/>
@@ -3043,7 +4042,7 @@
       </w:rPr>
     </w:lvl>
   </w:abstractNum>
-  <w:abstractNum w:abstractNumId="18">
+  <w:abstractNum w:abstractNumId="18" w15:restartNumberingAfterBreak="0">
     <w:nsid w:val="7E794E8B"/>
     <w:multiLevelType w:val="hybridMultilevel"/>
     <w:tmpl w:val="D45661EE"/>
@@ -3217,7 +4216,7 @@
 </file>
 
 <file path=word/styles.xml><?xml version="1.0" encoding="utf-8"?>
-<w:styles xmlns:mc="http://schemas.openxmlformats.org/markup-compatibility/2006" xmlns:r="http://schemas.openxmlformats.org/officeDocument/2006/relationships" xmlns:w="http://schemas.openxmlformats.org/wordprocessingml/2006/main" xmlns:w14="http://schemas.microsoft.com/office/word/2010/wordml" mc:Ignorable="w14">
+<w:styles xmlns:mc="http://schemas.openxmlformats.org/markup-compatibility/2006" xmlns:r="http://schemas.openxmlformats.org/officeDocument/2006/relationships" xmlns:w="http://schemas.openxmlformats.org/wordprocessingml/2006/main" xmlns:w14="http://schemas.microsoft.com/office/word/2010/wordml" xmlns:w15="http://schemas.microsoft.com/office/word/2012/wordml" mc:Ignorable="w14 w15">
   <w:docDefaults>
     <w:rPrDefault>
       <w:rPr>
@@ -3227,606 +4226,371 @@
     </w:rPrDefault>
     <w:pPrDefault/>
   </w:docDefaults>
-  <w:latentStyles w:defLockedState="0" w:defUIPriority="0" w:defSemiHidden="1" w:defUnhideWhenUsed="1" w:defQFormat="0" w:count="267">
-    <w:lsdException w:name="Normal" w:semiHidden="0" w:unhideWhenUsed="0" w:qFormat="1"/>
-    <w:lsdException w:name="heading 1" w:semiHidden="0" w:unhideWhenUsed="0" w:qFormat="1"/>
-    <w:lsdException w:name="heading 2" w:qFormat="1"/>
-    <w:lsdException w:name="heading 3" w:qFormat="1"/>
-    <w:lsdException w:name="heading 4" w:qFormat="1"/>
-    <w:lsdException w:name="heading 5" w:qFormat="1"/>
-    <w:lsdException w:name="heading 6" w:qFormat="1"/>
-    <w:lsdException w:name="heading 7" w:qFormat="1"/>
-    <w:lsdException w:name="heading 8" w:qFormat="1"/>
-    <w:lsdException w:name="heading 9" w:qFormat="1"/>
-    <w:lsdException w:name="footer" w:uiPriority="99"/>
-    <w:lsdException w:name="caption" w:qFormat="1"/>
-    <w:lsdException w:name="List Number" w:semiHidden="0" w:unhideWhenUsed="0"/>
-    <w:lsdException w:name="List 4" w:semiHidden="0" w:unhideWhenUsed="0"/>
-    <w:lsdException w:name="List 5" w:semiHidden="0" w:unhideWhenUsed="0"/>
-    <w:lsdException w:name="Title" w:semiHidden="0" w:unhideWhenUsed="0" w:qFormat="1"/>
-    <w:lsdException w:name="Subtitle" w:semiHidden="0" w:unhideWhenUsed="0" w:qFormat="1"/>
-    <w:lsdException w:name="Salutation" w:semiHidden="0" w:unhideWhenUsed="0"/>
-    <w:lsdException w:name="Date" w:semiHidden="0" w:unhideWhenUsed="0"/>
-    <w:lsdException w:name="Body Text First Indent" w:semiHidden="0" w:unhideWhenUsed="0"/>
-    <w:lsdException w:name="Strong" w:semiHidden="0" w:unhideWhenUsed="0" w:qFormat="1"/>
-    <w:lsdException w:name="Emphasis" w:semiHidden="0" w:unhideWhenUsed="0" w:qFormat="1"/>
-    <w:lsdException w:name="Table Grid" w:semiHidden="0" w:unhideWhenUsed="0"/>
-    <w:lsdException w:name="Placeholder Text" w:uiPriority="99" w:unhideWhenUsed="0"/>
-    <w:lsdException w:name="No Spacing" w:semiHidden="0" w:uiPriority="1" w:unhideWhenUsed="0" w:qFormat="1"/>
-    <w:lsdException w:name="Light Shading" w:semiHidden="0" w:uiPriority="60" w:unhideWhenUsed="0"/>
-    <w:lsdException w:name="Light List" w:semiHidden="0" w:uiPriority="61" w:unhideWhenUsed="0"/>
-    <w:lsdException w:name="Light Grid" w:semiHidden="0" w:uiPriority="62" w:unhideWhenUsed="0"/>
-    <w:lsdException w:name="Medium Shading 1" w:semiHidden="0" w:uiPriority="63" w:unhideWhenUsed="0"/>
-    <w:lsdException w:name="Medium Shading 2" w:semiHidden="0" w:uiPriority="64" w:unhideWhenUsed="0"/>
-    <w:lsdException w:name="Medium List 1" w:semiHidden="0" w:uiPriority="65" w:unhideWhenUsed="0"/>
-    <w:lsdException w:name="Medium List 2" w:semiHidden="0" w:uiPriority="66" w:unhideWhenUsed="0"/>
-    <w:lsdException w:name="Medium Grid 1" w:semiHidden="0" w:uiPriority="67" w:unhideWhenUsed="0"/>
-    <w:lsdException w:name="Medium Grid 2" w:semiHidden="0" w:uiPriority="68" w:unhideWhenUsed="0"/>
-    <w:lsdException w:name="Medium Grid 3" w:semiHidden="0" w:uiPriority="69" w:unhideWhenUsed="0"/>
-    <w:lsdException w:name="Dark List" w:semiHidden="0" w:uiPriority="70" w:unhideWhenUsed="0"/>
-    <w:lsdException w:name="Colorful Shading" w:semiHidden="0" w:uiPriority="71" w:unhideWhenUsed="0"/>
-    <w:lsdException w:name="Colorful List" w:semiHidden="0" w:uiPriority="72" w:unhideWhenUsed="0"/>
-    <w:lsdException w:name="Colorful Grid" w:semiHidden="0" w:uiPriority="73" w:unhideWhenUsed="0"/>
-    <w:lsdException w:name="Light Shading Accent 1" w:semiHidden="0" w:uiPriority="60" w:unhideWhenUsed="0"/>
-    <w:lsdException w:name="Light List Accent 1" w:semiHidden="0" w:uiPriority="61" w:unhideWhenUsed="0"/>
-    <w:lsdException w:name="Light Grid Accent 1" w:semiHidden="0" w:uiPriority="62" w:unhideWhenUsed="0"/>
-    <w:lsdException w:name="Medium Shading 1 Accent 1" w:semiHidden="0" w:uiPriority="63" w:unhideWhenUsed="0"/>
-    <w:lsdException w:name="Medium Shading 2 Accent 1" w:semiHidden="0" w:uiPriority="64" w:unhideWhenUsed="0"/>
-    <w:lsdException w:name="Medium List 1 Accent 1" w:semiHidden="0" w:uiPriority="65" w:unhideWhenUsed="0"/>
-    <w:lsdException w:name="Revision" w:uiPriority="99" w:unhideWhenUsed="0"/>
-    <w:lsdException w:name="List Paragraph" w:semiHidden="0" w:uiPriority="34" w:unhideWhenUsed="0" w:qFormat="1"/>
-    <w:lsdException w:name="Quote" w:semiHidden="0" w:uiPriority="29" w:unhideWhenUsed="0" w:qFormat="1"/>
-    <w:lsdException w:name="Intense Quote" w:semiHidden="0" w:uiPriority="30" w:unhideWhenUsed="0" w:qFormat="1"/>
-    <w:lsdException w:name="Medium List 2 Accent 1" w:semiHidden="0" w:uiPriority="66" w:unhideWhenUsed="0"/>
-    <w:lsdException w:name="Medium Grid 1 Accent 1" w:semiHidden="0" w:uiPriority="67" w:unhideWhenUsed="0"/>
-    <w:lsdException w:name="Medium Grid 2 Accent 1" w:semiHidden="0" w:uiPriority="68" w:unhideWhenUsed="0"/>
-    <w:lsdException w:name="Medium Grid 3 Accent 1" w:semiHidden="0" w:uiPriority="69" w:unhideWhenUsed="0"/>
-    <w:lsdException w:name="Dark List Accent 1" w:semiHidden="0" w:uiPriority="70" w:unhideWhenUsed="0"/>
-    <w:lsdException w:name="Colorful Shading Accent 1" w:semiHidden="0" w:uiPriority="71" w:unhideWhenUsed="0"/>
-    <w:lsdException w:name="Colorful List Accent 1" w:semiHidden="0" w:uiPriority="72" w:unhideWhenUsed="0"/>
-    <w:lsdException w:name="Colorful Grid Accent 1" w:semiHidden="0" w:uiPriority="73" w:unhideWhenUsed="0"/>
-    <w:lsdException w:name="Light Shading Accent 2" w:semiHidden="0" w:uiPriority="60" w:unhideWhenUsed="0"/>
-    <w:lsdException w:name="Light List Accent 2" w:semiHidden="0" w:uiPriority="61" w:unhideWhenUsed="0"/>
-    <w:lsdException w:name="Light Grid Accent 2" w:semiHidden="0" w:uiPriority="62" w:unhideWhenUsed="0"/>
-    <w:lsdException w:name="Medium Shading 1 Accent 2" w:semiHidden="0" w:uiPriority="63" w:unhideWhenUsed="0"/>
-    <w:lsdException w:name="Medium Shading 2 Accent 2" w:semiHidden="0" w:uiPriority="64" w:unhideWhenUsed="0"/>
-    <w:lsdException w:name="Medium List 1 Accent 2" w:semiHidden="0" w:uiPriority="65" w:unhideWhenUsed="0"/>
-    <w:lsdException w:name="Medium List 2 Accent 2" w:semiHidden="0" w:uiPriority="66" w:unhideWhenUsed="0"/>
-    <w:lsdException w:name="Medium Grid 1 Accent 2" w:semiHidden="0" w:uiPriority="67" w:unhideWhenUsed="0"/>
-    <w:lsdException w:name="Medium Grid 2 Accent 2" w:semiHidden="0" w:uiPriority="68" w:unhideWhenUsed="0"/>
-    <w:lsdException w:name="Medium Grid 3 Accent 2" w:semiHidden="0" w:uiPriority="69" w:unhideWhenUsed="0"/>
-    <w:lsdException w:name="Dark List Accent 2" w:semiHidden="0" w:uiPriority="70" w:unhideWhenUsed="0"/>
-    <w:lsdException w:name="Colorful Shading Accent 2" w:semiHidden="0" w:uiPriority="71" w:unhideWhenUsed="0"/>
-    <w:lsdException w:name="Colorful List Accent 2" w:semiHidden="0" w:uiPriority="72" w:unhideWhenUsed="0"/>
-    <w:lsdException w:name="Colorful Grid Accent 2" w:semiHidden="0" w:uiPriority="73" w:unhideWhenUsed="0"/>
-    <w:lsdException w:name="Light Shading Accent 3" w:semiHidden="0" w:uiPriority="60" w:unhideWhenUsed="0"/>
-    <w:lsdException w:name="Light List Accent 3" w:semiHidden="0" w:uiPriority="61" w:unhideWhenUsed="0"/>
-    <w:lsdException w:name="Light Grid Accent 3" w:semiHidden="0" w:uiPriority="62" w:unhideWhenUsed="0"/>
-    <w:lsdException w:name="Medium Shading 1 Accent 3" w:semiHidden="0" w:uiPriority="63" w:unhideWhenUsed="0"/>
-    <w:lsdException w:name="Medium Shading 2 Accent 3" w:semiHidden="0" w:uiPriority="64" w:unhideWhenUsed="0"/>
-    <w:lsdException w:name="Medium List 1 Accent 3" w:semiHidden="0" w:uiPriority="65" w:unhideWhenUsed="0"/>
-    <w:lsdException w:name="Medium List 2 Accent 3" w:semiHidden="0" w:uiPriority="66" w:unhideWhenUsed="0"/>
-    <w:lsdException w:name="Medium Grid 1 Accent 3" w:semiHidden="0" w:uiPriority="67" w:unhideWhenUsed="0"/>
-    <w:lsdException w:name="Medium Grid 2 Accent 3" w:semiHidden="0" w:uiPriority="68" w:unhideWhenUsed="0"/>
-    <w:lsdException w:name="Medium Grid 3 Accent 3" w:semiHidden="0" w:uiPriority="69" w:unhideWhenUsed="0"/>
-    <w:lsdException w:name="Dark List Accent 3" w:semiHidden="0" w:uiPriority="70" w:unhideWhenUsed="0"/>
-    <w:lsdException w:name="Colorful Shading Accent 3" w:semiHidden="0" w:uiPriority="71" w:unhideWhenUsed="0"/>
-    <w:lsdException w:name="Colorful List Accent 3" w:semiHidden="0" w:uiPriority="72" w:unhideWhenUsed="0"/>
-    <w:lsdException w:name="Colorful Grid Accent 3" w:semiHidden="0" w:uiPriority="73" w:unhideWhenUsed="0"/>
-    <w:lsdException w:name="Light Shading Accent 4" w:semiHidden="0" w:uiPriority="60" w:unhideWhenUsed="0"/>
-    <w:lsdException w:name="Light List Accent 4" w:semiHidden="0" w:uiPriority="61" w:unhideWhenUsed="0"/>
-    <w:lsdException w:name="Light Grid Accent 4" w:semiHidden="0" w:uiPriority="62" w:unhideWhenUsed="0"/>
-    <w:lsdException w:name="Medium Shading 1 Accent 4" w:semiHidden="0" w:uiPriority="63" w:unhideWhenUsed="0"/>
-    <w:lsdException w:name="Medium Shading 2 Accent 4" w:semiHidden="0" w:uiPriority="64" w:unhideWhenUsed="0"/>
-    <w:lsdException w:name="Medium List 1 Accent 4" w:semiHidden="0" w:uiPriority="65" w:unhideWhenUsed="0"/>
-    <w:lsdException w:name="Medium List 2 Accent 4" w:semiHidden="0" w:uiPriority="66" w:unhideWhenUsed="0"/>
-    <w:lsdException w:name="Medium Grid 1 Accent 4" w:semiHidden="0" w:uiPriority="67" w:unhideWhenUsed="0"/>
-    <w:lsdException w:name="Medium Grid 2 Accent 4" w:semiHidden="0" w:uiPriority="68" w:unhideWhenUsed="0"/>
-    <w:lsdException w:name="Medium Grid 3 Accent 4" w:semiHidden="0" w:uiPriority="69" w:unhideWhenUsed="0"/>
-    <w:lsdException w:name="Dark List Accent 4" w:semiHidden="0" w:uiPriority="70" w:unhideWhenUsed="0"/>
-    <w:lsdException w:name="Colorful Shading Accent 4" w:semiHidden="0" w:uiPriority="71" w:unhideWhenUsed="0"/>
-    <w:lsdException w:name="Colorful List Accent 4" w:semiHidden="0" w:uiPriority="72" w:unhideWhenUsed="0"/>
-    <w:lsdException w:name="Colorful Grid Accent 4" w:semiHidden="0" w:uiPriority="73" w:unhideWhenUsed="0"/>
-    <w:lsdException w:name="Light Shading Accent 5" w:semiHidden="0" w:uiPriority="60" w:unhideWhenUsed="0"/>
-    <w:lsdException w:name="Light List Accent 5" w:semiHidden="0" w:uiPriority="61" w:unhideWhenUsed="0"/>
-    <w:lsdException w:name="Light Grid Accent 5" w:semiHidden="0" w:uiPriority="62" w:unhideWhenUsed="0"/>
-    <w:lsdException w:name="Medium Shading 1 Accent 5" w:semiHidden="0" w:uiPriority="63" w:unhideWhenUsed="0"/>
-    <w:lsdException w:name="Medium Shading 2 Accent 5" w:semiHidden="0" w:uiPriority="64" w:unhideWhenUsed="0"/>
-    <w:lsdException w:name="Medium List 1 Accent 5" w:semiHidden="0" w:uiPriority="65" w:unhideWhenUsed="0"/>
-    <w:lsdException w:name="Medium List 2 Accent 5" w:semiHidden="0" w:uiPriority="66" w:unhideWhenUsed="0"/>
-    <w:lsdException w:name="Medium Grid 1 Accent 5" w:semiHidden="0" w:uiPriority="67" w:unhideWhenUsed="0"/>
-    <w:lsdException w:name="Medium Grid 2 Accent 5" w:semiHidden="0" w:uiPriority="68" w:unhideWhenUsed="0"/>
-    <w:lsdException w:name="Medium Grid 3 Accent 5" w:semiHidden="0" w:uiPriority="69" w:unhideWhenUsed="0"/>
-    <w:lsdException w:name="Dark List Accent 5" w:semiHidden="0" w:uiPriority="70" w:unhideWhenUsed="0"/>
-    <w:lsdException w:name="Colorful Shading Accent 5" w:semiHidden="0" w:uiPriority="71" w:unhideWhenUsed="0"/>
-    <w:lsdException w:name="Colorful List Accent 5" w:semiHidden="0" w:uiPriority="72" w:unhideWhenUsed="0"/>
-    <w:lsdException w:name="Colorful Grid Accent 5" w:semiHidden="0" w:uiPriority="73" w:unhideWhenUsed="0"/>
-    <w:lsdException w:name="Light Shading Accent 6" w:semiHidden="0" w:uiPriority="60" w:unhideWhenUsed="0"/>
-    <w:lsdException w:name="Light List Accent 6" w:semiHidden="0" w:uiPriority="61" w:unhideWhenUsed="0"/>
-    <w:lsdException w:name="Light Grid Accent 6" w:semiHidden="0" w:uiPriority="62" w:unhideWhenUsed="0"/>
-    <w:lsdException w:name="Medium Shading 1 Accent 6" w:semiHidden="0" w:uiPriority="63" w:unhideWhenUsed="0"/>
-    <w:lsdException w:name="Medium Shading 2 Accent 6" w:semiHidden="0" w:uiPriority="64" w:unhideWhenUsed="0"/>
-    <w:lsdException w:name="Medium List 1 Accent 6" w:semiHidden="0" w:uiPriority="65" w:unhideWhenUsed="0"/>
-    <w:lsdException w:name="Medium List 2 Accent 6" w:semiHidden="0" w:uiPriority="66" w:unhideWhenUsed="0"/>
-    <w:lsdException w:name="Medium Grid 1 Accent 6" w:semiHidden="0" w:uiPriority="67" w:unhideWhenUsed="0"/>
-    <w:lsdException w:name="Medium Grid 2 Accent 6" w:semiHidden="0" w:uiPriority="68" w:unhideWhenUsed="0"/>
-    <w:lsdException w:name="Medium Grid 3 Accent 6" w:semiHidden="0" w:uiPriority="69" w:unhideWhenUsed="0"/>
-    <w:lsdException w:name="Dark List Accent 6" w:semiHidden="0" w:uiPriority="70" w:unhideWhenUsed="0"/>
-    <w:lsdException w:name="Colorful Shading Accent 6" w:semiHidden="0" w:uiPriority="71" w:unhideWhenUsed="0"/>
-    <w:lsdException w:name="Colorful List Accent 6" w:semiHidden="0" w:uiPriority="72" w:unhideWhenUsed="0"/>
-    <w:lsdException w:name="Colorful Grid Accent 6" w:semiHidden="0" w:uiPriority="73" w:unhideWhenUsed="0"/>
-    <w:lsdException w:name="Subtle Emphasis" w:semiHidden="0" w:uiPriority="19" w:unhideWhenUsed="0" w:qFormat="1"/>
-    <w:lsdException w:name="Intense Emphasis" w:semiHidden="0" w:uiPriority="21" w:unhideWhenUsed="0" w:qFormat="1"/>
-    <w:lsdException w:name="Subtle Reference" w:semiHidden="0" w:uiPriority="31" w:unhideWhenUsed="0" w:qFormat="1"/>
-    <w:lsdException w:name="Intense Reference" w:semiHidden="0" w:uiPriority="32" w:unhideWhenUsed="0" w:qFormat="1"/>
-    <w:lsdException w:name="Book Title" w:semiHidden="0" w:uiPriority="33" w:unhideWhenUsed="0" w:qFormat="1"/>
-    <w:lsdException w:name="Bibliography" w:uiPriority="37"/>
-    <w:lsdException w:name="TOC Heading" w:uiPriority="39" w:qFormat="1"/>
-  </w:latentStyles>
-  <w:style w:type="paragraph" w:default="1" w:styleId="Normal">
-    <w:name w:val="Normal"/>
-    <w:qFormat/>
-    <w:rsid w:val="00026F2A"/>
-    <w:rPr>
-      <w:sz w:val="24"/>
-      <w:szCs w:val="24"/>
-    </w:rPr>
-  </w:style>
-  <w:style w:type="paragraph" w:styleId="Ttulo1">
-    <w:name w:val="heading 1"/>
-    <w:basedOn w:val="Normal"/>
-    <w:next w:val="Normal"/>
-    <w:link w:val="Ttulo1Char"/>
-    <w:qFormat/>
-    <w:rsid w:val="00A2204C"/>
-    <w:pPr>
-      <w:keepNext/>
-      <w:keepLines/>
-      <w:spacing w:before="480"/>
-      <w:outlineLvl w:val="0"/>
-    </w:pPr>
-    <w:rPr>
-      <w:rFonts w:asciiTheme="majorHAnsi" w:eastAsiaTheme="majorEastAsia" w:hAnsiTheme="majorHAnsi" w:cstheme="majorBidi"/>
-      <w:b/>
-      <w:bCs/>
-      <w:color w:val="365F91" w:themeColor="accent1" w:themeShade="BF"/>
-      <w:sz w:val="28"/>
-      <w:szCs w:val="28"/>
-    </w:rPr>
-  </w:style>
-  <w:style w:type="character" w:default="1" w:styleId="Fontepargpadro">
-    <w:name w:val="Default Paragraph Font"/>
-    <w:uiPriority w:val="1"/>
-    <w:semiHidden/>
-    <w:unhideWhenUsed/>
-  </w:style>
-  <w:style w:type="table" w:default="1" w:styleId="Tabelanormal">
-    <w:name w:val="Normal Table"/>
-    <w:uiPriority w:val="99"/>
-    <w:semiHidden/>
-    <w:unhideWhenUsed/>
-    <w:tblPr>
-      <w:tblInd w:w="0" w:type="dxa"/>
-      <w:tblCellMar>
-        <w:top w:w="0" w:type="dxa"/>
-        <w:left w:w="108" w:type="dxa"/>
-        <w:bottom w:w="0" w:type="dxa"/>
-        <w:right w:w="108" w:type="dxa"/>
-      </w:tblCellMar>
-    </w:tblPr>
-  </w:style>
-  <w:style w:type="numbering" w:default="1" w:styleId="Semlista">
-    <w:name w:val="No List"/>
-    <w:uiPriority w:val="99"/>
-    <w:semiHidden/>
-    <w:unhideWhenUsed/>
-  </w:style>
-  <w:style w:type="character" w:customStyle="1" w:styleId="Ttulo1Char">
-    <w:name w:val="Título 1 Char"/>
-    <w:basedOn w:val="Fontepargpadro"/>
-    <w:link w:val="Ttulo1"/>
-    <w:rsid w:val="00A2204C"/>
-    <w:rPr>
-      <w:rFonts w:asciiTheme="majorHAnsi" w:eastAsiaTheme="majorEastAsia" w:hAnsiTheme="majorHAnsi" w:cstheme="majorBidi"/>
-      <w:b/>
-      <w:bCs/>
-      <w:color w:val="365F91" w:themeColor="accent1" w:themeShade="BF"/>
-      <w:sz w:val="28"/>
-      <w:szCs w:val="28"/>
-    </w:rPr>
-  </w:style>
-  <w:style w:type="paragraph" w:styleId="Corpodetexto">
-    <w:name w:val="Body Text"/>
-    <w:basedOn w:val="Normal"/>
-    <w:link w:val="CorpodetextoChar"/>
-    <w:semiHidden/>
-    <w:unhideWhenUsed/>
-    <w:rsid w:val="004F308C"/>
-    <w:pPr>
-      <w:spacing w:after="120"/>
-    </w:pPr>
-  </w:style>
-  <w:style w:type="character" w:customStyle="1" w:styleId="CorpodetextoChar">
-    <w:name w:val="Corpo de texto Char"/>
-    <w:basedOn w:val="Fontepargpadro"/>
-    <w:link w:val="Corpodetexto"/>
-    <w:semiHidden/>
-    <w:rsid w:val="004F308C"/>
-    <w:rPr>
-      <w:sz w:val="24"/>
-      <w:szCs w:val="24"/>
-    </w:rPr>
-  </w:style>
-  <w:style w:type="paragraph" w:styleId="Primeirorecuodecorpodetexto">
-    <w:name w:val="Body Text First Indent"/>
-    <w:basedOn w:val="Corpodetexto"/>
-    <w:link w:val="PrimeirorecuodecorpodetextoChar"/>
-    <w:rsid w:val="004F308C"/>
-    <w:pPr>
-      <w:ind w:firstLine="210"/>
-    </w:pPr>
-  </w:style>
-  <w:style w:type="character" w:customStyle="1" w:styleId="PrimeirorecuodecorpodetextoChar">
-    <w:name w:val="Primeiro recuo de corpo de texto Char"/>
-    <w:basedOn w:val="CorpodetextoChar"/>
-    <w:link w:val="Primeirorecuodecorpodetexto"/>
-    <w:rsid w:val="004F308C"/>
-    <w:rPr>
-      <w:sz w:val="24"/>
-      <w:szCs w:val="24"/>
-    </w:rPr>
-  </w:style>
-  <w:style w:type="paragraph" w:styleId="CabealhodoSumrio">
-    <w:name w:val="TOC Heading"/>
-    <w:basedOn w:val="Ttulo1"/>
-    <w:next w:val="Normal"/>
-    <w:uiPriority w:val="39"/>
-    <w:unhideWhenUsed/>
-    <w:qFormat/>
-    <w:rsid w:val="00E64C52"/>
-    <w:pPr>
-      <w:spacing w:before="240" w:line="259" w:lineRule="auto"/>
-      <w:outlineLvl w:val="9"/>
-    </w:pPr>
-    <w:rPr>
-      <w:b w:val="0"/>
-      <w:bCs w:val="0"/>
-      <w:sz w:val="32"/>
-      <w:szCs w:val="32"/>
-    </w:rPr>
-  </w:style>
-  <w:style w:type="character" w:styleId="TextodoEspaoReservado">
-    <w:name w:val="Placeholder Text"/>
-    <w:basedOn w:val="Fontepargpadro"/>
-    <w:uiPriority w:val="99"/>
-    <w:semiHidden/>
-    <w:rsid w:val="00B1754A"/>
-    <w:rPr>
-      <w:color w:val="808080"/>
-    </w:rPr>
-  </w:style>
-  <w:style w:type="character" w:styleId="Forte">
-    <w:name w:val="Strong"/>
-    <w:basedOn w:val="Fontepargpadro"/>
-    <w:qFormat/>
-    <w:rsid w:val="00B1754A"/>
-    <w:rPr>
-      <w:b/>
-      <w:bCs/>
-    </w:rPr>
-  </w:style>
-  <w:style w:type="character" w:styleId="nfase">
-    <w:name w:val="Emphasis"/>
-    <w:basedOn w:val="Fontepargpadro"/>
-    <w:qFormat/>
-    <w:rsid w:val="00B1754A"/>
-    <w:rPr>
-      <w:i/>
-      <w:iCs/>
-    </w:rPr>
-  </w:style>
-  <w:style w:type="paragraph" w:styleId="Subttulo">
-    <w:name w:val="Subtitle"/>
-    <w:basedOn w:val="Normal"/>
-    <w:next w:val="Normal"/>
-    <w:link w:val="SubttuloChar"/>
-    <w:qFormat/>
-    <w:rsid w:val="00B1754A"/>
-    <w:pPr>
-      <w:numPr>
-        <w:ilvl w:val="1"/>
-      </w:numPr>
-      <w:spacing w:after="160"/>
-    </w:pPr>
-    <w:rPr>
-      <w:rFonts w:asciiTheme="minorHAnsi" w:eastAsiaTheme="minorEastAsia" w:hAnsiTheme="minorHAnsi" w:cstheme="minorBidi"/>
-      <w:color w:val="5A5A5A" w:themeColor="text1" w:themeTint="A5"/>
-      <w:spacing w:val="15"/>
-      <w:sz w:val="22"/>
-      <w:szCs w:val="22"/>
-    </w:rPr>
-  </w:style>
-  <w:style w:type="character" w:customStyle="1" w:styleId="SubttuloChar">
-    <w:name w:val="Subtítulo Char"/>
-    <w:basedOn w:val="Fontepargpadro"/>
-    <w:link w:val="Subttulo"/>
-    <w:rsid w:val="00B1754A"/>
-    <w:rPr>
-      <w:rFonts w:asciiTheme="minorHAnsi" w:eastAsiaTheme="minorEastAsia" w:hAnsiTheme="minorHAnsi" w:cstheme="minorBidi"/>
-      <w:color w:val="5A5A5A" w:themeColor="text1" w:themeTint="A5"/>
-      <w:spacing w:val="15"/>
-      <w:sz w:val="22"/>
-      <w:szCs w:val="22"/>
-    </w:rPr>
-  </w:style>
-  <w:style w:type="paragraph" w:styleId="Textodebalo">
-    <w:name w:val="Balloon Text"/>
-    <w:basedOn w:val="Normal"/>
-    <w:link w:val="TextodebaloChar"/>
-    <w:semiHidden/>
-    <w:unhideWhenUsed/>
-    <w:rsid w:val="00E260E1"/>
-    <w:rPr>
-      <w:rFonts w:ascii="Tahoma" w:hAnsi="Tahoma" w:cs="Tahoma"/>
-      <w:sz w:val="16"/>
-      <w:szCs w:val="16"/>
-    </w:rPr>
-  </w:style>
-  <w:style w:type="character" w:customStyle="1" w:styleId="TextodebaloChar">
-    <w:name w:val="Texto de balão Char"/>
-    <w:basedOn w:val="Fontepargpadro"/>
-    <w:link w:val="Textodebalo"/>
-    <w:semiHidden/>
-    <w:rsid w:val="00E260E1"/>
-    <w:rPr>
-      <w:rFonts w:ascii="Tahoma" w:hAnsi="Tahoma" w:cs="Tahoma"/>
-      <w:sz w:val="16"/>
-      <w:szCs w:val="16"/>
-    </w:rPr>
-  </w:style>
-  <w:style w:type="paragraph" w:styleId="PargrafodaLista">
-    <w:name w:val="List Paragraph"/>
-    <w:basedOn w:val="Normal"/>
-    <w:uiPriority w:val="34"/>
-    <w:qFormat/>
-    <w:rsid w:val="00B30A9B"/>
-    <w:pPr>
-      <w:ind w:left="720"/>
-      <w:contextualSpacing/>
-    </w:pPr>
-  </w:style>
-  <w:style w:type="paragraph" w:styleId="Cabealho">
-    <w:name w:val="header"/>
-    <w:basedOn w:val="Normal"/>
-    <w:link w:val="CabealhoChar"/>
-    <w:unhideWhenUsed/>
-    <w:rsid w:val="00FB0557"/>
-    <w:pPr>
-      <w:tabs>
-        <w:tab w:val="center" w:pos="4252"/>
-        <w:tab w:val="right" w:pos="8504"/>
-      </w:tabs>
-    </w:pPr>
-  </w:style>
-  <w:style w:type="character" w:customStyle="1" w:styleId="CabealhoChar">
-    <w:name w:val="Cabeçalho Char"/>
-    <w:basedOn w:val="Fontepargpadro"/>
-    <w:link w:val="Cabealho"/>
-    <w:rsid w:val="00FB0557"/>
-    <w:rPr>
-      <w:sz w:val="24"/>
-      <w:szCs w:val="24"/>
-    </w:rPr>
-  </w:style>
-  <w:style w:type="paragraph" w:styleId="Rodap">
-    <w:name w:val="footer"/>
-    <w:basedOn w:val="Normal"/>
-    <w:link w:val="RodapChar"/>
-    <w:uiPriority w:val="99"/>
-    <w:unhideWhenUsed/>
-    <w:rsid w:val="00FB0557"/>
-    <w:pPr>
-      <w:tabs>
-        <w:tab w:val="center" w:pos="4252"/>
-        <w:tab w:val="right" w:pos="8504"/>
-      </w:tabs>
-    </w:pPr>
-  </w:style>
-  <w:style w:type="character" w:customStyle="1" w:styleId="RodapChar">
-    <w:name w:val="Rodapé Char"/>
-    <w:basedOn w:val="Fontepargpadro"/>
-    <w:link w:val="Rodap"/>
-    <w:uiPriority w:val="99"/>
-    <w:rsid w:val="00FB0557"/>
-    <w:rPr>
-      <w:sz w:val="24"/>
-      <w:szCs w:val="24"/>
-    </w:rPr>
-  </w:style>
-  <w:style w:type="paragraph" w:customStyle="1" w:styleId="Default">
-    <w:name w:val="Default"/>
-    <w:rsid w:val="00C35166"/>
-    <w:pPr>
-      <w:autoSpaceDE w:val="0"/>
-      <w:autoSpaceDN w:val="0"/>
-      <w:adjustRightInd w:val="0"/>
-    </w:pPr>
-    <w:rPr>
-      <w:rFonts w:ascii="Calibri" w:hAnsi="Calibri" w:cs="Calibri"/>
-      <w:color w:val="000000"/>
-      <w:sz w:val="24"/>
-      <w:szCs w:val="24"/>
-    </w:rPr>
-  </w:style>
-  <w:style w:type="character" w:styleId="Hyperlink">
-    <w:name w:val="Hyperlink"/>
-    <w:basedOn w:val="Fontepargpadro"/>
-    <w:unhideWhenUsed/>
-    <w:rsid w:val="00D64E0E"/>
-    <w:rPr>
-      <w:color w:val="0000FF" w:themeColor="hyperlink"/>
-      <w:u w:val="single"/>
-    </w:rPr>
-  </w:style>
-  <w:style w:type="paragraph" w:styleId="SemEspaamento">
-    <w:name w:val="No Spacing"/>
-    <w:uiPriority w:val="1"/>
-    <w:qFormat/>
-    <w:rsid w:val="00E66612"/>
-    <w:rPr>
-      <w:sz w:val="24"/>
-      <w:szCs w:val="24"/>
-    </w:rPr>
-  </w:style>
-</w:styles>
-</file>
-
-<file path=word/stylesWithEffects.xml><?xml version="1.0" encoding="utf-8"?>
-<w:styles xmlns:wpc="http://schemas.microsoft.com/office/word/2010/wordprocessingCanvas" xmlns:mc="http://schemas.openxmlformats.org/markup-compatibility/2006" xmlns:o="urn:schemas-microsoft-com:office:office" xmlns:r="http://schemas.openxmlformats.org/officeDocument/2006/relationships" xmlns:m="http://schemas.openxmlformats.org/officeDocument/2006/math" xmlns:v="urn:schemas-microsoft-com:vml" xmlns:wp14="http://schemas.microsoft.com/office/word/2010/wordprocessingDrawing" xmlns:wp="http://schemas.openxmlformats.org/drawingml/2006/wordprocessingDrawing" xmlns:w10="urn:schemas-microsoft-com:office:word" xmlns:w="http://schemas.openxmlformats.org/wordprocessingml/2006/main" xmlns:w14="http://schemas.microsoft.com/office/word/2010/wordml" xmlns:wpg="http://schemas.microsoft.com/office/word/2010/wordprocessingGroup" xmlns:wpi="http://schemas.microsoft.com/office/word/2010/wordprocessingInk" xmlns:wne="http://schemas.microsoft.com/office/word/2006/wordml" xmlns:wps="http://schemas.microsoft.com/office/word/2010/wordprocessingShape" mc:Ignorable="w14 wp14">
-  <w:docDefaults>
-    <w:rPrDefault>
-      <w:rPr>
-        <w:rFonts w:ascii="Times New Roman" w:eastAsia="Times New Roman" w:hAnsi="Times New Roman" w:cs="Times New Roman"/>
-        <w:lang w:val="pt-BR" w:eastAsia="pt-BR" w:bidi="ar-SA"/>
-      </w:rPr>
-    </w:rPrDefault>
-    <w:pPrDefault/>
-  </w:docDefaults>
-  <w:latentStyles w:defLockedState="0" w:defUIPriority="0" w:defSemiHidden="1" w:defUnhideWhenUsed="1" w:defQFormat="0" w:count="267">
-    <w:lsdException w:name="Normal" w:semiHidden="0" w:unhideWhenUsed="0" w:qFormat="1"/>
-    <w:lsdException w:name="heading 1" w:semiHidden="0" w:unhideWhenUsed="0" w:qFormat="1"/>
-    <w:lsdException w:name="heading 2" w:qFormat="1"/>
-    <w:lsdException w:name="heading 3" w:qFormat="1"/>
-    <w:lsdException w:name="heading 4" w:qFormat="1"/>
-    <w:lsdException w:name="heading 5" w:qFormat="1"/>
-    <w:lsdException w:name="heading 6" w:qFormat="1"/>
-    <w:lsdException w:name="heading 7" w:qFormat="1"/>
-    <w:lsdException w:name="heading 8" w:qFormat="1"/>
-    <w:lsdException w:name="heading 9" w:qFormat="1"/>
-    <w:lsdException w:name="footer" w:uiPriority="99"/>
-    <w:lsdException w:name="caption" w:qFormat="1"/>
-    <w:lsdException w:name="List Number" w:semiHidden="0" w:unhideWhenUsed="0"/>
-    <w:lsdException w:name="List 4" w:semiHidden="0" w:unhideWhenUsed="0"/>
-    <w:lsdException w:name="List 5" w:semiHidden="0" w:unhideWhenUsed="0"/>
-    <w:lsdException w:name="Title" w:semiHidden="0" w:unhideWhenUsed="0" w:qFormat="1"/>
-    <w:lsdException w:name="Subtitle" w:semiHidden="0" w:unhideWhenUsed="0" w:qFormat="1"/>
-    <w:lsdException w:name="Salutation" w:semiHidden="0" w:unhideWhenUsed="0"/>
-    <w:lsdException w:name="Date" w:semiHidden="0" w:unhideWhenUsed="0"/>
-    <w:lsdException w:name="Body Text First Indent" w:semiHidden="0" w:unhideWhenUsed="0"/>
-    <w:lsdException w:name="Strong" w:semiHidden="0" w:unhideWhenUsed="0" w:qFormat="1"/>
-    <w:lsdException w:name="Emphasis" w:semiHidden="0" w:unhideWhenUsed="0" w:qFormat="1"/>
-    <w:lsdException w:name="Table Grid" w:semiHidden="0" w:unhideWhenUsed="0"/>
-    <w:lsdException w:name="Placeholder Text" w:uiPriority="99" w:unhideWhenUsed="0"/>
-    <w:lsdException w:name="No Spacing" w:semiHidden="0" w:uiPriority="1" w:unhideWhenUsed="0" w:qFormat="1"/>
-    <w:lsdException w:name="Light Shading" w:semiHidden="0" w:uiPriority="60" w:unhideWhenUsed="0"/>
-    <w:lsdException w:name="Light List" w:semiHidden="0" w:uiPriority="61" w:unhideWhenUsed="0"/>
-    <w:lsdException w:name="Light Grid" w:semiHidden="0" w:uiPriority="62" w:unhideWhenUsed="0"/>
-    <w:lsdException w:name="Medium Shading 1" w:semiHidden="0" w:uiPriority="63" w:unhideWhenUsed="0"/>
-    <w:lsdException w:name="Medium Shading 2" w:semiHidden="0" w:uiPriority="64" w:unhideWhenUsed="0"/>
-    <w:lsdException w:name="Medium List 1" w:semiHidden="0" w:uiPriority="65" w:unhideWhenUsed="0"/>
-    <w:lsdException w:name="Medium List 2" w:semiHidden="0" w:uiPriority="66" w:unhideWhenUsed="0"/>
-    <w:lsdException w:name="Medium Grid 1" w:semiHidden="0" w:uiPriority="67" w:unhideWhenUsed="0"/>
-    <w:lsdException w:name="Medium Grid 2" w:semiHidden="0" w:uiPriority="68" w:unhideWhenUsed="0"/>
-    <w:lsdException w:name="Medium Grid 3" w:semiHidden="0" w:uiPriority="69" w:unhideWhenUsed="0"/>
-    <w:lsdException w:name="Dark List" w:semiHidden="0" w:uiPriority="70" w:unhideWhenUsed="0"/>
-    <w:lsdException w:name="Colorful Shading" w:semiHidden="0" w:uiPriority="71" w:unhideWhenUsed="0"/>
-    <w:lsdException w:name="Colorful List" w:semiHidden="0" w:uiPriority="72" w:unhideWhenUsed="0"/>
-    <w:lsdException w:name="Colorful Grid" w:semiHidden="0" w:uiPriority="73" w:unhideWhenUsed="0"/>
-    <w:lsdException w:name="Light Shading Accent 1" w:semiHidden="0" w:uiPriority="60" w:unhideWhenUsed="0"/>
-    <w:lsdException w:name="Light List Accent 1" w:semiHidden="0" w:uiPriority="61" w:unhideWhenUsed="0"/>
-    <w:lsdException w:name="Light Grid Accent 1" w:semiHidden="0" w:uiPriority="62" w:unhideWhenUsed="0"/>
-    <w:lsdException w:name="Medium Shading 1 Accent 1" w:semiHidden="0" w:uiPriority="63" w:unhideWhenUsed="0"/>
-    <w:lsdException w:name="Medium Shading 2 Accent 1" w:semiHidden="0" w:uiPriority="64" w:unhideWhenUsed="0"/>
-    <w:lsdException w:name="Medium List 1 Accent 1" w:semiHidden="0" w:uiPriority="65" w:unhideWhenUsed="0"/>
-    <w:lsdException w:name="Revision" w:uiPriority="99" w:unhideWhenUsed="0"/>
-    <w:lsdException w:name="List Paragraph" w:semiHidden="0" w:uiPriority="34" w:unhideWhenUsed="0" w:qFormat="1"/>
-    <w:lsdException w:name="Quote" w:semiHidden="0" w:uiPriority="29" w:unhideWhenUsed="0" w:qFormat="1"/>
-    <w:lsdException w:name="Intense Quote" w:semiHidden="0" w:uiPriority="30" w:unhideWhenUsed="0" w:qFormat="1"/>
-    <w:lsdException w:name="Medium List 2 Accent 1" w:semiHidden="0" w:uiPriority="66" w:unhideWhenUsed="0"/>
-    <w:lsdException w:name="Medium Grid 1 Accent 1" w:semiHidden="0" w:uiPriority="67" w:unhideWhenUsed="0"/>
-    <w:lsdException w:name="Medium Grid 2 Accent 1" w:semiHidden="0" w:uiPriority="68" w:unhideWhenUsed="0"/>
-    <w:lsdException w:name="Medium Grid 3 Accent 1" w:semiHidden="0" w:uiPriority="69" w:unhideWhenUsed="0"/>
-    <w:lsdException w:name="Dark List Accent 1" w:semiHidden="0" w:uiPriority="70" w:unhideWhenUsed="0"/>
-    <w:lsdException w:name="Colorful Shading Accent 1" w:semiHidden="0" w:uiPriority="71" w:unhideWhenUsed="0"/>
-    <w:lsdException w:name="Colorful List Accent 1" w:semiHidden="0" w:uiPriority="72" w:unhideWhenUsed="0"/>
-    <w:lsdException w:name="Colorful Grid Accent 1" w:semiHidden="0" w:uiPriority="73" w:unhideWhenUsed="0"/>
-    <w:lsdException w:name="Light Shading Accent 2" w:semiHidden="0" w:uiPriority="60" w:unhideWhenUsed="0"/>
-    <w:lsdException w:name="Light List Accent 2" w:semiHidden="0" w:uiPriority="61" w:unhideWhenUsed="0"/>
-    <w:lsdException w:name="Light Grid Accent 2" w:semiHidden="0" w:uiPriority="62" w:unhideWhenUsed="0"/>
-    <w:lsdException w:name="Medium Shading 1 Accent 2" w:semiHidden="0" w:uiPriority="63" w:unhideWhenUsed="0"/>
-    <w:lsdException w:name="Medium Shading 2 Accent 2" w:semiHidden="0" w:uiPriority="64" w:unhideWhenUsed="0"/>
-    <w:lsdException w:name="Medium List 1 Accent 2" w:semiHidden="0" w:uiPriority="65" w:unhideWhenUsed="0"/>
-    <w:lsdException w:name="Medium List 2 Accent 2" w:semiHidden="0" w:uiPriority="66" w:unhideWhenUsed="0"/>
-    <w:lsdException w:name="Medium Grid 1 Accent 2" w:semiHidden="0" w:uiPriority="67" w:unhideWhenUsed="0"/>
-    <w:lsdException w:name="Medium Grid 2 Accent 2" w:semiHidden="0" w:uiPriority="68" w:unhideWhenUsed="0"/>
-    <w:lsdException w:name="Medium Grid 3 Accent 2" w:semiHidden="0" w:uiPriority="69" w:unhideWhenUsed="0"/>
-    <w:lsdException w:name="Dark List Accent 2" w:semiHidden="0" w:uiPriority="70" w:unhideWhenUsed="0"/>
-    <w:lsdException w:name="Colorful Shading Accent 2" w:semiHidden="0" w:uiPriority="71" w:unhideWhenUsed="0"/>
-    <w:lsdException w:name="Colorful List Accent 2" w:semiHidden="0" w:uiPriority="72" w:unhideWhenUsed="0"/>
-    <w:lsdException w:name="Colorful Grid Accent 2" w:semiHidden="0" w:uiPriority="73" w:unhideWhenUsed="0"/>
-    <w:lsdException w:name="Light Shading Accent 3" w:semiHidden="0" w:uiPriority="60" w:unhideWhenUsed="0"/>
-    <w:lsdException w:name="Light List Accent 3" w:semiHidden="0" w:uiPriority="61" w:unhideWhenUsed="0"/>
-    <w:lsdException w:name="Light Grid Accent 3" w:semiHidden="0" w:uiPriority="62" w:unhideWhenUsed="0"/>
-    <w:lsdException w:name="Medium Shading 1 Accent 3" w:semiHidden="0" w:uiPriority="63" w:unhideWhenUsed="0"/>
-    <w:lsdException w:name="Medium Shading 2 Accent 3" w:semiHidden="0" w:uiPriority="64" w:unhideWhenUsed="0"/>
-    <w:lsdException w:name="Medium List 1 Accent 3" w:semiHidden="0" w:uiPriority="65" w:unhideWhenUsed="0"/>
-    <w:lsdException w:name="Medium List 2 Accent 3" w:semiHidden="0" w:uiPriority="66" w:unhideWhenUsed="0"/>
-    <w:lsdException w:name="Medium Grid 1 Accent 3" w:semiHidden="0" w:uiPriority="67" w:unhideWhenUsed="0"/>
-    <w:lsdException w:name="Medium Grid 2 Accent 3" w:semiHidden="0" w:uiPriority="68" w:unhideWhenUsed="0"/>
-    <w:lsdException w:name="Medium Grid 3 Accent 3" w:semiHidden="0" w:uiPriority="69" w:unhideWhenUsed="0"/>
-    <w:lsdException w:name="Dark List Accent 3" w:semiHidden="0" w:uiPriority="70" w:unhideWhenUsed="0"/>
-    <w:lsdException w:name="Colorful Shading Accent 3" w:semiHidden="0" w:uiPriority="71" w:unhideWhenUsed="0"/>
-    <w:lsdException w:name="Colorful List Accent 3" w:semiHidden="0" w:uiPriority="72" w:unhideWhenUsed="0"/>
-    <w:lsdException w:name="Colorful Grid Accent 3" w:semiHidden="0" w:uiPriority="73" w:unhideWhenUsed="0"/>
-    <w:lsdException w:name="Light Shading Accent 4" w:semiHidden="0" w:uiPriority="60" w:unhideWhenUsed="0"/>
-    <w:lsdException w:name="Light List Accent 4" w:semiHidden="0" w:uiPriority="61" w:unhideWhenUsed="0"/>
-    <w:lsdException w:name="Light Grid Accent 4" w:semiHidden="0" w:uiPriority="62" w:unhideWhenUsed="0"/>
-    <w:lsdException w:name="Medium Shading 1 Accent 4" w:semiHidden="0" w:uiPriority="63" w:unhideWhenUsed="0"/>
-    <w:lsdException w:name="Medium Shading 2 Accent 4" w:semiHidden="0" w:uiPriority="64" w:unhideWhenUsed="0"/>
-    <w:lsdException w:name="Medium List 1 Accent 4" w:semiHidden="0" w:uiPriority="65" w:unhideWhenUsed="0"/>
-    <w:lsdException w:name="Medium List 2 Accent 4" w:semiHidden="0" w:uiPriority="66" w:unhideWhenUsed="0"/>
-    <w:lsdException w:name="Medium Grid 1 Accent 4" w:semiHidden="0" w:uiPriority="67" w:unhideWhenUsed="0"/>
-    <w:lsdException w:name="Medium Grid 2 Accent 4" w:semiHidden="0" w:uiPriority="68" w:unhideWhenUsed="0"/>
-    <w:lsdException w:name="Medium Grid 3 Accent 4" w:semiHidden="0" w:uiPriority="69" w:unhideWhenUsed="0"/>
-    <w:lsdException w:name="Dark List Accent 4" w:semiHidden="0" w:uiPriority="70" w:unhideWhenUsed="0"/>
-    <w:lsdException w:name="Colorful Shading Accent 4" w:semiHidden="0" w:uiPriority="71" w:unhideWhenUsed="0"/>
-    <w:lsdException w:name="Colorful List Accent 4" w:semiHidden="0" w:uiPriority="72" w:unhideWhenUsed="0"/>
-    <w:lsdException w:name="Colorful Grid Accent 4" w:semiHidden="0" w:uiPriority="73" w:unhideWhenUsed="0"/>
-    <w:lsdException w:name="Light Shading Accent 5" w:semiHidden="0" w:uiPriority="60" w:unhideWhenUsed="0"/>
-    <w:lsdException w:name="Light List Accent 5" w:semiHidden="0" w:uiPriority="61" w:unhideWhenUsed="0"/>
-    <w:lsdException w:name="Light Grid Accent 5" w:semiHidden="0" w:uiPriority="62" w:unhideWhenUsed="0"/>
-    <w:lsdException w:name="Medium Shading 1 Accent 5" w:semiHidden="0" w:uiPriority="63" w:unhideWhenUsed="0"/>
-    <w:lsdException w:name="Medium Shading 2 Accent 5" w:semiHidden="0" w:uiPriority="64" w:unhideWhenUsed="0"/>
-    <w:lsdException w:name="Medium List 1 Accent 5" w:semiHidden="0" w:uiPriority="65" w:unhideWhenUsed="0"/>
-    <w:lsdException w:name="Medium List 2 Accent 5" w:semiHidden="0" w:uiPriority="66" w:unhideWhenUsed="0"/>
-    <w:lsdException w:name="Medium Grid 1 Accent 5" w:semiHidden="0" w:uiPriority="67" w:unhideWhenUsed="0"/>
-    <w:lsdException w:name="Medium Grid 2 Accent 5" w:semiHidden="0" w:uiPriority="68" w:unhideWhenUsed="0"/>
-    <w:lsdException w:name="Medium Grid 3 Accent 5" w:semiHidden="0" w:uiPriority="69" w:unhideWhenUsed="0"/>
-    <w:lsdException w:name="Dark List Accent 5" w:semiHidden="0" w:uiPriority="70" w:unhideWhenUsed="0"/>
-    <w:lsdException w:name="Colorful Shading Accent 5" w:semiHidden="0" w:uiPriority="71" w:unhideWhenUsed="0"/>
-    <w:lsdException w:name="Colorful List Accent 5" w:semiHidden="0" w:uiPriority="72" w:unhideWhenUsed="0"/>
-    <w:lsdException w:name="Colorful Grid Accent 5" w:semiHidden="0" w:uiPriority="73" w:unhideWhenUsed="0"/>
-    <w:lsdException w:name="Light Shading Accent 6" w:semiHidden="0" w:uiPriority="60" w:unhideWhenUsed="0"/>
-    <w:lsdException w:name="Light List Accent 6" w:semiHidden="0" w:uiPriority="61" w:unhideWhenUsed="0"/>
-    <w:lsdException w:name="Light Grid Accent 6" w:semiHidden="0" w:uiPriority="62" w:unhideWhenUsed="0"/>
-    <w:lsdException w:name="Medium Shading 1 Accent 6" w:semiHidden="0" w:uiPriority="63" w:unhideWhenUsed="0"/>
-    <w:lsdException w:name="Medium Shading 2 Accent 6" w:semiHidden="0" w:uiPriority="64" w:unhideWhenUsed="0"/>
-    <w:lsdException w:name="Medium List 1 Accent 6" w:semiHidden="0" w:uiPriority="65" w:unhideWhenUsed="0"/>
-    <w:lsdException w:name="Medium List 2 Accent 6" w:semiHidden="0" w:uiPriority="66" w:unhideWhenUsed="0"/>
-    <w:lsdException w:name="Medium Grid 1 Accent 6" w:semiHidden="0" w:uiPriority="67" w:unhideWhenUsed="0"/>
-    <w:lsdException w:name="Medium Grid 2 Accent 6" w:semiHidden="0" w:uiPriority="68" w:unhideWhenUsed="0"/>
-    <w:lsdException w:name="Medium Grid 3 Accent 6" w:semiHidden="0" w:uiPriority="69" w:unhideWhenUsed="0"/>
-    <w:lsdException w:name="Dark List Accent 6" w:semiHidden="0" w:uiPriority="70" w:unhideWhenUsed="0"/>
-    <w:lsdException w:name="Colorful Shading Accent 6" w:semiHidden="0" w:uiPriority="71" w:unhideWhenUsed="0"/>
-    <w:lsdException w:name="Colorful List Accent 6" w:semiHidden="0" w:uiPriority="72" w:unhideWhenUsed="0"/>
-    <w:lsdException w:name="Colorful Grid Accent 6" w:semiHidden="0" w:uiPriority="73" w:unhideWhenUsed="0"/>
-    <w:lsdException w:name="Subtle Emphasis" w:semiHidden="0" w:uiPriority="19" w:unhideWhenUsed="0" w:qFormat="1"/>
-    <w:lsdException w:name="Intense Emphasis" w:semiHidden="0" w:uiPriority="21" w:unhideWhenUsed="0" w:qFormat="1"/>
-    <w:lsdException w:name="Subtle Reference" w:semiHidden="0" w:uiPriority="31" w:unhideWhenUsed="0" w:qFormat="1"/>
-    <w:lsdException w:name="Intense Reference" w:semiHidden="0" w:uiPriority="32" w:unhideWhenUsed="0" w:qFormat="1"/>
-    <w:lsdException w:name="Book Title" w:semiHidden="0" w:uiPriority="33" w:unhideWhenUsed="0" w:qFormat="1"/>
-    <w:lsdException w:name="Bibliography" w:uiPriority="37"/>
-    <w:lsdException w:name="TOC Heading" w:uiPriority="39" w:qFormat="1"/>
+  <w:latentStyles w:defLockedState="0" w:defUIPriority="0" w:defSemiHidden="0" w:defUnhideWhenUsed="0" w:defQFormat="0" w:count="371">
+    <w:lsdException w:name="Normal" w:qFormat="1"/>
+    <w:lsdException w:name="heading 1" w:qFormat="1"/>
+    <w:lsdException w:name="heading 2" w:semiHidden="1" w:unhideWhenUsed="1" w:qFormat="1"/>
+    <w:lsdException w:name="heading 3" w:semiHidden="1" w:unhideWhenUsed="1" w:qFormat="1"/>
+    <w:lsdException w:name="heading 4" w:semiHidden="1" w:unhideWhenUsed="1" w:qFormat="1"/>
+    <w:lsdException w:name="heading 5" w:semiHidden="1" w:unhideWhenUsed="1" w:qFormat="1"/>
+    <w:lsdException w:name="heading 6" w:semiHidden="1" w:unhideWhenUsed="1" w:qFormat="1"/>
+    <w:lsdException w:name="heading 7" w:semiHidden="1" w:unhideWhenUsed="1" w:qFormat="1"/>
+    <w:lsdException w:name="heading 8" w:semiHidden="1" w:unhideWhenUsed="1" w:qFormat="1"/>
+    <w:lsdException w:name="heading 9" w:semiHidden="1" w:unhideWhenUsed="1" w:qFormat="1"/>
+    <w:lsdException w:name="index 1" w:semiHidden="1" w:unhideWhenUsed="1"/>
+    <w:lsdException w:name="index 2" w:semiHidden="1" w:unhideWhenUsed="1"/>
+    <w:lsdException w:name="index 3" w:semiHidden="1" w:unhideWhenUsed="1"/>
+    <w:lsdException w:name="index 4" w:semiHidden="1" w:unhideWhenUsed="1"/>
+    <w:lsdException w:name="index 5" w:semiHidden="1" w:unhideWhenUsed="1"/>
+    <w:lsdException w:name="index 6" w:semiHidden="1" w:unhideWhenUsed="1"/>
+    <w:lsdException w:name="index 7" w:semiHidden="1" w:unhideWhenUsed="1"/>
+    <w:lsdException w:name="index 8" w:semiHidden="1" w:unhideWhenUsed="1"/>
+    <w:lsdException w:name="index 9" w:semiHidden="1" w:unhideWhenUsed="1"/>
+    <w:lsdException w:name="toc 1" w:semiHidden="1" w:unhideWhenUsed="1"/>
+    <w:lsdException w:name="toc 2" w:semiHidden="1" w:unhideWhenUsed="1"/>
+    <w:lsdException w:name="toc 3" w:semiHidden="1" w:unhideWhenUsed="1"/>
+    <w:lsdException w:name="toc 4" w:semiHidden="1" w:unhideWhenUsed="1"/>
+    <w:lsdException w:name="toc 5" w:semiHidden="1" w:unhideWhenUsed="1"/>
+    <w:lsdException w:name="toc 6" w:semiHidden="1" w:unhideWhenUsed="1"/>
+    <w:lsdException w:name="toc 7" w:semiHidden="1" w:unhideWhenUsed="1"/>
+    <w:lsdException w:name="toc 8" w:semiHidden="1" w:unhideWhenUsed="1"/>
+    <w:lsdException w:name="toc 9" w:semiHidden="1" w:unhideWhenUsed="1"/>
+    <w:lsdException w:name="Normal Indent" w:semiHidden="1" w:unhideWhenUsed="1"/>
+    <w:lsdException w:name="footnote text" w:semiHidden="1" w:unhideWhenUsed="1"/>
+    <w:lsdException w:name="annotation text" w:semiHidden="1" w:unhideWhenUsed="1"/>
+    <w:lsdException w:name="header" w:semiHidden="1" w:unhideWhenUsed="1"/>
+    <w:lsdException w:name="footer" w:semiHidden="1" w:uiPriority="99" w:unhideWhenUsed="1"/>
+    <w:lsdException w:name="index heading" w:semiHidden="1" w:unhideWhenUsed="1"/>
+    <w:lsdException w:name="caption" w:semiHidden="1" w:unhideWhenUsed="1" w:qFormat="1"/>
+    <w:lsdException w:name="table of figures" w:semiHidden="1" w:unhideWhenUsed="1"/>
+    <w:lsdException w:name="envelope address" w:semiHidden="1" w:unhideWhenUsed="1"/>
+    <w:lsdException w:name="envelope return" w:semiHidden="1" w:unhideWhenUsed="1"/>
+    <w:lsdException w:name="footnote reference" w:semiHidden="1" w:unhideWhenUsed="1"/>
+    <w:lsdException w:name="annotation reference" w:semiHidden="1" w:unhideWhenUsed="1"/>
+    <w:lsdException w:name="line number" w:semiHidden="1" w:unhideWhenUsed="1"/>
+    <w:lsdException w:name="page number" w:semiHidden="1" w:unhideWhenUsed="1"/>
+    <w:lsdException w:name="endnote reference" w:semiHidden="1" w:unhideWhenUsed="1"/>
+    <w:lsdException w:name="endnote text" w:semiHidden="1" w:unhideWhenUsed="1"/>
+    <w:lsdException w:name="table of authorities" w:semiHidden="1" w:unhideWhenUsed="1"/>
+    <w:lsdException w:name="macro" w:semiHidden="1" w:unhideWhenUsed="1"/>
+    <w:lsdException w:name="toa heading" w:semiHidden="1" w:unhideWhenUsed="1"/>
+    <w:lsdException w:name="List" w:semiHidden="1" w:unhideWhenUsed="1"/>
+    <w:lsdException w:name="List Bullet" w:semiHidden="1" w:unhideWhenUsed="1"/>
+    <w:lsdException w:name="List 2" w:semiHidden="1" w:unhideWhenUsed="1"/>
+    <w:lsdException w:name="List 3" w:semiHidden="1" w:unhideWhenUsed="1"/>
+    <w:lsdException w:name="List Bullet 2" w:semiHidden="1" w:unhideWhenUsed="1"/>
+    <w:lsdException w:name="List Bullet 3" w:semiHidden="1" w:unhideWhenUsed="1"/>
+    <w:lsdException w:name="List Bullet 4" w:semiHidden="1" w:unhideWhenUsed="1"/>
+    <w:lsdException w:name="List Bullet 5" w:semiHidden="1" w:unhideWhenUsed="1"/>
+    <w:lsdException w:name="List Number 2" w:semiHidden="1" w:unhideWhenUsed="1"/>
+    <w:lsdException w:name="List Number 3" w:semiHidden="1" w:unhideWhenUsed="1"/>
+    <w:lsdException w:name="List Number 4" w:semiHidden="1" w:unhideWhenUsed="1"/>
+    <w:lsdException w:name="List Number 5" w:semiHidden="1" w:unhideWhenUsed="1"/>
+    <w:lsdException w:name="Title" w:qFormat="1"/>
+    <w:lsdException w:name="Closing" w:semiHidden="1" w:unhideWhenUsed="1"/>
+    <w:lsdException w:name="Signature" w:semiHidden="1" w:unhideWhenUsed="1"/>
+    <w:lsdException w:name="Default Paragraph Font" w:semiHidden="1" w:unhideWhenUsed="1"/>
+    <w:lsdException w:name="Body Text" w:semiHidden="1" w:unhideWhenUsed="1"/>
+    <w:lsdException w:name="Body Text Indent" w:semiHidden="1" w:unhideWhenUsed="1"/>
+    <w:lsdException w:name="List Continue" w:semiHidden="1" w:unhideWhenUsed="1"/>
+    <w:lsdException w:name="List Continue 2" w:semiHidden="1" w:unhideWhenUsed="1"/>
+    <w:lsdException w:name="List Continue 3" w:semiHidden="1" w:unhideWhenUsed="1"/>
+    <w:lsdException w:name="List Continue 4" w:semiHidden="1" w:unhideWhenUsed="1"/>
+    <w:lsdException w:name="List Continue 5" w:semiHidden="1" w:unhideWhenUsed="1"/>
+    <w:lsdException w:name="Message Header" w:semiHidden="1" w:unhideWhenUsed="1"/>
+    <w:lsdException w:name="Subtitle" w:qFormat="1"/>
+    <w:lsdException w:name="Body Text First Indent 2" w:semiHidden="1" w:unhideWhenUsed="1"/>
+    <w:lsdException w:name="Note Heading" w:semiHidden="1" w:unhideWhenUsed="1"/>
+    <w:lsdException w:name="Body Text 2" w:semiHidden="1" w:unhideWhenUsed="1"/>
+    <w:lsdException w:name="Body Text 3" w:semiHidden="1" w:unhideWhenUsed="1"/>
+    <w:lsdException w:name="Body Text Indent 2" w:semiHidden="1" w:unhideWhenUsed="1"/>
+    <w:lsdException w:name="Body Text Indent 3" w:semiHidden="1" w:unhideWhenUsed="1"/>
+    <w:lsdException w:name="Block Text" w:semiHidden="1" w:unhideWhenUsed="1"/>
+    <w:lsdException w:name="Hyperlink" w:semiHidden="1" w:unhideWhenUsed="1"/>
+    <w:lsdException w:name="FollowedHyperlink" w:semiHidden="1" w:unhideWhenUsed="1"/>
+    <w:lsdException w:name="Strong" w:qFormat="1"/>
+    <w:lsdException w:name="Emphasis" w:qFormat="1"/>
+    <w:lsdException w:name="Document Map" w:semiHidden="1" w:unhideWhenUsed="1"/>
+    <w:lsdException w:name="Plain Text" w:semiHidden="1" w:unhideWhenUsed="1"/>
+    <w:lsdException w:name="E-mail Signature" w:semiHidden="1" w:unhideWhenUsed="1"/>
+    <w:lsdException w:name="HTML Top of Form" w:semiHidden="1" w:unhideWhenUsed="1"/>
+    <w:lsdException w:name="HTML Bottom of Form" w:semiHidden="1" w:unhideWhenUsed="1"/>
+    <w:lsdException w:name="Normal (Web)" w:semiHidden="1" w:unhideWhenUsed="1"/>
+    <w:lsdException w:name="HTML Acronym" w:semiHidden="1" w:unhideWhenUsed="1"/>
+    <w:lsdException w:name="HTML Address" w:semiHidden="1" w:unhideWhenUsed="1"/>
+    <w:lsdException w:name="HTML Cite" w:semiHidden="1" w:unhideWhenUsed="1"/>
+    <w:lsdException w:name="HTML Code" w:semiHidden="1" w:unhideWhenUsed="1"/>
+    <w:lsdException w:name="HTML Definition" w:semiHidden="1" w:unhideWhenUsed="1"/>
+    <w:lsdException w:name="HTML Keyboard" w:semiHidden="1" w:unhideWhenUsed="1"/>
+    <w:lsdException w:name="HTML Preformatted" w:semiHidden="1" w:unhideWhenUsed="1"/>
+    <w:lsdException w:name="HTML Sample" w:semiHidden="1" w:unhideWhenUsed="1"/>
+    <w:lsdException w:name="HTML Typewriter" w:semiHidden="1" w:unhideWhenUsed="1"/>
+    <w:lsdException w:name="HTML Variable" w:semiHidden="1" w:unhideWhenUsed="1"/>
+    <w:lsdException w:name="Normal Table" w:semiHidden="1" w:unhideWhenUsed="1"/>
+    <w:lsdException w:name="annotation subject" w:semiHidden="1" w:unhideWhenUsed="1"/>
+    <w:lsdException w:name="No List" w:semiHidden="1" w:unhideWhenUsed="1"/>
+    <w:lsdException w:name="Outline List 1" w:semiHidden="1" w:unhideWhenUsed="1"/>
+    <w:lsdException w:name="Outline List 2" w:semiHidden="1" w:unhideWhenUsed="1"/>
+    <w:lsdException w:name="Outline List 3" w:semiHidden="1" w:unhideWhenUsed="1"/>
+    <w:lsdException w:name="Table Simple 1" w:semiHidden="1" w:unhideWhenUsed="1"/>
+    <w:lsdException w:name="Table Simple 2" w:semiHidden="1" w:unhideWhenUsed="1"/>
+    <w:lsdException w:name="Table Simple 3" w:semiHidden="1" w:unhideWhenUsed="1"/>
+    <w:lsdException w:name="Table Classic 1" w:semiHidden="1" w:unhideWhenUsed="1"/>
+    <w:lsdException w:name="Table Classic 2" w:semiHidden="1" w:unhideWhenUsed="1"/>
+    <w:lsdException w:name="Table Classic 3" w:semiHidden="1" w:unhideWhenUsed="1"/>
+    <w:lsdException w:name="Table Classic 4" w:semiHidden="1" w:unhideWhenUsed="1"/>
+    <w:lsdException w:name="Table Colorful 1" w:semiHidden="1" w:unhideWhenUsed="1"/>
+    <w:lsdException w:name="Table Colorful 2" w:semiHidden="1" w:unhideWhenUsed="1"/>
+    <w:lsdException w:name="Table Colorful 3" w:semiHidden="1" w:unhideWhenUsed="1"/>
+    <w:lsdException w:name="Table Columns 1" w:semiHidden="1" w:unhideWhenUsed="1"/>
+    <w:lsdException w:name="Table Columns 2" w:semiHidden="1" w:unhideWhenUsed="1"/>
+    <w:lsdException w:name="Table Columns 3" w:semiHidden="1" w:unhideWhenUsed="1"/>
+    <w:lsdException w:name="Table Columns 4" w:semiHidden="1" w:unhideWhenUsed="1"/>
+    <w:lsdException w:name="Table Columns 5" w:semiHidden="1" w:unhideWhenUsed="1"/>
+    <w:lsdException w:name="Table Grid 1" w:semiHidden="1" w:unhideWhenUsed="1"/>
+    <w:lsdException w:name="Table Grid 2" w:semiHidden="1" w:unhideWhenUsed="1"/>
+    <w:lsdException w:name="Table Grid 3" w:semiHidden="1" w:unhideWhenUsed="1"/>
+    <w:lsdException w:name="Table Grid 4" w:semiHidden="1" w:unhideWhenUsed="1"/>
+    <w:lsdException w:name="Table Grid 5" w:semiHidden="1" w:unhideWhenUsed="1"/>
+    <w:lsdException w:name="Table Grid 6" w:semiHidden="1" w:unhideWhenUsed="1"/>
+    <w:lsdException w:name="Table Grid 7" w:semiHidden="1" w:unhideWhenUsed="1"/>
+    <w:lsdException w:name="Table Grid 8" w:semiHidden="1" w:unhideWhenUsed="1"/>
+    <w:lsdException w:name="Table List 1" w:semiHidden="1" w:unhideWhenUsed="1"/>
+    <w:lsdException w:name="Table List 2" w:semiHidden="1" w:unhideWhenUsed="1"/>
+    <w:lsdException w:name="Table List 3" w:semiHidden="1" w:unhideWhenUsed="1"/>
+    <w:lsdException w:name="Table List 4" w:semiHidden="1" w:unhideWhenUsed="1"/>
+    <w:lsdException w:name="Table List 5" w:semiHidden="1" w:unhideWhenUsed="1"/>
+    <w:lsdException w:name="Table List 6" w:semiHidden="1" w:unhideWhenUsed="1"/>
+    <w:lsdException w:name="Table List 7" w:semiHidden="1" w:unhideWhenUsed="1"/>
+    <w:lsdException w:name="Table List 8" w:semiHidden="1" w:unhideWhenUsed="1"/>
+    <w:lsdException w:name="Table 3D effects 1" w:semiHidden="1" w:unhideWhenUsed="1"/>
+    <w:lsdException w:name="Table 3D effects 2" w:semiHidden="1" w:unhideWhenUsed="1"/>
+    <w:lsdException w:name="Table 3D effects 3" w:semiHidden="1" w:unhideWhenUsed="1"/>
+    <w:lsdException w:name="Table Contemporary" w:semiHidden="1" w:unhideWhenUsed="1"/>
+    <w:lsdException w:name="Table Elegant" w:semiHidden="1" w:unhideWhenUsed="1"/>
+    <w:lsdException w:name="Table Professional" w:semiHidden="1" w:unhideWhenUsed="1"/>
+    <w:lsdException w:name="Table Subtle 1" w:semiHidden="1" w:unhideWhenUsed="1"/>
+    <w:lsdException w:name="Table Subtle 2" w:semiHidden="1" w:unhideWhenUsed="1"/>
+    <w:lsdException w:name="Table Web 1" w:semiHidden="1" w:unhideWhenUsed="1"/>
+    <w:lsdException w:name="Table Web 2" w:semiHidden="1" w:unhideWhenUsed="1"/>
+    <w:lsdException w:name="Table Web 3" w:semiHidden="1" w:unhideWhenUsed="1"/>
+    <w:lsdException w:name="Balloon Text" w:semiHidden="1" w:unhideWhenUsed="1"/>
+    <w:lsdException w:name="Table Theme" w:semiHidden="1" w:unhideWhenUsed="1"/>
+    <w:lsdException w:name="Placeholder Text" w:semiHidden="1" w:uiPriority="99"/>
+    <w:lsdException w:name="No Spacing" w:uiPriority="1" w:qFormat="1"/>
+    <w:lsdException w:name="Light Shading" w:uiPriority="60"/>
+    <w:lsdException w:name="Light List" w:uiPriority="61"/>
+    <w:lsdException w:name="Light Grid" w:uiPriority="62"/>
+    <w:lsdException w:name="Medium Shading 1" w:uiPriority="63"/>
+    <w:lsdException w:name="Medium Shading 2" w:uiPriority="64"/>
+    <w:lsdException w:name="Medium List 1" w:uiPriority="65"/>
+    <w:lsdException w:name="Medium List 2" w:uiPriority="66"/>
+    <w:lsdException w:name="Medium Grid 1" w:uiPriority="67"/>
+    <w:lsdException w:name="Medium Grid 2" w:uiPriority="68"/>
+    <w:lsdException w:name="Medium Grid 3" w:uiPriority="69"/>
+    <w:lsdException w:name="Dark List" w:uiPriority="70"/>
+    <w:lsdException w:name="Colorful Shading" w:uiPriority="71"/>
+    <w:lsdException w:name="Colorful List" w:uiPriority="72"/>
+    <w:lsdException w:name="Colorful Grid" w:uiPriority="73"/>
+    <w:lsdException w:name="Light Shading Accent 1" w:uiPriority="60"/>
+    <w:lsdException w:name="Light List Accent 1" w:uiPriority="61"/>
+    <w:lsdException w:name="Light Grid Accent 1" w:uiPriority="62"/>
+    <w:lsdException w:name="Medium Shading 1 Accent 1" w:uiPriority="63"/>
+    <w:lsdException w:name="Medium Shading 2 Accent 1" w:uiPriority="64"/>
+    <w:lsdException w:name="Medium List 1 Accent 1" w:uiPriority="65"/>
+    <w:lsdException w:name="Revision" w:semiHidden="1" w:uiPriority="99"/>
+    <w:lsdException w:name="List Paragraph" w:uiPriority="34" w:qFormat="1"/>
+    <w:lsdException w:name="Quote" w:uiPriority="29" w:qFormat="1"/>
+    <w:lsdException w:name="Intense Quote" w:uiPriority="30" w:qFormat="1"/>
+    <w:lsdException w:name="Medium List 2 Accent 1" w:uiPriority="66"/>
+    <w:lsdException w:name="Medium Grid 1 Accent 1" w:uiPriority="67"/>
+    <w:lsdException w:name="Medium Grid 2 Accent 1" w:uiPriority="68"/>
+    <w:lsdException w:name="Medium Grid 3 Accent 1" w:uiPriority="69"/>
+    <w:lsdException w:name="Dark List Accent 1" w:uiPriority="70"/>
+    <w:lsdException w:name="Colorful Shading Accent 1" w:uiPriority="71"/>
+    <w:lsdException w:name="Colorful List Accent 1" w:uiPriority="72"/>
+    <w:lsdException w:name="Colorful Grid Accent 1" w:uiPriority="73"/>
+    <w:lsdException w:name="Light Shading Accent 2" w:uiPriority="60"/>
+    <w:lsdException w:name="Light List Accent 2" w:uiPriority="61"/>
+    <w:lsdException w:name="Light Grid Accent 2" w:uiPriority="62"/>
+    <w:lsdException w:name="Medium Shading 1 Accent 2" w:uiPriority="63"/>
+    <w:lsdException w:name="Medium Shading 2 Accent 2" w:uiPriority="64"/>
+    <w:lsdException w:name="Medium List 1 Accent 2" w:uiPriority="65"/>
+    <w:lsdException w:name="Medium List 2 Accent 2" w:uiPriority="66"/>
+    <w:lsdException w:name="Medium Grid 1 Accent 2" w:uiPriority="67"/>
+    <w:lsdException w:name="Medium Grid 2 Accent 2" w:uiPriority="68"/>
+    <w:lsdException w:name="Medium Grid 3 Accent 2" w:uiPriority="69"/>
+    <w:lsdException w:name="Dark List Accent 2" w:uiPriority="70"/>
+    <w:lsdException w:name="Colorful Shading Accent 2" w:uiPriority="71"/>
+    <w:lsdException w:name="Colorful List Accent 2" w:uiPriority="72"/>
+    <w:lsdException w:name="Colorful Grid Accent 2" w:uiPriority="73"/>
+    <w:lsdException w:name="Light Shading Accent 3" w:uiPriority="60"/>
+    <w:lsdException w:name="Light List Accent 3" w:uiPriority="61"/>
+    <w:lsdException w:name="Light Grid Accent 3" w:uiPriority="62"/>
+    <w:lsdException w:name="Medium Shading 1 Accent 3" w:uiPriority="63"/>
+    <w:lsdException w:name="Medium Shading 2 Accent 3" w:uiPriority="64"/>
+    <w:lsdException w:name="Medium List 1 Accent 3" w:uiPriority="65"/>
+    <w:lsdException w:name="Medium List 2 Accent 3" w:uiPriority="66"/>
+    <w:lsdException w:name="Medium Grid 1 Accent 3" w:uiPriority="67"/>
+    <w:lsdException w:name="Medium Grid 2 Accent 3" w:uiPriority="68"/>
+    <w:lsdException w:name="Medium Grid 3 Accent 3" w:uiPriority="69"/>
+    <w:lsdException w:name="Dark List Accent 3" w:uiPriority="70"/>
+    <w:lsdException w:name="Colorful Shading Accent 3" w:uiPriority="71"/>
+    <w:lsdException w:name="Colorful List Accent 3" w:uiPriority="72"/>
+    <w:lsdException w:name="Colorful Grid Accent 3" w:uiPriority="73"/>
+    <w:lsdException w:name="Light Shading Accent 4" w:uiPriority="60"/>
+    <w:lsdException w:name="Light List Accent 4" w:uiPriority="61"/>
+    <w:lsdException w:name="Light Grid Accent 4" w:uiPriority="62"/>
+    <w:lsdException w:name="Medium Shading 1 Accent 4" w:uiPriority="63"/>
+    <w:lsdException w:name="Medium Shading 2 Accent 4" w:uiPriority="64"/>
+    <w:lsdException w:name="Medium List 1 Accent 4" w:uiPriority="65"/>
+    <w:lsdException w:name="Medium List 2 Accent 4" w:uiPriority="66"/>
+    <w:lsdException w:name="Medium Grid 1 Accent 4" w:uiPriority="67"/>
+    <w:lsdException w:name="Medium Grid 2 Accent 4" w:uiPriority="68"/>
+    <w:lsdException w:name="Medium Grid 3 Accent 4" w:uiPriority="69"/>
+    <w:lsdException w:name="Dark List Accent 4" w:uiPriority="70"/>
+    <w:lsdException w:name="Colorful Shading Accent 4" w:uiPriority="71"/>
+    <w:lsdException w:name="Colorful List Accent 4" w:uiPriority="72"/>
+    <w:lsdException w:name="Colorful Grid Accent 4" w:uiPriority="73"/>
+    <w:lsdException w:name="Light Shading Accent 5" w:uiPriority="60"/>
+    <w:lsdException w:name="Light List Accent 5" w:uiPriority="61"/>
+    <w:lsdException w:name="Light Grid Accent 5" w:uiPriority="62"/>
+    <w:lsdException w:name="Medium Shading 1 Accent 5" w:uiPriority="63"/>
+    <w:lsdException w:name="Medium Shading 2 Accent 5" w:uiPriority="64"/>
+    <w:lsdException w:name="Medium List 1 Accent 5" w:uiPriority="65"/>
+    <w:lsdException w:name="Medium List 2 Accent 5" w:uiPriority="66"/>
+    <w:lsdException w:name="Medium Grid 1 Accent 5" w:uiPriority="67"/>
+    <w:lsdException w:name="Medium Grid 2 Accent 5" w:uiPriority="68"/>
+    <w:lsdException w:name="Medium Grid 3 Accent 5" w:uiPriority="69"/>
+    <w:lsdException w:name="Dark List Accent 5" w:uiPriority="70"/>
+    <w:lsdException w:name="Colorful Shading Accent 5" w:uiPriority="71"/>
+    <w:lsdException w:name="Colorful List Accent 5" w:uiPriority="72"/>
+    <w:lsdException w:name="Colorful Grid Accent 5" w:uiPriority="73"/>
+    <w:lsdException w:name="Light Shading Accent 6" w:uiPriority="60"/>
+    <w:lsdException w:name="Light List Accent 6" w:uiPriority="61"/>
+    <w:lsdException w:name="Light Grid Accent 6" w:uiPriority="62"/>
+    <w:lsdException w:name="Medium Shading 1 Accent 6" w:uiPriority="63"/>
+    <w:lsdException w:name="Medium Shading 2 Accent 6" w:uiPriority="64"/>
+    <w:lsdException w:name="Medium List 1 Accent 6" w:uiPriority="65"/>
+    <w:lsdException w:name="Medium List 2 Accent 6" w:uiPriority="66"/>
+    <w:lsdException w:name="Medium Grid 1 Accent 6" w:uiPriority="67"/>
+    <w:lsdException w:name="Medium Grid 2 Accent 6" w:uiPriority="68"/>
+    <w:lsdException w:name="Medium Grid 3 Accent 6" w:uiPriority="69"/>
+    <w:lsdException w:name="Dark List Accent 6" w:uiPriority="70"/>
+    <w:lsdException w:name="Colorful Shading Accent 6" w:uiPriority="71"/>
+    <w:lsdException w:name="Colorful List Accent 6" w:uiPriority="72"/>
+    <w:lsdException w:name="Colorful Grid Accent 6" w:uiPriority="73"/>
+    <w:lsdException w:name="Subtle Emphasis" w:uiPriority="19" w:qFormat="1"/>
+    <w:lsdException w:name="Intense Emphasis" w:uiPriority="21" w:qFormat="1"/>
+    <w:lsdException w:name="Subtle Reference" w:uiPriority="31" w:qFormat="1"/>
+    <w:lsdException w:name="Intense Reference" w:uiPriority="32" w:qFormat="1"/>
+    <w:lsdException w:name="Book Title" w:uiPriority="33" w:qFormat="1"/>
+    <w:lsdException w:name="Bibliography" w:semiHidden="1" w:uiPriority="37" w:unhideWhenUsed="1"/>
+    <w:lsdException w:name="TOC Heading" w:semiHidden="1" w:uiPriority="39" w:unhideWhenUsed="1" w:qFormat="1"/>
+    <w:lsdException w:name="Plain Table 1" w:uiPriority="41"/>
+    <w:lsdException w:name="Plain Table 2" w:uiPriority="42"/>
+    <w:lsdException w:name="Plain Table 3" w:uiPriority="43"/>
+    <w:lsdException w:name="Plain Table 4" w:uiPriority="44"/>
+    <w:lsdException w:name="Plain Table 5" w:uiPriority="45"/>
+    <w:lsdException w:name="Grid Table Light" w:uiPriority="40"/>
+    <w:lsdException w:name="Grid Table 1 Light" w:uiPriority="46"/>
+    <w:lsdException w:name="Grid Table 2" w:uiPriority="47"/>
+    <w:lsdException w:name="Grid Table 3" w:uiPriority="48"/>
+    <w:lsdException w:name="Grid Table 4" w:uiPriority="49"/>
+    <w:lsdException w:name="Grid Table 5 Dark" w:uiPriority="50"/>
+    <w:lsdException w:name="Grid Table 6 Colorful" w:uiPriority="51"/>
+    <w:lsdException w:name="Grid Table 7 Colorful" w:uiPriority="52"/>
+    <w:lsdException w:name="Grid Table 1 Light Accent 1" w:uiPriority="46"/>
+    <w:lsdException w:name="Grid Table 2 Accent 1" w:uiPriority="47"/>
+    <w:lsdException w:name="Grid Table 3 Accent 1" w:uiPriority="48"/>
+    <w:lsdException w:name="Grid Table 4 Accent 1" w:uiPriority="49"/>
+    <w:lsdException w:name="Grid Table 5 Dark Accent 1" w:uiPriority="50"/>
+    <w:lsdException w:name="Grid Table 6 Colorful Accent 1" w:uiPriority="51"/>
+    <w:lsdException w:name="Grid Table 7 Colorful Accent 1" w:uiPriority="52"/>
+    <w:lsdException w:name="Grid Table 1 Light Accent 2" w:uiPriority="46"/>
+    <w:lsdException w:name="Grid Table 2 Accent 2" w:uiPriority="47"/>
+    <w:lsdException w:name="Grid Table 3 Accent 2" w:uiPriority="48"/>
+    <w:lsdException w:name="Grid Table 4 Accent 2" w:uiPriority="49"/>
+    <w:lsdException w:name="Grid Table 5 Dark Accent 2" w:uiPriority="50"/>
+    <w:lsdException w:name="Grid Table 6 Colorful Accent 2" w:uiPriority="51"/>
+    <w:lsdException w:name="Grid Table 7 Colorful Accent 2" w:uiPriority="52"/>
+    <w:lsdException w:name="Grid Table 1 Light Accent 3" w:uiPriority="46"/>
+    <w:lsdException w:name="Grid Table 2 Accent 3" w:uiPriority="47"/>
+    <w:lsdException w:name="Grid Table 3 Accent 3" w:uiPriority="48"/>
+    <w:lsdException w:name="Grid Table 4 Accent 3" w:uiPriority="49"/>
+    <w:lsdException w:name="Grid Table 5 Dark Accent 3" w:uiPriority="50"/>
+    <w:lsdException w:name="Grid Table 6 Colorful Accent 3" w:uiPriority="51"/>
+    <w:lsdException w:name="Grid Table 7 Colorful Accent 3" w:uiPriority="52"/>
+    <w:lsdException w:name="Grid Table 1 Light Accent 4" w:uiPriority="46"/>
+    <w:lsdException w:name="Grid Table 2 Accent 4" w:uiPriority="47"/>
+    <w:lsdException w:name="Grid Table 3 Accent 4" w:uiPriority="48"/>
+    <w:lsdException w:name="Grid Table 4 Accent 4" w:uiPriority="49"/>
+    <w:lsdException w:name="Grid Table 5 Dark Accent 4" w:uiPriority="50"/>
+    <w:lsdException w:name="Grid Table 6 Colorful Accent 4" w:uiPriority="51"/>
+    <w:lsdException w:name="Grid Table 7 Colorful Accent 4" w:uiPriority="52"/>
+    <w:lsdException w:name="Grid Table 1 Light Accent 5" w:uiPriority="46"/>
+    <w:lsdException w:name="Grid Table 2 Accent 5" w:uiPriority="47"/>
+    <w:lsdException w:name="Grid Table 3 Accent 5" w:uiPriority="48"/>
+    <w:lsdException w:name="Grid Table 4 Accent 5" w:uiPriority="49"/>
+    <w:lsdException w:name="Grid Table 5 Dark Accent 5" w:uiPriority="50"/>
+    <w:lsdException w:name="Grid Table 6 Colorful Accent 5" w:uiPriority="51"/>
+    <w:lsdException w:name="Grid Table 7 Colorful Accent 5" w:uiPriority="52"/>
+    <w:lsdException w:name="Grid Table 1 Light Accent 6" w:uiPriority="46"/>
+    <w:lsdException w:name="Grid Table 2 Accent 6" w:uiPriority="47"/>
+    <w:lsdException w:name="Grid Table 3 Accent 6" w:uiPriority="48"/>
+    <w:lsdException w:name="Grid Table 4 Accent 6" w:uiPriority="49"/>
+    <w:lsdException w:name="Grid Table 5 Dark Accent 6" w:uiPriority="50"/>
+    <w:lsdException w:name="Grid Table 6 Colorful Accent 6" w:uiPriority="51"/>
+    <w:lsdException w:name="Grid Table 7 Colorful Accent 6" w:uiPriority="52"/>
+    <w:lsdException w:name="List Table 1 Light" w:uiPriority="46"/>
+    <w:lsdException w:name="List Table 2" w:uiPriority="47"/>
+    <w:lsdException w:name="List Table 3" w:uiPriority="48"/>
+    <w:lsdException w:name="List Table 4" w:uiPriority="49"/>
+    <w:lsdException w:name="List Table 5 Dark" w:uiPriority="50"/>
+    <w:lsdException w:name="List Table 6 Colorful" w:uiPriority="51"/>
+    <w:lsdException w:name="List Table 7 Colorful" w:uiPriority="52"/>
+    <w:lsdException w:name="List Table 1 Light Accent 1" w:uiPriority="46"/>
+    <w:lsdException w:name="List Table 2 Accent 1" w:uiPriority="47"/>
+    <w:lsdException w:name="List Table 3 Accent 1" w:uiPriority="48"/>
+    <w:lsdException w:name="List Table 4 Accent 1" w:uiPriority="49"/>
+    <w:lsdException w:name="List Table 5 Dark Accent 1" w:uiPriority="50"/>
+    <w:lsdException w:name="List Table 6 Colorful Accent 1" w:uiPriority="51"/>
+    <w:lsdException w:name="List Table 7 Colorful Accent 1" w:uiPriority="52"/>
+    <w:lsdException w:name="List Table 1 Light Accent 2" w:uiPriority="46"/>
+    <w:lsdException w:name="List Table 2 Accent 2" w:uiPriority="47"/>
+    <w:lsdException w:name="List Table 3 Accent 2" w:uiPriority="48"/>
+    <w:lsdException w:name="List Table 4 Accent 2" w:uiPriority="49"/>
+    <w:lsdException w:name="List Table 5 Dark Accent 2" w:uiPriority="50"/>
+    <w:lsdException w:name="List Table 6 Colorful Accent 2" w:uiPriority="51"/>
+    <w:lsdException w:name="List Table 7 Colorful Accent 2" w:uiPriority="52"/>
+    <w:lsdException w:name="List Table 1 Light Accent 3" w:uiPriority="46"/>
+    <w:lsdException w:name="List Table 2 Accent 3" w:uiPriority="47"/>
+    <w:lsdException w:name="List Table 3 Accent 3" w:uiPriority="48"/>
+    <w:lsdException w:name="List Table 4 Accent 3" w:uiPriority="49"/>
+    <w:lsdException w:name="List Table 5 Dark Accent 3" w:uiPriority="50"/>
+    <w:lsdException w:name="List Table 6 Colorful Accent 3" w:uiPriority="51"/>
+    <w:lsdException w:name="List Table 7 Colorful Accent 3" w:uiPriority="52"/>
+    <w:lsdException w:name="List Table 1 Light Accent 4" w:uiPriority="46"/>
+    <w:lsdException w:name="List Table 2 Accent 4" w:uiPriority="47"/>
+    <w:lsdException w:name="List Table 3 Accent 4" w:uiPriority="48"/>
+    <w:lsdException w:name="List Table 4 Accent 4" w:uiPriority="49"/>
+    <w:lsdException w:name="List Table 5 Dark Accent 4" w:uiPriority="50"/>
+    <w:lsdException w:name="List Table 6 Colorful Accent 4" w:uiPriority="51"/>
+    <w:lsdException w:name="List Table 7 Colorful Accent 4" w:uiPriority="52"/>
+    <w:lsdException w:name="List Table 1 Light Accent 5" w:uiPriority="46"/>
+    <w:lsdException w:name="List Table 2 Accent 5" w:uiPriority="47"/>
+    <w:lsdException w:name="List Table 3 Accent 5" w:uiPriority="48"/>
+    <w:lsdException w:name="List Table 4 Accent 5" w:uiPriority="49"/>
+    <w:lsdException w:name="List Table 5 Dark Accent 5" w:uiPriority="50"/>
+    <w:lsdException w:name="List Table 6 Colorful Accent 5" w:uiPriority="51"/>
+    <w:lsdException w:name="List Table 7 Colorful Accent 5" w:uiPriority="52"/>
+    <w:lsdException w:name="List Table 1 Light Accent 6" w:uiPriority="46"/>
+    <w:lsdException w:name="List Table 2 Accent 6" w:uiPriority="47"/>
+    <w:lsdException w:name="List Table 3 Accent 6" w:uiPriority="48"/>
+    <w:lsdException w:name="List Table 4 Accent 6" w:uiPriority="49"/>
+    <w:lsdException w:name="List Table 5 Dark Accent 6" w:uiPriority="50"/>
+    <w:lsdException w:name="List Table 6 Colorful Accent 6" w:uiPriority="51"/>
+    <w:lsdException w:name="List Table 7 Colorful Accent 6" w:uiPriority="52"/>
   </w:latentStyles>
   <w:style w:type="paragraph" w:default="1" w:styleId="Normal">
     <w:name w:val="Normal"/>
@@ -4436,7 +5200,7 @@
 </file>
 
 <file path=customXml/itemProps1.xml><?xml version="1.0" encoding="utf-8"?>
-<ds:datastoreItem xmlns:ds="http://schemas.openxmlformats.org/officeDocument/2006/customXml" ds:itemID="{F11693AB-5D3D-4A9E-AE64-90C1343BCEF7}">
+<ds:datastoreItem xmlns:ds="http://schemas.openxmlformats.org/officeDocument/2006/customXml" ds:itemID="{F77AC389-888D-4641-83EF-9E176382933A}">
   <ds:schemaRefs>
     <ds:schemaRef ds:uri="http://schemas.openxmlformats.org/officeDocument/2006/bibliography"/>
   </ds:schemaRefs>

</xml_diff>

<commit_message>
Atualização de diversos itens
Atualização de diversos itens
</commit_message>
<xml_diff>
--- a/Aula10/Pesquisa.docx
+++ b/Aula10/Pesquisa.docx
@@ -1563,7 +1563,513 @@
           <w:rFonts w:asciiTheme="minorHAnsi" w:hAnsiTheme="minorHAnsi"/>
           <w:noProof/>
         </w:rPr>
-        <w:t>Aliasing acontece quando  sinal nã</w:t>
+        <w:t>De acordo com o teorema de Nyquist o a taxa de amostragem deve ser no minímo maior que o dobro do sinal amostrado. Então com uam taxa de amostragem de 1MHz poderíamos, sob a benção de Nyquist, medir sinais de até 499kHz.  Porém isso deve ser analisado com cautela por que para muitos sinais a benção de Nyquist não é sufiente , como em sinais de áudio</w:t>
+      </w:r>
+      <w:r>
+        <w:rPr>
+          <w:rFonts w:asciiTheme="minorHAnsi" w:hAnsiTheme="minorHAnsi"/>
+          <w:noProof/>
+        </w:rPr>
+        <w:t>,</w:t>
+      </w:r>
+      <w:r>
+        <w:rPr>
+          <w:rFonts w:asciiTheme="minorHAnsi" w:hAnsiTheme="minorHAnsi"/>
+          <w:noProof/>
+        </w:rPr>
+        <w:t xml:space="preserve"> </w:t>
+      </w:r>
+      <w:r>
+        <w:rPr>
+          <w:rFonts w:asciiTheme="minorHAnsi" w:hAnsiTheme="minorHAnsi"/>
+          <w:noProof/>
+        </w:rPr>
+        <w:t xml:space="preserve">onde apenas seguindo a ideologia de Nyquist o sinal perderia muito sua qualidade. </w:t>
+      </w:r>
+    </w:p>
+    <w:p>
+      <w:pPr>
+        <w:jc w:val="center"/>
+        <w:rPr>
+          <w:rFonts w:asciiTheme="minorHAnsi" w:hAnsiTheme="minorHAnsi"/>
+          <w:noProof/>
+        </w:rPr>
+      </w:pPr>
+    </w:p>
+    <w:p>
+      <w:pPr>
+        <w:ind w:left="720"/>
+        <w:jc w:val="center"/>
+        <w:rPr>
+          <w:rFonts w:asciiTheme="minorHAnsi" w:hAnsiTheme="minorHAnsi" w:cstheme="minorHAnsi"/>
+          <w:i/>
+          <w:sz w:val="28"/>
+          <w:u w:val="single"/>
+        </w:rPr>
+      </w:pPr>
+      <w:r>
+        <w:rPr>
+          <w:rFonts w:asciiTheme="minorHAnsi" w:hAnsiTheme="minorHAnsi" w:cstheme="minorHAnsi"/>
+          <w:i/>
+          <w:sz w:val="28"/>
+          <w:u w:val="single"/>
+        </w:rPr>
+        <w:t>2.2</w:t>
+      </w:r>
+      <w:r>
+        <w:rPr>
+          <w:rFonts w:asciiTheme="minorHAnsi" w:hAnsiTheme="minorHAnsi" w:cstheme="minorHAnsi"/>
+          <w:i/>
+          <w:sz w:val="28"/>
+          <w:u w:val="single"/>
+        </w:rPr>
+        <w:t xml:space="preserve">: </w:t>
+      </w:r>
+      <w:r>
+        <w:rPr>
+          <w:rFonts w:asciiTheme="minorHAnsi" w:hAnsiTheme="minorHAnsi" w:cstheme="minorHAnsi"/>
+          <w:i/>
+          <w:sz w:val="28"/>
+          <w:u w:val="single"/>
+        </w:rPr>
+        <w:t>Pinos</w:t>
+      </w:r>
+    </w:p>
+    <w:p>
+      <w:pPr>
+        <w:jc w:val="center"/>
+        <w:rPr>
+          <w:rFonts w:asciiTheme="minorHAnsi" w:hAnsiTheme="minorHAnsi"/>
+          <w:noProof/>
+        </w:rPr>
+      </w:pPr>
+      <w:r>
+        <w:rPr>
+          <w:rFonts w:asciiTheme="minorHAnsi" w:hAnsiTheme="minorHAnsi"/>
+          <w:noProof/>
+        </w:rPr>
+        <w:lastRenderedPageBreak/>
+        <w:t>Aliasing acontece quando  sinal não</w:t>
+      </w:r>
+    </w:p>
+    <w:p>
+      <w:pPr>
+        <w:jc w:val="center"/>
+        <w:rPr>
+          <w:rFonts w:asciiTheme="minorHAnsi" w:hAnsiTheme="minorHAnsi"/>
+          <w:noProof/>
+        </w:rPr>
+      </w:pPr>
+    </w:p>
+    <w:p>
+      <w:pPr>
+        <w:ind w:left="720"/>
+        <w:jc w:val="center"/>
+        <w:rPr>
+          <w:rFonts w:asciiTheme="minorHAnsi" w:hAnsiTheme="minorHAnsi" w:cstheme="minorHAnsi"/>
+          <w:i/>
+          <w:sz w:val="28"/>
+          <w:u w:val="single"/>
+        </w:rPr>
+      </w:pPr>
+      <w:r>
+        <w:rPr>
+          <w:rFonts w:asciiTheme="minorHAnsi" w:hAnsiTheme="minorHAnsi" w:cstheme="minorHAnsi"/>
+          <w:i/>
+          <w:sz w:val="28"/>
+          <w:u w:val="single"/>
+        </w:rPr>
+        <w:t>2.3</w:t>
+      </w:r>
+      <w:r>
+        <w:rPr>
+          <w:rFonts w:asciiTheme="minorHAnsi" w:hAnsiTheme="minorHAnsi" w:cstheme="minorHAnsi"/>
+          <w:i/>
+          <w:sz w:val="28"/>
+          <w:u w:val="single"/>
+        </w:rPr>
+        <w:t xml:space="preserve">: </w:t>
+      </w:r>
+      <w:r>
+        <w:rPr>
+          <w:rFonts w:asciiTheme="minorHAnsi" w:hAnsiTheme="minorHAnsi" w:cstheme="minorHAnsi"/>
+          <w:i/>
+          <w:sz w:val="28"/>
+          <w:u w:val="single"/>
+        </w:rPr>
+        <w:t>Consumo</w:t>
+      </w:r>
+    </w:p>
+    <w:p>
+      <w:pPr>
+        <w:jc w:val="center"/>
+        <w:rPr>
+          <w:rFonts w:asciiTheme="minorHAnsi" w:hAnsiTheme="minorHAnsi"/>
+          <w:noProof/>
+        </w:rPr>
+      </w:pPr>
+      <w:r>
+        <w:rPr>
+          <w:rFonts w:asciiTheme="minorHAnsi" w:hAnsiTheme="minorHAnsi"/>
+          <w:noProof/>
+        </w:rPr>
+        <w:t>Aliasing acontece quando  sinal não</w:t>
+      </w:r>
+    </w:p>
+    <w:p>
+      <w:pPr>
+        <w:jc w:val="center"/>
+        <w:rPr>
+          <w:rFonts w:asciiTheme="minorHAnsi" w:hAnsiTheme="minorHAnsi"/>
+          <w:noProof/>
+        </w:rPr>
+      </w:pPr>
+    </w:p>
+    <w:p>
+      <w:pPr>
+        <w:ind w:left="720"/>
+        <w:jc w:val="center"/>
+        <w:rPr>
+          <w:rFonts w:asciiTheme="minorHAnsi" w:hAnsiTheme="minorHAnsi" w:cstheme="minorHAnsi"/>
+          <w:i/>
+          <w:sz w:val="28"/>
+          <w:u w:val="single"/>
+        </w:rPr>
+      </w:pPr>
+      <w:r>
+        <w:rPr>
+          <w:rFonts w:asciiTheme="minorHAnsi" w:hAnsiTheme="minorHAnsi" w:cstheme="minorHAnsi"/>
+          <w:i/>
+          <w:sz w:val="28"/>
+          <w:u w:val="single"/>
+        </w:rPr>
+        <w:t>2</w:t>
+      </w:r>
+      <w:r>
+        <w:rPr>
+          <w:rFonts w:asciiTheme="minorHAnsi" w:hAnsiTheme="minorHAnsi" w:cstheme="minorHAnsi"/>
+          <w:i/>
+          <w:sz w:val="28"/>
+          <w:u w:val="single"/>
+        </w:rPr>
+        <w:t xml:space="preserve">.4: </w:t>
+      </w:r>
+      <w:r>
+        <w:rPr>
+          <w:rFonts w:asciiTheme="minorHAnsi" w:hAnsiTheme="minorHAnsi" w:cstheme="minorHAnsi"/>
+          <w:i/>
+          <w:sz w:val="28"/>
+          <w:u w:val="single"/>
+        </w:rPr>
+        <w:t>Tensão de referência</w:t>
+      </w:r>
+    </w:p>
+    <w:p>
+      <w:pPr>
+        <w:jc w:val="center"/>
+        <w:rPr>
+          <w:rFonts w:asciiTheme="minorHAnsi" w:hAnsiTheme="minorHAnsi"/>
+          <w:noProof/>
+        </w:rPr>
+      </w:pPr>
+      <w:r>
+        <w:rPr>
+          <w:rFonts w:asciiTheme="minorHAnsi" w:hAnsiTheme="minorHAnsi"/>
+          <w:b/>
+          <w:noProof/>
+        </w:rPr>
+        <w:t>Pino de referência o uC</w:t>
+      </w:r>
+      <w:r>
+        <w:rPr>
+          <w:rFonts w:asciiTheme="minorHAnsi" w:hAnsiTheme="minorHAnsi"/>
+          <w:b/>
+          <w:noProof/>
+        </w:rPr>
+        <w:t>:</w:t>
+      </w:r>
+      <w:r>
+        <w:rPr>
+          <w:rFonts w:asciiTheme="minorHAnsi" w:hAnsiTheme="minorHAnsi"/>
+          <w:noProof/>
+        </w:rPr>
+        <w:t xml:space="preserve"> teste</w:t>
+      </w:r>
+    </w:p>
+    <w:p>
+      <w:pPr>
+        <w:jc w:val="center"/>
+        <w:rPr>
+          <w:rFonts w:asciiTheme="minorHAnsi" w:hAnsiTheme="minorHAnsi"/>
+          <w:noProof/>
+        </w:rPr>
+      </w:pPr>
+      <w:r>
+        <w:rPr>
+          <w:rFonts w:asciiTheme="minorHAnsi" w:hAnsiTheme="minorHAnsi"/>
+          <w:b/>
+          <w:noProof/>
+        </w:rPr>
+        <w:t>SAM4S-EK2:</w:t>
+      </w:r>
+      <w:r>
+        <w:rPr>
+          <w:rFonts w:asciiTheme="minorHAnsi" w:hAnsiTheme="minorHAnsi"/>
+          <w:noProof/>
+        </w:rPr>
+        <w:t xml:space="preserve"> A potenciômetro está concetado ao 3,3V.</w:t>
+      </w:r>
+    </w:p>
+    <w:p>
+      <w:pPr>
+        <w:jc w:val="center"/>
+        <w:rPr>
+          <w:rFonts w:asciiTheme="minorHAnsi" w:hAnsiTheme="minorHAnsi"/>
+          <w:noProof/>
+        </w:rPr>
+      </w:pPr>
+    </w:p>
+    <w:p>
+      <w:pPr>
+        <w:ind w:left="720"/>
+        <w:jc w:val="center"/>
+        <w:rPr>
+          <w:rFonts w:asciiTheme="minorHAnsi" w:hAnsiTheme="minorHAnsi" w:cstheme="minorHAnsi"/>
+          <w:i/>
+          <w:sz w:val="28"/>
+          <w:u w:val="single"/>
+        </w:rPr>
+      </w:pPr>
+      <w:r>
+        <w:rPr>
+          <w:rFonts w:asciiTheme="minorHAnsi" w:hAnsiTheme="minorHAnsi" w:cstheme="minorHAnsi"/>
+          <w:i/>
+          <w:sz w:val="28"/>
+          <w:u w:val="single"/>
+        </w:rPr>
+        <w:t>2.5</w:t>
+      </w:r>
+      <w:r>
+        <w:rPr>
+          <w:rFonts w:asciiTheme="minorHAnsi" w:hAnsiTheme="minorHAnsi" w:cstheme="minorHAnsi"/>
+          <w:i/>
+          <w:sz w:val="28"/>
+          <w:u w:val="single"/>
+        </w:rPr>
+        <w:t xml:space="preserve">: </w:t>
+      </w:r>
+      <w:r>
+        <w:rPr>
+          <w:rFonts w:asciiTheme="minorHAnsi" w:hAnsiTheme="minorHAnsi" w:cstheme="minorHAnsi"/>
+          <w:i/>
+          <w:sz w:val="28"/>
+          <w:u w:val="single"/>
+        </w:rPr>
+        <w:t>Diagrama de blocos</w:t>
+      </w:r>
+    </w:p>
+    <w:p>
+      <w:pPr>
+        <w:jc w:val="center"/>
+        <w:rPr>
+          <w:rFonts w:asciiTheme="minorHAnsi" w:hAnsiTheme="minorHAnsi"/>
+          <w:noProof/>
+        </w:rPr>
+      </w:pPr>
+      <w:r>
+        <w:rPr>
+          <w:rFonts w:asciiTheme="minorHAnsi" w:hAnsiTheme="minorHAnsi"/>
+          <w:noProof/>
+        </w:rPr>
+        <w:t>Aliasing acontece quando  sinal não</w:t>
+      </w:r>
+    </w:p>
+    <w:p>
+      <w:pPr>
+        <w:jc w:val="center"/>
+        <w:rPr>
+          <w:rFonts w:asciiTheme="minorHAnsi" w:hAnsiTheme="minorHAnsi"/>
+          <w:noProof/>
+        </w:rPr>
+      </w:pPr>
+    </w:p>
+    <w:p>
+      <w:pPr>
+        <w:jc w:val="center"/>
+        <w:rPr>
+          <w:rFonts w:asciiTheme="minorHAnsi" w:hAnsiTheme="minorHAnsi"/>
+          <w:noProof/>
+        </w:rPr>
+      </w:pPr>
+      <w:r>
+        <w:rPr>
+          <w:noProof/>
+        </w:rPr>
+        <w:drawing>
+          <wp:inline distT="0" distB="0" distL="0" distR="0" wp14:anchorId="06BF00EA" wp14:editId="0B69E5E1">
+            <wp:extent cx="5400040" cy="1999615"/>
+            <wp:effectExtent l="0" t="0" r="0" b="635"/>
+            <wp:docPr id="5" name="Imagem 5"/>
+            <wp:cNvGraphicFramePr>
+              <a:graphicFrameLocks xmlns:a="http://schemas.openxmlformats.org/drawingml/2006/main" noChangeAspect="1"/>
+            </wp:cNvGraphicFramePr>
+            <a:graphic xmlns:a="http://schemas.openxmlformats.org/drawingml/2006/main">
+              <a:graphicData uri="http://schemas.openxmlformats.org/drawingml/2006/picture">
+                <pic:pic xmlns:pic="http://schemas.openxmlformats.org/drawingml/2006/picture">
+                  <pic:nvPicPr>
+                    <pic:cNvPr id="1" name=""/>
+                    <pic:cNvPicPr/>
+                  </pic:nvPicPr>
+                  <pic:blipFill>
+                    <a:blip r:embed="rId12"/>
+                    <a:stretch>
+                      <a:fillRect/>
+                    </a:stretch>
+                  </pic:blipFill>
+                  <pic:spPr>
+                    <a:xfrm>
+                      <a:off x="0" y="0"/>
+                      <a:ext cx="5400040" cy="1999615"/>
+                    </a:xfrm>
+                    <a:prstGeom prst="rect">
+                      <a:avLst/>
+                    </a:prstGeom>
+                  </pic:spPr>
+                </pic:pic>
+              </a:graphicData>
+            </a:graphic>
+          </wp:inline>
+        </w:drawing>
+      </w:r>
+    </w:p>
+    <w:p>
+      <w:pPr>
+        <w:jc w:val="center"/>
+        <w:rPr>
+          <w:rFonts w:asciiTheme="minorHAnsi" w:hAnsiTheme="minorHAnsi"/>
+          <w:noProof/>
+        </w:rPr>
+      </w:pPr>
+    </w:p>
+    <w:p>
+      <w:pPr>
+        <w:ind w:left="720"/>
+        <w:jc w:val="center"/>
+        <w:rPr>
+          <w:rFonts w:asciiTheme="minorHAnsi" w:hAnsiTheme="minorHAnsi" w:cstheme="minorHAnsi"/>
+          <w:i/>
+          <w:sz w:val="28"/>
+          <w:u w:val="single"/>
+        </w:rPr>
+      </w:pPr>
+      <w:r>
+        <w:rPr>
+          <w:rFonts w:asciiTheme="minorHAnsi" w:hAnsiTheme="minorHAnsi" w:cstheme="minorHAnsi"/>
+          <w:i/>
+          <w:sz w:val="28"/>
+          <w:u w:val="single"/>
+        </w:rPr>
+        <w:t>2</w:t>
+      </w:r>
+      <w:r>
+        <w:rPr>
+          <w:rFonts w:asciiTheme="minorHAnsi" w:hAnsiTheme="minorHAnsi" w:cstheme="minorHAnsi"/>
+          <w:i/>
+          <w:sz w:val="28"/>
+          <w:u w:val="single"/>
+        </w:rPr>
+        <w:t>.</w:t>
+      </w:r>
+      <w:r>
+        <w:rPr>
+          <w:rFonts w:asciiTheme="minorHAnsi" w:hAnsiTheme="minorHAnsi" w:cstheme="minorHAnsi"/>
+          <w:i/>
+          <w:sz w:val="28"/>
+          <w:u w:val="single"/>
+        </w:rPr>
+        <w:t>6</w:t>
+      </w:r>
+      <w:r>
+        <w:rPr>
+          <w:rFonts w:asciiTheme="minorHAnsi" w:hAnsiTheme="minorHAnsi" w:cstheme="minorHAnsi"/>
+          <w:i/>
+          <w:sz w:val="28"/>
+          <w:u w:val="single"/>
+        </w:rPr>
+        <w:t xml:space="preserve">: </w:t>
+      </w:r>
+      <w:r>
+        <w:rPr>
+          <w:rFonts w:asciiTheme="minorHAnsi" w:hAnsiTheme="minorHAnsi" w:cstheme="minorHAnsi"/>
+          <w:i/>
+          <w:sz w:val="28"/>
+          <w:u w:val="single"/>
+        </w:rPr>
+        <w:t>ADC timings</w:t>
+      </w:r>
+    </w:p>
+    <w:p>
+      <w:pPr>
+        <w:jc w:val="center"/>
+        <w:rPr>
+          <w:rFonts w:asciiTheme="minorHAnsi" w:hAnsiTheme="minorHAnsi"/>
+          <w:noProof/>
+        </w:rPr>
+      </w:pPr>
+      <w:r>
+        <w:rPr>
+          <w:rFonts w:asciiTheme="minorHAnsi" w:hAnsiTheme="minorHAnsi"/>
+          <w:b/>
+          <w:noProof/>
+        </w:rPr>
+        <w:t>ADC Startup time</w:t>
+      </w:r>
+      <w:r>
+        <w:rPr>
+          <w:rFonts w:asciiTheme="minorHAnsi" w:hAnsiTheme="minorHAnsi"/>
+          <w:b/>
+          <w:noProof/>
+        </w:rPr>
+        <w:t>:</w:t>
+      </w:r>
+      <w:r>
+        <w:rPr>
+          <w:rFonts w:asciiTheme="minorHAnsi" w:hAnsiTheme="minorHAnsi"/>
+          <w:noProof/>
+        </w:rPr>
+        <w:t xml:space="preserve"> teste</w:t>
+      </w:r>
+    </w:p>
+    <w:p>
+      <w:pPr>
+        <w:jc w:val="center"/>
+        <w:rPr>
+          <w:rFonts w:asciiTheme="minorHAnsi" w:hAnsiTheme="minorHAnsi"/>
+          <w:noProof/>
+        </w:rPr>
+      </w:pPr>
+      <w:r>
+        <w:rPr>
+          <w:rFonts w:asciiTheme="minorHAnsi" w:hAnsiTheme="minorHAnsi"/>
+          <w:b/>
+          <w:noProof/>
+        </w:rPr>
+        <w:t>Tracking time</w:t>
+      </w:r>
+      <w:r>
+        <w:rPr>
+          <w:rFonts w:asciiTheme="minorHAnsi" w:hAnsiTheme="minorHAnsi"/>
+          <w:b/>
+          <w:noProof/>
+        </w:rPr>
+        <w:t>:</w:t>
+      </w:r>
+      <w:r>
+        <w:rPr>
+          <w:rFonts w:asciiTheme="minorHAnsi" w:hAnsiTheme="minorHAnsi"/>
+          <w:noProof/>
+        </w:rPr>
+        <w:t xml:space="preserve"> A pote</w:t>
       </w:r>
       <w:bookmarkStart w:id="0" w:name="_GoBack"/>
       <w:bookmarkEnd w:id="0"/>
@@ -1572,7 +2078,7 @@
           <w:rFonts w:asciiTheme="minorHAnsi" w:hAnsiTheme="minorHAnsi"/>
           <w:noProof/>
         </w:rPr>
-        <w:t>o</w:t>
+        <w:t>nciômetro está concetado ao 3,3V.</w:t>
       </w:r>
     </w:p>
     <w:p>
@@ -1583,319 +2089,28 @@
           <w:noProof/>
         </w:rPr>
       </w:pPr>
-    </w:p>
-    <w:p>
-      <w:pPr>
-        <w:ind w:left="720"/>
-        <w:jc w:val="center"/>
-        <w:rPr>
-          <w:rFonts w:asciiTheme="minorHAnsi" w:hAnsiTheme="minorHAnsi" w:cstheme="minorHAnsi"/>
-          <w:i/>
-          <w:sz w:val="28"/>
-          <w:u w:val="single"/>
-        </w:rPr>
-      </w:pPr>
-      <w:r>
-        <w:rPr>
-          <w:rFonts w:asciiTheme="minorHAnsi" w:hAnsiTheme="minorHAnsi" w:cstheme="minorHAnsi"/>
-          <w:i/>
-          <w:sz w:val="28"/>
-          <w:u w:val="single"/>
-        </w:rPr>
-        <w:t>2.2</w:t>
-      </w:r>
-      <w:r>
-        <w:rPr>
-          <w:rFonts w:asciiTheme="minorHAnsi" w:hAnsiTheme="minorHAnsi" w:cstheme="minorHAnsi"/>
-          <w:i/>
-          <w:sz w:val="28"/>
-          <w:u w:val="single"/>
-        </w:rPr>
-        <w:t xml:space="preserve">: </w:t>
-      </w:r>
-      <w:r>
-        <w:rPr>
-          <w:rFonts w:asciiTheme="minorHAnsi" w:hAnsiTheme="minorHAnsi" w:cstheme="minorHAnsi"/>
-          <w:i/>
-          <w:sz w:val="28"/>
-          <w:u w:val="single"/>
-        </w:rPr>
-        <w:t>Pinos</w:t>
-      </w:r>
-    </w:p>
-    <w:p>
-      <w:pPr>
-        <w:jc w:val="center"/>
-        <w:rPr>
-          <w:rFonts w:asciiTheme="minorHAnsi" w:hAnsiTheme="minorHAnsi"/>
-          <w:noProof/>
-        </w:rPr>
-      </w:pPr>
-      <w:r>
-        <w:rPr>
-          <w:rFonts w:asciiTheme="minorHAnsi" w:hAnsiTheme="minorHAnsi"/>
-          <w:noProof/>
-        </w:rPr>
-        <w:t>Aliasing acontece quando  sinal não</w:t>
-      </w:r>
-    </w:p>
-    <w:p>
-      <w:pPr>
-        <w:jc w:val="center"/>
-        <w:rPr>
-          <w:rFonts w:asciiTheme="minorHAnsi" w:hAnsiTheme="minorHAnsi"/>
-          <w:noProof/>
-        </w:rPr>
-      </w:pPr>
-    </w:p>
-    <w:p>
-      <w:pPr>
-        <w:ind w:left="720"/>
-        <w:jc w:val="center"/>
-        <w:rPr>
-          <w:rFonts w:asciiTheme="minorHAnsi" w:hAnsiTheme="minorHAnsi" w:cstheme="minorHAnsi"/>
-          <w:i/>
-          <w:sz w:val="28"/>
-          <w:u w:val="single"/>
-        </w:rPr>
-      </w:pPr>
-      <w:r>
-        <w:rPr>
-          <w:rFonts w:asciiTheme="minorHAnsi" w:hAnsiTheme="minorHAnsi" w:cstheme="minorHAnsi"/>
-          <w:i/>
-          <w:sz w:val="28"/>
-          <w:u w:val="single"/>
-        </w:rPr>
-        <w:t>2.3</w:t>
-      </w:r>
-      <w:r>
-        <w:rPr>
-          <w:rFonts w:asciiTheme="minorHAnsi" w:hAnsiTheme="minorHAnsi" w:cstheme="minorHAnsi"/>
-          <w:i/>
-          <w:sz w:val="28"/>
-          <w:u w:val="single"/>
-        </w:rPr>
-        <w:t xml:space="preserve">: </w:t>
-      </w:r>
-      <w:r>
-        <w:rPr>
-          <w:rFonts w:asciiTheme="minorHAnsi" w:hAnsiTheme="minorHAnsi" w:cstheme="minorHAnsi"/>
-          <w:i/>
-          <w:sz w:val="28"/>
-          <w:u w:val="single"/>
-        </w:rPr>
-        <w:t>Consumo</w:t>
-      </w:r>
-    </w:p>
-    <w:p>
-      <w:pPr>
-        <w:jc w:val="center"/>
-        <w:rPr>
-          <w:rFonts w:asciiTheme="minorHAnsi" w:hAnsiTheme="minorHAnsi"/>
-          <w:noProof/>
-        </w:rPr>
-      </w:pPr>
-      <w:r>
-        <w:rPr>
-          <w:rFonts w:asciiTheme="minorHAnsi" w:hAnsiTheme="minorHAnsi"/>
-          <w:noProof/>
-        </w:rPr>
-        <w:t>Aliasing acontece quando  sinal não</w:t>
-      </w:r>
-    </w:p>
-    <w:p>
-      <w:pPr>
-        <w:jc w:val="center"/>
-        <w:rPr>
-          <w:rFonts w:asciiTheme="minorHAnsi" w:hAnsiTheme="minorHAnsi"/>
-          <w:noProof/>
-        </w:rPr>
-      </w:pPr>
-    </w:p>
-    <w:p>
-      <w:pPr>
-        <w:ind w:left="720"/>
-        <w:jc w:val="center"/>
-        <w:rPr>
-          <w:rFonts w:asciiTheme="minorHAnsi" w:hAnsiTheme="minorHAnsi" w:cstheme="minorHAnsi"/>
-          <w:i/>
-          <w:sz w:val="28"/>
-          <w:u w:val="single"/>
-        </w:rPr>
-      </w:pPr>
-      <w:r>
-        <w:rPr>
-          <w:rFonts w:asciiTheme="minorHAnsi" w:hAnsiTheme="minorHAnsi" w:cstheme="minorHAnsi"/>
-          <w:i/>
-          <w:sz w:val="28"/>
-          <w:u w:val="single"/>
-        </w:rPr>
-        <w:lastRenderedPageBreak/>
-        <w:t>2</w:t>
-      </w:r>
-      <w:r>
-        <w:rPr>
-          <w:rFonts w:asciiTheme="minorHAnsi" w:hAnsiTheme="minorHAnsi" w:cstheme="minorHAnsi"/>
-          <w:i/>
-          <w:sz w:val="28"/>
-          <w:u w:val="single"/>
-        </w:rPr>
-        <w:t xml:space="preserve">.4: </w:t>
-      </w:r>
-      <w:r>
-        <w:rPr>
-          <w:rFonts w:asciiTheme="minorHAnsi" w:hAnsiTheme="minorHAnsi" w:cstheme="minorHAnsi"/>
-          <w:i/>
-          <w:sz w:val="28"/>
-          <w:u w:val="single"/>
-        </w:rPr>
-        <w:t>Tensão de referência</w:t>
-      </w:r>
-    </w:p>
-    <w:p>
-      <w:pPr>
-        <w:jc w:val="center"/>
-        <w:rPr>
-          <w:rFonts w:asciiTheme="minorHAnsi" w:hAnsiTheme="minorHAnsi"/>
-          <w:noProof/>
-        </w:rPr>
-      </w:pPr>
-      <w:r>
-        <w:rPr>
-          <w:rFonts w:asciiTheme="minorHAnsi" w:hAnsiTheme="minorHAnsi"/>
-          <w:noProof/>
-        </w:rPr>
-        <w:t>Aliasing acontece quando  sinal não</w:t>
-      </w:r>
-    </w:p>
-    <w:p>
-      <w:pPr>
-        <w:jc w:val="center"/>
-        <w:rPr>
-          <w:rFonts w:asciiTheme="minorHAnsi" w:hAnsiTheme="minorHAnsi"/>
-          <w:noProof/>
-        </w:rPr>
-      </w:pPr>
-    </w:p>
-    <w:p>
-      <w:pPr>
-        <w:ind w:left="720"/>
-        <w:jc w:val="center"/>
-        <w:rPr>
-          <w:rFonts w:asciiTheme="minorHAnsi" w:hAnsiTheme="minorHAnsi" w:cstheme="minorHAnsi"/>
-          <w:i/>
-          <w:sz w:val="28"/>
-          <w:u w:val="single"/>
-        </w:rPr>
-      </w:pPr>
-      <w:r>
-        <w:rPr>
-          <w:rFonts w:asciiTheme="minorHAnsi" w:hAnsiTheme="minorHAnsi" w:cstheme="minorHAnsi"/>
-          <w:i/>
-          <w:sz w:val="28"/>
-          <w:u w:val="single"/>
-        </w:rPr>
-        <w:t>2.5</w:t>
-      </w:r>
-      <w:r>
-        <w:rPr>
-          <w:rFonts w:asciiTheme="minorHAnsi" w:hAnsiTheme="minorHAnsi" w:cstheme="minorHAnsi"/>
-          <w:i/>
-          <w:sz w:val="28"/>
-          <w:u w:val="single"/>
-        </w:rPr>
-        <w:t xml:space="preserve">: </w:t>
-      </w:r>
-      <w:r>
-        <w:rPr>
-          <w:rFonts w:asciiTheme="minorHAnsi" w:hAnsiTheme="minorHAnsi" w:cstheme="minorHAnsi"/>
-          <w:i/>
-          <w:sz w:val="28"/>
-          <w:u w:val="single"/>
-        </w:rPr>
-        <w:t>Diagrama de blocos</w:t>
-      </w:r>
-    </w:p>
-    <w:p>
-      <w:pPr>
-        <w:jc w:val="center"/>
-        <w:rPr>
-          <w:rFonts w:asciiTheme="minorHAnsi" w:hAnsiTheme="minorHAnsi"/>
-          <w:noProof/>
-        </w:rPr>
-      </w:pPr>
-      <w:r>
-        <w:rPr>
-          <w:rFonts w:asciiTheme="minorHAnsi" w:hAnsiTheme="minorHAnsi"/>
-          <w:noProof/>
-        </w:rPr>
-        <w:t>Aliasing acontece quando  sinal não</w:t>
-      </w:r>
-    </w:p>
-    <w:p>
-      <w:pPr>
-        <w:jc w:val="center"/>
-        <w:rPr>
-          <w:rFonts w:asciiTheme="minorHAnsi" w:hAnsiTheme="minorHAnsi"/>
-          <w:noProof/>
-        </w:rPr>
-      </w:pPr>
-    </w:p>
-    <w:p>
-      <w:pPr>
-        <w:ind w:left="720"/>
-        <w:jc w:val="center"/>
-        <w:rPr>
-          <w:rFonts w:asciiTheme="minorHAnsi" w:hAnsiTheme="minorHAnsi" w:cstheme="minorHAnsi"/>
-          <w:i/>
-          <w:sz w:val="28"/>
-          <w:u w:val="single"/>
-        </w:rPr>
-      </w:pPr>
-      <w:r>
-        <w:rPr>
-          <w:rFonts w:asciiTheme="minorHAnsi" w:hAnsiTheme="minorHAnsi" w:cstheme="minorHAnsi"/>
-          <w:i/>
-          <w:sz w:val="28"/>
-          <w:u w:val="single"/>
-        </w:rPr>
-        <w:t>2</w:t>
-      </w:r>
-      <w:r>
-        <w:rPr>
-          <w:rFonts w:asciiTheme="minorHAnsi" w:hAnsiTheme="minorHAnsi" w:cstheme="minorHAnsi"/>
-          <w:i/>
-          <w:sz w:val="28"/>
-          <w:u w:val="single"/>
-        </w:rPr>
-        <w:t>.</w:t>
-      </w:r>
-      <w:r>
-        <w:rPr>
-          <w:rFonts w:asciiTheme="minorHAnsi" w:hAnsiTheme="minorHAnsi" w:cstheme="minorHAnsi"/>
-          <w:i/>
-          <w:sz w:val="28"/>
-          <w:u w:val="single"/>
-        </w:rPr>
-        <w:t>6</w:t>
-      </w:r>
-      <w:r>
-        <w:rPr>
-          <w:rFonts w:asciiTheme="minorHAnsi" w:hAnsiTheme="minorHAnsi" w:cstheme="minorHAnsi"/>
-          <w:i/>
-          <w:sz w:val="28"/>
-          <w:u w:val="single"/>
-        </w:rPr>
-        <w:t xml:space="preserve">: </w:t>
-      </w:r>
-      <w:r>
-        <w:rPr>
-          <w:rFonts w:asciiTheme="minorHAnsi" w:hAnsiTheme="minorHAnsi" w:cstheme="minorHAnsi"/>
-          <w:i/>
-          <w:sz w:val="28"/>
-          <w:u w:val="single"/>
-        </w:rPr>
-        <w:t>ADC timings</w:t>
+      <w:r>
+        <w:rPr>
+          <w:rFonts w:asciiTheme="minorHAnsi" w:hAnsiTheme="minorHAnsi"/>
+          <w:b/>
+          <w:noProof/>
+        </w:rPr>
+        <w:t>Conversion time</w:t>
+      </w:r>
+      <w:r>
+        <w:rPr>
+          <w:rFonts w:asciiTheme="minorHAnsi" w:hAnsiTheme="minorHAnsi"/>
+          <w:b/>
+          <w:noProof/>
+        </w:rPr>
+        <w:t>:</w:t>
+      </w:r>
+      <w:r>
+        <w:rPr>
+          <w:rFonts w:asciiTheme="minorHAnsi" w:hAnsiTheme="minorHAnsi"/>
+          <w:noProof/>
+        </w:rPr>
+        <w:t xml:space="preserve"> teste</w:t>
       </w:r>
     </w:p>
     <w:p>
@@ -1909,16 +2124,9 @@
           <w:szCs w:val="28"/>
         </w:rPr>
       </w:pPr>
-      <w:r>
-        <w:rPr>
-          <w:rFonts w:asciiTheme="minorHAnsi" w:hAnsiTheme="minorHAnsi"/>
-          <w:noProof/>
-        </w:rPr>
-        <w:t>Aliasing acontece quando  sinal não</w:t>
-      </w:r>
     </w:p>
     <w:sectPr>
-      <w:footerReference w:type="default" r:id="rId12"/>
+      <w:footerReference w:type="default" r:id="rId13"/>
       <w:pgSz w:w="11906" w:h="16838"/>
       <w:pgMar w:top="1417" w:right="1701" w:bottom="1417" w:left="1701" w:header="708" w:footer="708" w:gutter="0"/>
       <w:cols w:space="708"/>
@@ -1977,7 +2185,7 @@
           <w:rPr>
             <w:noProof/>
           </w:rPr>
-          <w:t>4</w:t>
+          <w:t>3</w:t>
         </w:r>
         <w:r>
           <w:rPr>
@@ -5200,7 +5408,7 @@
 </file>
 
 <file path=customXml/itemProps1.xml><?xml version="1.0" encoding="utf-8"?>
-<ds:datastoreItem xmlns:ds="http://schemas.openxmlformats.org/officeDocument/2006/customXml" ds:itemID="{F77AC389-888D-4641-83EF-9E176382933A}">
+<ds:datastoreItem xmlns:ds="http://schemas.openxmlformats.org/officeDocument/2006/customXml" ds:itemID="{B461160D-7D7B-42AC-B89D-F5B4BCBB09EB}">
   <ds:schemaRefs>
     <ds:schemaRef ds:uri="http://schemas.openxmlformats.org/officeDocument/2006/bibliography"/>
   </ds:schemaRefs>

</xml_diff>

<commit_message>
Finalização da pesquisa ADC
Finalização da pesquisa ADC.
</commit_message>
<xml_diff>
--- a/Aula10/Pesquisa.docx
+++ b/Aula10/Pesquisa.docx
@@ -965,16 +965,7 @@
           <w:sz w:val="28"/>
           <w:u w:val="single"/>
         </w:rPr>
-        <w:t xml:space="preserve">1.2: </w:t>
-      </w:r>
-      <w:r>
-        <w:rPr>
-          <w:rFonts w:asciiTheme="minorHAnsi" w:hAnsiTheme="minorHAnsi" w:cstheme="minorHAnsi"/>
-          <w:i/>
-          <w:sz w:val="28"/>
-          <w:u w:val="single"/>
-        </w:rPr>
-        <w:t xml:space="preserve"> </w:t>
+        <w:t xml:space="preserve">1.2:  </w:t>
       </w:r>
       <w:proofErr w:type="spellStart"/>
       <w:r>
@@ -1302,17 +1293,61 @@
           <w:sz w:val="28"/>
           <w:u w:val="single"/>
         </w:rPr>
-        <w:t>1.</w:t>
-      </w:r>
-      <w:r>
+        <w:t>1.4: ENOB</w:t>
+      </w:r>
+    </w:p>
+    <w:p>
+      <w:pPr>
+        <w:jc w:val="center"/>
+        <w:rPr>
+          <w:rFonts w:asciiTheme="minorHAnsi" w:hAnsiTheme="minorHAnsi"/>
+          <w:noProof/>
+        </w:rPr>
+      </w:pPr>
+      <w:r>
+        <w:rPr>
+          <w:rFonts w:asciiTheme="minorHAnsi" w:hAnsiTheme="minorHAnsi"/>
+          <w:noProof/>
+        </w:rPr>
+        <w:t>O número efetivo de bits de um ADC é o valor real que um módulo pode converter. Esse numero é menor que o valor nominal por que sistemas reais apresnetam ruídos assim como o próprio ADC que infere ruído e distorções na leitura do sinal.</w:t>
+      </w:r>
+    </w:p>
+    <w:p>
+      <w:pPr>
+        <w:jc w:val="both"/>
+        <w:rPr>
+          <w:rFonts w:asciiTheme="minorHAnsi" w:hAnsiTheme="minorHAnsi"/>
+          <w:noProof/>
+        </w:rPr>
+      </w:pPr>
+      <w:r>
+        <w:rPr>
+          <w:rFonts w:asciiTheme="minorHAnsi" w:hAnsiTheme="minorHAnsi"/>
+          <w:noProof/>
+        </w:rPr>
+        <w:t>Então o ENOB é uma forma de classificar os ADC qualificando o número útil de bits que módulo ADC  fornece.</w:t>
+      </w:r>
+    </w:p>
+    <w:p>
+      <w:pPr>
+        <w:jc w:val="center"/>
+        <w:rPr>
+          <w:rFonts w:asciiTheme="minorHAnsi" w:hAnsiTheme="minorHAnsi"/>
+          <w:noProof/>
+        </w:rPr>
+      </w:pPr>
+    </w:p>
+    <w:p>
+      <w:pPr>
+        <w:ind w:left="720"/>
+        <w:jc w:val="center"/>
         <w:rPr>
           <w:rFonts w:asciiTheme="minorHAnsi" w:hAnsiTheme="minorHAnsi" w:cstheme="minorHAnsi"/>
           <w:i/>
           <w:sz w:val="28"/>
           <w:u w:val="single"/>
         </w:rPr>
-        <w:t>4</w:t>
-      </w:r>
+      </w:pPr>
       <w:r>
         <w:rPr>
           <w:rFonts w:asciiTheme="minorHAnsi" w:hAnsiTheme="minorHAnsi" w:cstheme="minorHAnsi"/>
@@ -1320,105 +1355,7 @@
           <w:sz w:val="28"/>
           <w:u w:val="single"/>
         </w:rPr>
-        <w:t xml:space="preserve">: </w:t>
-      </w:r>
-      <w:r>
-        <w:rPr>
-          <w:rFonts w:asciiTheme="minorHAnsi" w:hAnsiTheme="minorHAnsi" w:cstheme="minorHAnsi"/>
-          <w:i/>
-          <w:sz w:val="28"/>
-          <w:u w:val="single"/>
-        </w:rPr>
-        <w:t>ENOB</w:t>
-      </w:r>
-    </w:p>
-    <w:p>
-      <w:pPr>
-        <w:jc w:val="center"/>
-        <w:rPr>
-          <w:rFonts w:asciiTheme="minorHAnsi" w:hAnsiTheme="minorHAnsi"/>
-          <w:noProof/>
-        </w:rPr>
-      </w:pPr>
-      <w:r>
-        <w:rPr>
-          <w:rFonts w:asciiTheme="minorHAnsi" w:hAnsiTheme="minorHAnsi"/>
-          <w:noProof/>
-        </w:rPr>
-        <w:t>O número efetivo de bits de um ADC é o valor real que um módulo pode converter. Esse numero é menor que o valor nominal por que sistemas reais apresnetam ruídos assim como o próprio ADC que infere ruído e distorções na leitura do sinal.</w:t>
-      </w:r>
-    </w:p>
-    <w:p>
-      <w:pPr>
-        <w:jc w:val="both"/>
-        <w:rPr>
-          <w:rFonts w:asciiTheme="minorHAnsi" w:hAnsiTheme="minorHAnsi"/>
-          <w:noProof/>
-        </w:rPr>
-      </w:pPr>
-      <w:r>
-        <w:rPr>
-          <w:rFonts w:asciiTheme="minorHAnsi" w:hAnsiTheme="minorHAnsi"/>
-          <w:noProof/>
-        </w:rPr>
-        <w:t>Então o ENOB é uma forma de classificar os ADC qualificando o número útil de bits que módulo ADC  fornece.</w:t>
-      </w:r>
-    </w:p>
-    <w:p>
-      <w:pPr>
-        <w:jc w:val="center"/>
-        <w:rPr>
-          <w:rFonts w:asciiTheme="minorHAnsi" w:hAnsiTheme="minorHAnsi"/>
-          <w:noProof/>
-        </w:rPr>
-      </w:pPr>
-    </w:p>
-    <w:p>
-      <w:pPr>
-        <w:ind w:left="720"/>
-        <w:jc w:val="center"/>
-        <w:rPr>
-          <w:rFonts w:asciiTheme="minorHAnsi" w:hAnsiTheme="minorHAnsi" w:cstheme="minorHAnsi"/>
-          <w:i/>
-          <w:sz w:val="28"/>
-          <w:u w:val="single"/>
-        </w:rPr>
-      </w:pPr>
-      <w:r>
-        <w:rPr>
-          <w:rFonts w:asciiTheme="minorHAnsi" w:hAnsiTheme="minorHAnsi" w:cstheme="minorHAnsi"/>
-          <w:i/>
-          <w:sz w:val="28"/>
-          <w:u w:val="single"/>
-        </w:rPr>
-        <w:t>1.</w:t>
-      </w:r>
-      <w:r>
-        <w:rPr>
-          <w:rFonts w:asciiTheme="minorHAnsi" w:hAnsiTheme="minorHAnsi" w:cstheme="minorHAnsi"/>
-          <w:i/>
-          <w:sz w:val="28"/>
-          <w:u w:val="single"/>
-        </w:rPr>
-        <w:t>5</w:t>
-      </w:r>
-      <w:r>
-        <w:rPr>
-          <w:rFonts w:asciiTheme="minorHAnsi" w:hAnsiTheme="minorHAnsi" w:cstheme="minorHAnsi"/>
-          <w:i/>
-          <w:sz w:val="28"/>
-          <w:u w:val="single"/>
-        </w:rPr>
-        <w:t xml:space="preserve">: </w:t>
-      </w:r>
-      <w:r>
-        <w:rPr>
-          <w:rFonts w:asciiTheme="minorHAnsi" w:hAnsiTheme="minorHAnsi" w:cstheme="minorHAnsi"/>
-          <w:i/>
-          <w:sz w:val="28"/>
-          <w:u w:val="single"/>
-        </w:rPr>
-        <w:t xml:space="preserve">Conversores de aproximações sucessivas </w:t>
+        <w:t xml:space="preserve">1.5: Conversores de aproximações sucessivas </w:t>
       </w:r>
     </w:p>
     <w:p>
@@ -1529,17 +1466,75 @@
           <w:sz w:val="28"/>
           <w:u w:val="single"/>
         </w:rPr>
-        <w:t>2.1</w:t>
-      </w:r>
-      <w:r>
+        <w:t>2.1: 1MHz</w:t>
+      </w:r>
+    </w:p>
+    <w:p>
+      <w:pPr>
+        <w:jc w:val="center"/>
+        <w:rPr>
+          <w:rFonts w:asciiTheme="minorHAnsi" w:hAnsiTheme="minorHAnsi"/>
+          <w:noProof/>
+        </w:rPr>
+      </w:pPr>
+      <w:r>
+        <w:rPr>
+          <w:rFonts w:asciiTheme="minorHAnsi" w:hAnsiTheme="minorHAnsi"/>
+          <w:noProof/>
+        </w:rPr>
+        <w:t>De acordo com o teorema de Nyquist o a taxa de amostragem deve ser no minímo maior que o dobro do sinal amostrado. Então com uam taxa de amostragem de 1MHz poderíamos, sob a benção de Nyquist, medir sinais de até 499kHz.  Porém isso deve ser analisado com cautela por que para muitos sinais a benção de Nyquist não é sufiente , como em sinais de áudio</w:t>
+      </w:r>
+      <w:r>
+        <w:rPr>
+          <w:rFonts w:asciiTheme="minorHAnsi" w:hAnsiTheme="minorHAnsi"/>
+          <w:noProof/>
+        </w:rPr>
+        <w:t>,</w:t>
+      </w:r>
+      <w:r>
+        <w:rPr>
+          <w:rFonts w:asciiTheme="minorHAnsi" w:hAnsiTheme="minorHAnsi"/>
+          <w:noProof/>
+        </w:rPr>
+        <w:t xml:space="preserve"> </w:t>
+      </w:r>
+      <w:r>
+        <w:rPr>
+          <w:rFonts w:asciiTheme="minorHAnsi" w:hAnsiTheme="minorHAnsi"/>
+          <w:noProof/>
+        </w:rPr>
+        <w:t xml:space="preserve">onde apenas seguindo a ideologia de Nyquist o sinal perderia muito sua qualidade. </w:t>
+      </w:r>
+    </w:p>
+    <w:p>
+      <w:pPr>
+        <w:jc w:val="center"/>
+        <w:rPr>
+          <w:rFonts w:asciiTheme="minorHAnsi" w:hAnsiTheme="minorHAnsi"/>
+          <w:noProof/>
+        </w:rPr>
+      </w:pPr>
+    </w:p>
+    <w:p>
+      <w:pPr>
+        <w:jc w:val="center"/>
+        <w:rPr>
+          <w:rFonts w:asciiTheme="minorHAnsi" w:hAnsiTheme="minorHAnsi"/>
+          <w:noProof/>
+        </w:rPr>
+      </w:pPr>
+    </w:p>
+    <w:p>
+      <w:pPr>
+        <w:ind w:left="720"/>
+        <w:jc w:val="center"/>
         <w:rPr>
           <w:rFonts w:asciiTheme="minorHAnsi" w:hAnsiTheme="minorHAnsi" w:cstheme="minorHAnsi"/>
           <w:i/>
           <w:sz w:val="28"/>
           <w:u w:val="single"/>
         </w:rPr>
-        <w:t xml:space="preserve">: </w:t>
-      </w:r>
+      </w:pPr>
       <w:r>
         <w:rPr>
           <w:rFonts w:asciiTheme="minorHAnsi" w:hAnsiTheme="minorHAnsi" w:cstheme="minorHAnsi"/>
@@ -1547,7 +1542,8 @@
           <w:sz w:val="28"/>
           <w:u w:val="single"/>
         </w:rPr>
-        <w:t>1MHz</w:t>
+        <w:lastRenderedPageBreak/>
+        <w:t>2.2: Pinos</w:t>
       </w:r>
     </w:p>
     <w:p>
@@ -1555,24 +1551,42 @@
         <w:jc w:val="center"/>
         <w:rPr>
           <w:rFonts w:asciiTheme="minorHAnsi" w:hAnsiTheme="minorHAnsi"/>
-          <w:noProof/>
-        </w:rPr>
-      </w:pPr>
-      <w:r>
-        <w:rPr>
-          <w:rFonts w:asciiTheme="minorHAnsi" w:hAnsiTheme="minorHAnsi"/>
-          <w:noProof/>
-        </w:rPr>
-        <w:t>Aliasing acontece quando  sinal nã</w:t>
-      </w:r>
-      <w:bookmarkStart w:id="0" w:name="_GoBack"/>
-      <w:bookmarkEnd w:id="0"/>
-      <w:r>
-        <w:rPr>
-          <w:rFonts w:asciiTheme="minorHAnsi" w:hAnsiTheme="minorHAnsi"/>
-          <w:noProof/>
-        </w:rPr>
-        <w:t>o</w:t>
+          <w:b/>
+          <w:noProof/>
+          <w:lang w:val="en-US"/>
+        </w:rPr>
+        <w:sectPr>
+          <w:footerReference w:type="default" r:id="rId12"/>
+          <w:pgSz w:w="11906" w:h="16838"/>
+          <w:pgMar w:top="1417" w:right="1701" w:bottom="1417" w:left="1701" w:header="708" w:footer="708" w:gutter="0"/>
+          <w:cols w:space="708"/>
+          <w:docGrid w:linePitch="360"/>
+        </w:sectPr>
+      </w:pPr>
+      <w:r>
+        <w:rPr>
+          <w:rFonts w:asciiTheme="minorHAnsi" w:hAnsiTheme="minorHAnsi"/>
+          <w:bCs/>
+          <w:noProof/>
+          <w:lang w:val="en-US"/>
+        </w:rPr>
+        <w:t>Os pinos usados pelo ADC são:</w:t>
+      </w:r>
+      <w:r>
+        <w:rPr>
+          <w:rFonts w:asciiTheme="minorHAnsi" w:hAnsiTheme="minorHAnsi"/>
+          <w:noProof/>
+          <w:lang w:val="en-US"/>
+        </w:rPr>
+        <w:t xml:space="preserve"> </w:t>
+      </w:r>
+      <w:r>
+        <w:rPr>
+          <w:rFonts w:asciiTheme="minorHAnsi" w:hAnsiTheme="minorHAnsi"/>
+          <w:noProof/>
+          <w:lang w:val="en-US"/>
+        </w:rPr>
+        <w:br/>
       </w:r>
     </w:p>
     <w:p>
@@ -1581,6 +1595,434 @@
         <w:rPr>
           <w:rFonts w:asciiTheme="minorHAnsi" w:hAnsiTheme="minorHAnsi"/>
           <w:noProof/>
+          <w:lang w:val="en-US"/>
+        </w:rPr>
+      </w:pPr>
+      <w:r>
+        <w:rPr>
+          <w:rFonts w:asciiTheme="minorHAnsi" w:hAnsiTheme="minorHAnsi"/>
+          <w:b/>
+          <w:noProof/>
+          <w:lang w:val="en-US"/>
+        </w:rPr>
+        <w:lastRenderedPageBreak/>
+        <w:t>AD0:</w:t>
+      </w:r>
+      <w:r>
+        <w:rPr>
+          <w:rFonts w:asciiTheme="minorHAnsi" w:hAnsiTheme="minorHAnsi"/>
+          <w:noProof/>
+          <w:lang w:val="en-US"/>
+        </w:rPr>
+        <w:t xml:space="preserve"> PA17</w:t>
+      </w:r>
+      <w:r>
+        <w:rPr>
+          <w:rFonts w:asciiTheme="minorHAnsi" w:hAnsiTheme="minorHAnsi"/>
+          <w:noProof/>
+          <w:lang w:val="en-US"/>
+        </w:rPr>
+        <w:br/>
+      </w:r>
+      <w:r>
+        <w:rPr>
+          <w:rFonts w:asciiTheme="minorHAnsi" w:hAnsiTheme="minorHAnsi"/>
+          <w:b/>
+          <w:noProof/>
+          <w:lang w:val="en-US"/>
+        </w:rPr>
+        <w:t>AD1:</w:t>
+      </w:r>
+      <w:r>
+        <w:rPr>
+          <w:rFonts w:asciiTheme="minorHAnsi" w:hAnsiTheme="minorHAnsi"/>
+          <w:noProof/>
+          <w:lang w:val="en-US"/>
+        </w:rPr>
+        <w:t xml:space="preserve"> PA18</w:t>
+      </w:r>
+      <w:r>
+        <w:rPr>
+          <w:rFonts w:asciiTheme="minorHAnsi" w:hAnsiTheme="minorHAnsi"/>
+          <w:noProof/>
+          <w:lang w:val="en-US"/>
+        </w:rPr>
+        <w:br/>
+      </w:r>
+      <w:r>
+        <w:rPr>
+          <w:rFonts w:asciiTheme="minorHAnsi" w:hAnsiTheme="minorHAnsi"/>
+          <w:b/>
+          <w:noProof/>
+          <w:lang w:val="en-US"/>
+        </w:rPr>
+        <w:t>AD2/WKUP9:</w:t>
+      </w:r>
+      <w:r>
+        <w:rPr>
+          <w:rFonts w:asciiTheme="minorHAnsi" w:hAnsiTheme="minorHAnsi"/>
+          <w:noProof/>
+          <w:lang w:val="en-US"/>
+        </w:rPr>
+        <w:t xml:space="preserve"> PA19</w:t>
+      </w:r>
+      <w:r>
+        <w:rPr>
+          <w:rFonts w:asciiTheme="minorHAnsi" w:hAnsiTheme="minorHAnsi"/>
+          <w:noProof/>
+          <w:lang w:val="en-US"/>
+        </w:rPr>
+        <w:br/>
+      </w:r>
+      <w:r>
+        <w:rPr>
+          <w:rFonts w:asciiTheme="minorHAnsi" w:hAnsiTheme="minorHAnsi"/>
+          <w:b/>
+          <w:noProof/>
+          <w:lang w:val="en-US"/>
+        </w:rPr>
+        <w:t>AD3/WKUP10:</w:t>
+      </w:r>
+      <w:r>
+        <w:rPr>
+          <w:rFonts w:asciiTheme="minorHAnsi" w:hAnsiTheme="minorHAnsi"/>
+          <w:noProof/>
+          <w:lang w:val="en-US"/>
+        </w:rPr>
+        <w:t xml:space="preserve"> PA20</w:t>
+      </w:r>
+      <w:r>
+        <w:rPr>
+          <w:rFonts w:asciiTheme="minorHAnsi" w:hAnsiTheme="minorHAnsi"/>
+          <w:noProof/>
+          <w:lang w:val="en-US"/>
+        </w:rPr>
+        <w:br/>
+      </w:r>
+      <w:r>
+        <w:rPr>
+          <w:rFonts w:asciiTheme="minorHAnsi" w:hAnsiTheme="minorHAnsi"/>
+          <w:b/>
+          <w:noProof/>
+          <w:lang w:val="en-US"/>
+        </w:rPr>
+        <w:t>AD4/RTCOUT0:</w:t>
+      </w:r>
+      <w:r>
+        <w:rPr>
+          <w:rFonts w:asciiTheme="minorHAnsi" w:hAnsiTheme="minorHAnsi"/>
+          <w:noProof/>
+          <w:lang w:val="en-US"/>
+        </w:rPr>
+        <w:t xml:space="preserve"> PB0</w:t>
+      </w:r>
+      <w:r>
+        <w:rPr>
+          <w:rFonts w:asciiTheme="minorHAnsi" w:hAnsiTheme="minorHAnsi"/>
+          <w:noProof/>
+          <w:lang w:val="en-US"/>
+        </w:rPr>
+        <w:br/>
+      </w:r>
+      <w:r>
+        <w:rPr>
+          <w:rFonts w:asciiTheme="minorHAnsi" w:hAnsiTheme="minorHAnsi"/>
+          <w:b/>
+          <w:noProof/>
+          <w:lang w:val="en-US"/>
+        </w:rPr>
+        <w:t>AD5/RTCOUT1</w:t>
+      </w:r>
+      <w:r>
+        <w:rPr>
+          <w:rFonts w:asciiTheme="minorHAnsi" w:hAnsiTheme="minorHAnsi"/>
+          <w:b/>
+          <w:noProof/>
+          <w:lang w:val="en-US"/>
+        </w:rPr>
+        <w:t>:</w:t>
+      </w:r>
+      <w:r>
+        <w:rPr>
+          <w:rFonts w:asciiTheme="minorHAnsi" w:hAnsiTheme="minorHAnsi"/>
+          <w:noProof/>
+          <w:lang w:val="en-US"/>
+        </w:rPr>
+        <w:t xml:space="preserve"> PB1</w:t>
+      </w:r>
+      <w:r>
+        <w:rPr>
+          <w:rFonts w:asciiTheme="minorHAnsi" w:hAnsiTheme="minorHAnsi"/>
+          <w:noProof/>
+          <w:lang w:val="en-US"/>
+        </w:rPr>
+        <w:br/>
+      </w:r>
+      <w:r>
+        <w:rPr>
+          <w:rFonts w:asciiTheme="minorHAnsi" w:hAnsiTheme="minorHAnsi"/>
+          <w:b/>
+          <w:noProof/>
+          <w:lang w:val="en-US"/>
+        </w:rPr>
+        <w:t>AD6/WKUP12</w:t>
+      </w:r>
+      <w:r>
+        <w:rPr>
+          <w:rFonts w:asciiTheme="minorHAnsi" w:hAnsiTheme="minorHAnsi"/>
+          <w:noProof/>
+          <w:lang w:val="en-US"/>
+        </w:rPr>
+        <w:t>:</w:t>
+      </w:r>
+      <w:r>
+        <w:rPr>
+          <w:rFonts w:asciiTheme="minorHAnsi" w:hAnsiTheme="minorHAnsi"/>
+          <w:noProof/>
+          <w:lang w:val="en-US"/>
+        </w:rPr>
+        <w:t xml:space="preserve"> PB2</w:t>
+      </w:r>
+      <w:r>
+        <w:rPr>
+          <w:rFonts w:asciiTheme="minorHAnsi" w:hAnsiTheme="minorHAnsi"/>
+          <w:noProof/>
+          <w:lang w:val="en-US"/>
+        </w:rPr>
+        <w:br/>
+      </w:r>
+      <w:r>
+        <w:rPr>
+          <w:rFonts w:asciiTheme="minorHAnsi" w:hAnsiTheme="minorHAnsi"/>
+          <w:b/>
+          <w:noProof/>
+          <w:lang w:val="en-US"/>
+        </w:rPr>
+        <w:t>AD7:</w:t>
+      </w:r>
+      <w:r>
+        <w:rPr>
+          <w:rFonts w:asciiTheme="minorHAnsi" w:hAnsiTheme="minorHAnsi"/>
+          <w:noProof/>
+          <w:lang w:val="en-US"/>
+        </w:rPr>
+        <w:t xml:space="preserve"> PB3</w:t>
+      </w:r>
+      <w:r>
+        <w:rPr>
+          <w:rFonts w:asciiTheme="minorHAnsi" w:hAnsiTheme="minorHAnsi"/>
+          <w:noProof/>
+          <w:lang w:val="en-US"/>
+        </w:rPr>
+        <w:br/>
+      </w:r>
+      <w:r>
+        <w:rPr>
+          <w:rFonts w:asciiTheme="minorHAnsi" w:hAnsiTheme="minorHAnsi"/>
+          <w:b/>
+          <w:noProof/>
+          <w:lang w:val="en-US"/>
+        </w:rPr>
+        <w:lastRenderedPageBreak/>
+        <w:t>AD8:</w:t>
+      </w:r>
+      <w:r>
+        <w:rPr>
+          <w:rFonts w:asciiTheme="minorHAnsi" w:hAnsiTheme="minorHAnsi"/>
+          <w:noProof/>
+          <w:lang w:val="en-US"/>
+        </w:rPr>
+        <w:t xml:space="preserve"> PA21</w:t>
+      </w:r>
+      <w:r>
+        <w:rPr>
+          <w:rFonts w:asciiTheme="minorHAnsi" w:hAnsiTheme="minorHAnsi"/>
+          <w:noProof/>
+          <w:lang w:val="en-US"/>
+        </w:rPr>
+        <w:br/>
+      </w:r>
+      <w:r>
+        <w:rPr>
+          <w:rFonts w:asciiTheme="minorHAnsi" w:hAnsiTheme="minorHAnsi"/>
+          <w:b/>
+          <w:noProof/>
+          <w:lang w:val="en-US"/>
+        </w:rPr>
+        <w:t>AD9:</w:t>
+      </w:r>
+      <w:r>
+        <w:rPr>
+          <w:rFonts w:asciiTheme="minorHAnsi" w:hAnsiTheme="minorHAnsi"/>
+          <w:noProof/>
+          <w:lang w:val="en-US"/>
+        </w:rPr>
+        <w:t xml:space="preserve"> PA22</w:t>
+      </w:r>
+    </w:p>
+    <w:p>
+      <w:pPr>
+        <w:jc w:val="center"/>
+        <w:rPr>
+          <w:rFonts w:asciiTheme="minorHAnsi" w:hAnsiTheme="minorHAnsi"/>
+          <w:noProof/>
+          <w:lang w:val="en-US"/>
+        </w:rPr>
+      </w:pPr>
+      <w:r>
+        <w:rPr>
+          <w:rFonts w:asciiTheme="minorHAnsi" w:hAnsiTheme="minorHAnsi"/>
+          <w:b/>
+          <w:noProof/>
+          <w:lang w:val="en-US"/>
+        </w:rPr>
+        <w:t>AD10:</w:t>
+      </w:r>
+      <w:r>
+        <w:rPr>
+          <w:rFonts w:asciiTheme="minorHAnsi" w:hAnsiTheme="minorHAnsi"/>
+          <w:noProof/>
+          <w:lang w:val="en-US"/>
+        </w:rPr>
+        <w:t xml:space="preserve"> PC13</w:t>
+      </w:r>
+      <w:r>
+        <w:rPr>
+          <w:rFonts w:asciiTheme="minorHAnsi" w:hAnsiTheme="minorHAnsi"/>
+          <w:noProof/>
+          <w:lang w:val="en-US"/>
+        </w:rPr>
+        <w:br/>
+      </w:r>
+      <w:r>
+        <w:rPr>
+          <w:rFonts w:asciiTheme="minorHAnsi" w:hAnsiTheme="minorHAnsi"/>
+          <w:b/>
+          <w:noProof/>
+          <w:lang w:val="en-US"/>
+        </w:rPr>
+        <w:t>AD11:</w:t>
+      </w:r>
+      <w:r>
+        <w:rPr>
+          <w:rFonts w:asciiTheme="minorHAnsi" w:hAnsiTheme="minorHAnsi"/>
+          <w:noProof/>
+          <w:lang w:val="en-US"/>
+        </w:rPr>
+        <w:t xml:space="preserve"> PC15</w:t>
+      </w:r>
+      <w:r>
+        <w:rPr>
+          <w:rFonts w:asciiTheme="minorHAnsi" w:hAnsiTheme="minorHAnsi"/>
+          <w:noProof/>
+          <w:lang w:val="en-US"/>
+        </w:rPr>
+        <w:br/>
+      </w:r>
+      <w:r>
+        <w:rPr>
+          <w:rFonts w:asciiTheme="minorHAnsi" w:hAnsiTheme="minorHAnsi"/>
+          <w:b/>
+          <w:noProof/>
+          <w:lang w:val="en-US"/>
+        </w:rPr>
+        <w:t>AD12:</w:t>
+      </w:r>
+      <w:r>
+        <w:rPr>
+          <w:rFonts w:asciiTheme="minorHAnsi" w:hAnsiTheme="minorHAnsi"/>
+          <w:noProof/>
+          <w:lang w:val="en-US"/>
+        </w:rPr>
+        <w:t xml:space="preserve"> PC12</w:t>
+      </w:r>
+    </w:p>
+    <w:p>
+      <w:pPr>
+        <w:jc w:val="center"/>
+        <w:rPr>
+          <w:rFonts w:asciiTheme="minorHAnsi" w:hAnsiTheme="minorHAnsi"/>
+          <w:noProof/>
+          <w:lang w:val="en-US"/>
+        </w:rPr>
+      </w:pPr>
+      <w:r>
+        <w:rPr>
+          <w:rFonts w:asciiTheme="minorHAnsi" w:hAnsiTheme="minorHAnsi"/>
+          <w:b/>
+          <w:noProof/>
+          <w:lang w:val="en-US"/>
+        </w:rPr>
+        <w:t>AD13:</w:t>
+      </w:r>
+      <w:r>
+        <w:rPr>
+          <w:rFonts w:asciiTheme="minorHAnsi" w:hAnsiTheme="minorHAnsi"/>
+          <w:noProof/>
+          <w:lang w:val="en-US"/>
+        </w:rPr>
+        <w:t xml:space="preserve"> PC29</w:t>
+      </w:r>
+      <w:r>
+        <w:rPr>
+          <w:rFonts w:asciiTheme="minorHAnsi" w:hAnsiTheme="minorHAnsi"/>
+          <w:noProof/>
+          <w:lang w:val="en-US"/>
+        </w:rPr>
+        <w:br/>
+      </w:r>
+      <w:r>
+        <w:rPr>
+          <w:rFonts w:asciiTheme="minorHAnsi" w:hAnsiTheme="minorHAnsi"/>
+          <w:b/>
+          <w:noProof/>
+          <w:lang w:val="en-US"/>
+        </w:rPr>
+        <w:t>AD14:</w:t>
+      </w:r>
+      <w:r>
+        <w:rPr>
+          <w:rFonts w:asciiTheme="minorHAnsi" w:hAnsiTheme="minorHAnsi"/>
+          <w:noProof/>
+          <w:lang w:val="en-US"/>
+        </w:rPr>
+        <w:t xml:space="preserve"> PC30</w:t>
+      </w:r>
+    </w:p>
+    <w:p>
+      <w:pPr>
+        <w:jc w:val="center"/>
+        <w:rPr>
+          <w:rFonts w:asciiTheme="minorHAnsi" w:hAnsiTheme="minorHAnsi"/>
+          <w:noProof/>
+          <w:lang w:val="en-US"/>
+        </w:rPr>
+        <w:sectPr>
+          <w:type w:val="continuous"/>
+          <w:pgSz w:w="11906" w:h="16838"/>
+          <w:pgMar w:top="1417" w:right="1701" w:bottom="1417" w:left="1701" w:header="708" w:footer="708" w:gutter="0"/>
+          <w:cols w:num="2" w:space="1700"/>
+          <w:docGrid w:linePitch="360"/>
+        </w:sectPr>
+      </w:pPr>
+    </w:p>
+    <w:p>
+      <w:pPr>
+        <w:jc w:val="center"/>
+        <w:rPr>
+          <w:rFonts w:asciiTheme="minorHAnsi" w:hAnsiTheme="minorHAnsi"/>
+          <w:noProof/>
+          <w:lang w:val="en-US"/>
+        </w:rPr>
+      </w:pPr>
+    </w:p>
+    <w:p>
+      <w:pPr>
+        <w:jc w:val="center"/>
+        <w:rPr>
+          <w:rFonts w:asciiTheme="minorHAnsi" w:hAnsiTheme="minorHAnsi"/>
+          <w:noProof/>
+          <w:lang w:val="en-US"/>
         </w:rPr>
       </w:pPr>
     </w:p>
@@ -1602,17 +2044,45 @@
           <w:sz w:val="28"/>
           <w:u w:val="single"/>
         </w:rPr>
-        <w:t>2.2</w:t>
-      </w:r>
-      <w:r>
+        <w:t>2.3: Consumo</w:t>
+      </w:r>
+    </w:p>
+    <w:p>
+      <w:pPr>
+        <w:jc w:val="center"/>
+        <w:rPr>
+          <w:rFonts w:asciiTheme="minorHAnsi" w:hAnsiTheme="minorHAnsi"/>
+          <w:noProof/>
+        </w:rPr>
+      </w:pPr>
+      <w:r>
+        <w:rPr>
+          <w:rFonts w:asciiTheme="minorHAnsi" w:hAnsiTheme="minorHAnsi"/>
+          <w:noProof/>
+        </w:rPr>
+        <w:t>O consumo do sendor de temperatura varia de 50 a 80uA.</w:t>
+      </w:r>
+    </w:p>
+    <w:p>
+      <w:pPr>
+        <w:jc w:val="center"/>
+        <w:rPr>
+          <w:rFonts w:asciiTheme="minorHAnsi" w:hAnsiTheme="minorHAnsi"/>
+          <w:noProof/>
+        </w:rPr>
+      </w:pPr>
+    </w:p>
+    <w:p>
+      <w:pPr>
+        <w:ind w:left="720"/>
+        <w:jc w:val="center"/>
         <w:rPr>
           <w:rFonts w:asciiTheme="minorHAnsi" w:hAnsiTheme="minorHAnsi" w:cstheme="minorHAnsi"/>
           <w:i/>
           <w:sz w:val="28"/>
           <w:u w:val="single"/>
         </w:rPr>
-        <w:t xml:space="preserve">: </w:t>
-      </w:r>
+      </w:pPr>
       <w:r>
         <w:rPr>
           <w:rFonts w:asciiTheme="minorHAnsi" w:hAnsiTheme="minorHAnsi" w:cstheme="minorHAnsi"/>
@@ -1620,7 +2090,7 @@
           <w:sz w:val="28"/>
           <w:u w:val="single"/>
         </w:rPr>
-        <w:t>Pinos</w:t>
+        <w:t>2.4: Tensão de referência</w:t>
       </w:r>
     </w:p>
     <w:p>
@@ -1634,9 +2104,17 @@
       <w:r>
         <w:rPr>
           <w:rFonts w:asciiTheme="minorHAnsi" w:hAnsiTheme="minorHAnsi"/>
-          <w:noProof/>
-        </w:rPr>
-        <w:t>Aliasing acontece quando  sinal não</w:t>
+          <w:b/>
+          <w:noProof/>
+        </w:rPr>
+        <w:t>Pino de referência o uC:</w:t>
+      </w:r>
+      <w:r>
+        <w:rPr>
+          <w:rFonts w:asciiTheme="minorHAnsi" w:hAnsiTheme="minorHAnsi"/>
+          <w:noProof/>
+        </w:rPr>
+        <w:t xml:space="preserve"> O de referência de tensão é ADVREF e sua tensão pode variar de GND+0,2V à VDDIN-0,2V.</w:t>
       </w:r>
     </w:p>
     <w:p>
@@ -1647,6 +2125,46 @@
           <w:noProof/>
         </w:rPr>
       </w:pPr>
+      <w:r>
+        <w:rPr>
+          <w:rFonts w:asciiTheme="minorHAnsi" w:hAnsiTheme="minorHAnsi"/>
+          <w:b/>
+          <w:noProof/>
+        </w:rPr>
+        <w:t>SAM4S-EK2:</w:t>
+      </w:r>
+      <w:r>
+        <w:rPr>
+          <w:rFonts w:asciiTheme="minorHAnsi" w:hAnsiTheme="minorHAnsi"/>
+          <w:noProof/>
+        </w:rPr>
+        <w:t xml:space="preserve"> A potenciômetro está con</w:t>
+      </w:r>
+      <w:r>
+        <w:rPr>
+          <w:rFonts w:asciiTheme="minorHAnsi" w:hAnsiTheme="minorHAnsi"/>
+          <w:noProof/>
+        </w:rPr>
+        <w:t>ec</w:t>
+      </w:r>
+      <w:r>
+        <w:rPr>
+          <w:rFonts w:asciiTheme="minorHAnsi" w:hAnsiTheme="minorHAnsi"/>
+          <w:noProof/>
+        </w:rPr>
+        <w:t>tado ao 3,3V.</w:t>
+      </w:r>
+    </w:p>
+    <w:p>
+      <w:pPr>
+        <w:jc w:val="center"/>
+        <w:rPr>
+          <w:rFonts w:asciiTheme="minorHAnsi" w:hAnsiTheme="minorHAnsi"/>
+          <w:noProof/>
+        </w:rPr>
+      </w:pPr>
+      <w:bookmarkStart w:id="0" w:name="_GoBack"/>
+      <w:bookmarkEnd w:id="0"/>
     </w:p>
     <w:p>
       <w:pPr>
@@ -1666,90 +2184,93 @@
           <w:sz w:val="28"/>
           <w:u w:val="single"/>
         </w:rPr>
-        <w:t>2.3</w:t>
-      </w:r>
-      <w:r>
+        <w:t>2.5: Diagrama de blocos</w:t>
+      </w:r>
+    </w:p>
+    <w:p>
+      <w:pPr>
+        <w:ind w:left="-993"/>
+        <w:jc w:val="center"/>
+        <w:rPr>
+          <w:rFonts w:asciiTheme="minorHAnsi" w:hAnsiTheme="minorHAnsi"/>
+          <w:noProof/>
+        </w:rPr>
+      </w:pPr>
+      <w:r>
+        <w:rPr>
+          <w:noProof/>
+        </w:rPr>
+        <w:drawing>
+          <wp:inline distT="0" distB="0" distL="0" distR="0" wp14:anchorId="21363782" wp14:editId="150B4135">
+            <wp:extent cx="6650376" cy="2647950"/>
+            <wp:effectExtent l="0" t="0" r="0" b="0"/>
+            <wp:docPr id="7" name="Imagem 7"/>
+            <wp:cNvGraphicFramePr>
+              <a:graphicFrameLocks xmlns:a="http://schemas.openxmlformats.org/drawingml/2006/main" noChangeAspect="1"/>
+            </wp:cNvGraphicFramePr>
+            <a:graphic xmlns:a="http://schemas.openxmlformats.org/drawingml/2006/main">
+              <a:graphicData uri="http://schemas.openxmlformats.org/drawingml/2006/picture">
+                <pic:pic xmlns:pic="http://schemas.openxmlformats.org/drawingml/2006/picture">
+                  <pic:nvPicPr>
+                    <pic:cNvPr id="1" name=""/>
+                    <pic:cNvPicPr/>
+                  </pic:nvPicPr>
+                  <pic:blipFill>
+                    <a:blip r:embed="rId13"/>
+                    <a:stretch>
+                      <a:fillRect/>
+                    </a:stretch>
+                  </pic:blipFill>
+                  <pic:spPr>
+                    <a:xfrm>
+                      <a:off x="0" y="0"/>
+                      <a:ext cx="6660099" cy="2651821"/>
+                    </a:xfrm>
+                    <a:prstGeom prst="rect">
+                      <a:avLst/>
+                    </a:prstGeom>
+                  </pic:spPr>
+                </pic:pic>
+              </a:graphicData>
+            </a:graphic>
+          </wp:inline>
+        </w:drawing>
+      </w:r>
+    </w:p>
+    <w:p>
+      <w:pPr>
+        <w:ind w:left="720"/>
+        <w:jc w:val="center"/>
         <w:rPr>
           <w:rFonts w:asciiTheme="minorHAnsi" w:hAnsiTheme="minorHAnsi" w:cstheme="minorHAnsi"/>
           <w:i/>
           <w:sz w:val="28"/>
           <w:u w:val="single"/>
-        </w:rPr>
-        <w:t xml:space="preserve">: </w:t>
-      </w:r>
-      <w:r>
+          <w:lang w:val="en-US"/>
+        </w:rPr>
+      </w:pPr>
+    </w:p>
+    <w:p>
+      <w:pPr>
+        <w:ind w:left="720"/>
+        <w:jc w:val="center"/>
         <w:rPr>
           <w:rFonts w:asciiTheme="minorHAnsi" w:hAnsiTheme="minorHAnsi" w:cstheme="minorHAnsi"/>
           <w:i/>
           <w:sz w:val="28"/>
           <w:u w:val="single"/>
-        </w:rPr>
-        <w:t>Consumo</w:t>
-      </w:r>
-    </w:p>
-    <w:p>
-      <w:pPr>
-        <w:jc w:val="center"/>
-        <w:rPr>
-          <w:rFonts w:asciiTheme="minorHAnsi" w:hAnsiTheme="minorHAnsi"/>
-          <w:noProof/>
-        </w:rPr>
-      </w:pPr>
-      <w:r>
-        <w:rPr>
-          <w:rFonts w:asciiTheme="minorHAnsi" w:hAnsiTheme="minorHAnsi"/>
-          <w:noProof/>
-        </w:rPr>
-        <w:t>Aliasing acontece quando  sinal não</w:t>
-      </w:r>
-    </w:p>
-    <w:p>
-      <w:pPr>
-        <w:jc w:val="center"/>
-        <w:rPr>
-          <w:rFonts w:asciiTheme="minorHAnsi" w:hAnsiTheme="minorHAnsi"/>
-          <w:noProof/>
-        </w:rPr>
-      </w:pPr>
-    </w:p>
-    <w:p>
-      <w:pPr>
-        <w:ind w:left="720"/>
-        <w:jc w:val="center"/>
+          <w:lang w:val="en-US"/>
+        </w:rPr>
+      </w:pPr>
+      <w:r>
         <w:rPr>
           <w:rFonts w:asciiTheme="minorHAnsi" w:hAnsiTheme="minorHAnsi" w:cstheme="minorHAnsi"/>
           <w:i/>
           <w:sz w:val="28"/>
           <w:u w:val="single"/>
-        </w:rPr>
-      </w:pPr>
-      <w:r>
-        <w:rPr>
-          <w:rFonts w:asciiTheme="minorHAnsi" w:hAnsiTheme="minorHAnsi" w:cstheme="minorHAnsi"/>
-          <w:i/>
-          <w:sz w:val="28"/>
-          <w:u w:val="single"/>
-        </w:rPr>
-        <w:lastRenderedPageBreak/>
-        <w:t>2</w:t>
-      </w:r>
-      <w:r>
-        <w:rPr>
-          <w:rFonts w:asciiTheme="minorHAnsi" w:hAnsiTheme="minorHAnsi" w:cstheme="minorHAnsi"/>
-          <w:i/>
-          <w:sz w:val="28"/>
-          <w:u w:val="single"/>
-        </w:rPr>
-        <w:t xml:space="preserve">.4: </w:t>
-      </w:r>
-      <w:r>
-        <w:rPr>
-          <w:rFonts w:asciiTheme="minorHAnsi" w:hAnsiTheme="minorHAnsi" w:cstheme="minorHAnsi"/>
-          <w:i/>
-          <w:sz w:val="28"/>
-          <w:u w:val="single"/>
-        </w:rPr>
-        <w:t>Tensão de referência</w:t>
+          <w:lang w:val="en-US"/>
+        </w:rPr>
+        <w:t>2.6: ADC timings</w:t>
       </w:r>
     </w:p>
     <w:p>
@@ -1763,9 +2284,17 @@
       <w:r>
         <w:rPr>
           <w:rFonts w:asciiTheme="minorHAnsi" w:hAnsiTheme="minorHAnsi"/>
-          <w:noProof/>
-        </w:rPr>
-        <w:t>Aliasing acontece quando  sinal não</w:t>
+          <w:b/>
+          <w:noProof/>
+        </w:rPr>
+        <w:t>ADC Startup time:</w:t>
+      </w:r>
+      <w:r>
+        <w:rPr>
+          <w:rFonts w:asciiTheme="minorHAnsi" w:hAnsiTheme="minorHAnsi"/>
+          <w:noProof/>
+        </w:rPr>
+        <w:t xml:space="preserve"> De 20 à 40s.</w:t>
       </w:r>
     </w:p>
     <w:p>
@@ -1776,126 +2305,81 @@
           <w:noProof/>
         </w:rPr>
       </w:pPr>
-    </w:p>
-    <w:p>
-      <w:pPr>
-        <w:ind w:left="720"/>
+      <w:r>
+        <w:rPr>
+          <w:rFonts w:asciiTheme="minorHAnsi" w:hAnsiTheme="minorHAnsi"/>
+          <w:b/>
+          <w:noProof/>
+        </w:rPr>
+        <w:t>Tracking time</w:t>
+      </w:r>
+      <w:r>
+        <w:rPr>
+          <w:rFonts w:asciiTheme="minorHAnsi" w:hAnsiTheme="minorHAnsi"/>
+          <w:b/>
+          <w:noProof/>
+        </w:rPr>
+        <w:t>:</w:t>
+      </w:r>
+      <w:r>
+        <w:rPr>
+          <w:rFonts w:asciiTheme="minorHAnsi" w:hAnsiTheme="minorHAnsi"/>
+          <w:noProof/>
+        </w:rPr>
+        <w:t xml:space="preserve"> </w:t>
+      </w:r>
+      <w:r>
+        <w:rPr>
+          <w:rFonts w:asciiTheme="minorHAnsi" w:hAnsiTheme="minorHAnsi"/>
+          <w:noProof/>
+        </w:rPr>
+        <w:t>15 vezes o período de Clock que varia de 45 à 1000ns</w:t>
+      </w:r>
+      <w:r>
+        <w:rPr>
+          <w:rFonts w:asciiTheme="minorHAnsi" w:hAnsiTheme="minorHAnsi"/>
+          <w:noProof/>
+        </w:rPr>
+        <w:t>.</w:t>
+      </w:r>
+    </w:p>
+    <w:p>
+      <w:pPr>
         <w:jc w:val="center"/>
         <w:rPr>
-          <w:rFonts w:asciiTheme="minorHAnsi" w:hAnsiTheme="minorHAnsi" w:cstheme="minorHAnsi"/>
-          <w:i/>
-          <w:sz w:val="28"/>
-          <w:u w:val="single"/>
-        </w:rPr>
-      </w:pPr>
-      <w:r>
-        <w:rPr>
-          <w:rFonts w:asciiTheme="minorHAnsi" w:hAnsiTheme="minorHAnsi" w:cstheme="minorHAnsi"/>
-          <w:i/>
-          <w:sz w:val="28"/>
-          <w:u w:val="single"/>
-        </w:rPr>
-        <w:t>2.5</w:t>
-      </w:r>
-      <w:r>
-        <w:rPr>
-          <w:rFonts w:asciiTheme="minorHAnsi" w:hAnsiTheme="minorHAnsi" w:cstheme="minorHAnsi"/>
-          <w:i/>
-          <w:sz w:val="28"/>
-          <w:u w:val="single"/>
-        </w:rPr>
-        <w:t xml:space="preserve">: </w:t>
-      </w:r>
-      <w:r>
-        <w:rPr>
-          <w:rFonts w:asciiTheme="minorHAnsi" w:hAnsiTheme="minorHAnsi" w:cstheme="minorHAnsi"/>
-          <w:i/>
-          <w:sz w:val="28"/>
-          <w:u w:val="single"/>
-        </w:rPr>
-        <w:t>Diagrama de blocos</w:t>
-      </w:r>
-    </w:p>
-    <w:p>
-      <w:pPr>
-        <w:jc w:val="center"/>
-        <w:rPr>
-          <w:rFonts w:asciiTheme="minorHAnsi" w:hAnsiTheme="minorHAnsi"/>
-          <w:noProof/>
-        </w:rPr>
-      </w:pPr>
-      <w:r>
-        <w:rPr>
-          <w:rFonts w:asciiTheme="minorHAnsi" w:hAnsiTheme="minorHAnsi"/>
-          <w:noProof/>
-        </w:rPr>
-        <w:t>Aliasing acontece quando  sinal não</w:t>
-      </w:r>
-    </w:p>
-    <w:p>
-      <w:pPr>
-        <w:jc w:val="center"/>
-        <w:rPr>
-          <w:rFonts w:asciiTheme="minorHAnsi" w:hAnsiTheme="minorHAnsi"/>
-          <w:noProof/>
-        </w:rPr>
-      </w:pPr>
-    </w:p>
-    <w:p>
-      <w:pPr>
-        <w:ind w:left="720"/>
-        <w:jc w:val="center"/>
-        <w:rPr>
-          <w:rFonts w:asciiTheme="minorHAnsi" w:hAnsiTheme="minorHAnsi" w:cstheme="minorHAnsi"/>
-          <w:i/>
-          <w:sz w:val="28"/>
-          <w:u w:val="single"/>
-        </w:rPr>
-      </w:pPr>
-      <w:r>
-        <w:rPr>
-          <w:rFonts w:asciiTheme="minorHAnsi" w:hAnsiTheme="minorHAnsi" w:cstheme="minorHAnsi"/>
-          <w:i/>
-          <w:sz w:val="28"/>
-          <w:u w:val="single"/>
-        </w:rPr>
-        <w:t>2</w:t>
-      </w:r>
-      <w:r>
-        <w:rPr>
-          <w:rFonts w:asciiTheme="minorHAnsi" w:hAnsiTheme="minorHAnsi" w:cstheme="minorHAnsi"/>
-          <w:i/>
-          <w:sz w:val="28"/>
-          <w:u w:val="single"/>
-        </w:rPr>
-        <w:t>.</w:t>
-      </w:r>
-      <w:r>
-        <w:rPr>
-          <w:rFonts w:asciiTheme="minorHAnsi" w:hAnsiTheme="minorHAnsi" w:cstheme="minorHAnsi"/>
-          <w:i/>
-          <w:sz w:val="28"/>
-          <w:u w:val="single"/>
-        </w:rPr>
-        <w:t>6</w:t>
-      </w:r>
-      <w:r>
-        <w:rPr>
-          <w:rFonts w:asciiTheme="minorHAnsi" w:hAnsiTheme="minorHAnsi" w:cstheme="minorHAnsi"/>
-          <w:i/>
-          <w:sz w:val="28"/>
-          <w:u w:val="single"/>
-        </w:rPr>
-        <w:t xml:space="preserve">: </w:t>
-      </w:r>
-      <w:r>
-        <w:rPr>
-          <w:rFonts w:asciiTheme="minorHAnsi" w:hAnsiTheme="minorHAnsi" w:cstheme="minorHAnsi"/>
-          <w:i/>
-          <w:sz w:val="28"/>
-          <w:u w:val="single"/>
-        </w:rPr>
-        <w:t>ADC timings</w:t>
+          <w:rFonts w:asciiTheme="minorHAnsi" w:hAnsiTheme="minorHAnsi"/>
+          <w:noProof/>
+        </w:rPr>
+      </w:pPr>
+      <w:r>
+        <w:rPr>
+          <w:rFonts w:asciiTheme="minorHAnsi" w:hAnsiTheme="minorHAnsi"/>
+          <w:b/>
+          <w:noProof/>
+        </w:rPr>
+        <w:t>Conversion time</w:t>
+      </w:r>
+      <w:r>
+        <w:rPr>
+          <w:rFonts w:asciiTheme="minorHAnsi" w:hAnsiTheme="minorHAnsi"/>
+          <w:b/>
+          <w:noProof/>
+        </w:rPr>
+        <w:t>:</w:t>
+      </w:r>
+      <w:r>
+        <w:rPr>
+          <w:rFonts w:asciiTheme="minorHAnsi" w:hAnsiTheme="minorHAnsi"/>
+          <w:noProof/>
+        </w:rPr>
+        <w:t xml:space="preserve"> </w:t>
+      </w:r>
+      <w:r>
+        <w:rPr>
+          <w:rFonts w:asciiTheme="minorHAnsi" w:hAnsiTheme="minorHAnsi"/>
+          <w:noProof/>
+        </w:rPr>
+        <w:t>20 vezes o período de Clock.</w:t>
       </w:r>
     </w:p>
     <w:p>
@@ -1909,16 +2393,9 @@
           <w:szCs w:val="28"/>
         </w:rPr>
       </w:pPr>
-      <w:r>
-        <w:rPr>
-          <w:rFonts w:asciiTheme="minorHAnsi" w:hAnsiTheme="minorHAnsi"/>
-          <w:noProof/>
-        </w:rPr>
-        <w:t>Aliasing acontece quando  sinal não</w:t>
-      </w:r>
     </w:p>
     <w:sectPr>
-      <w:footerReference w:type="default" r:id="rId12"/>
+      <w:type w:val="continuous"/>
       <w:pgSz w:w="11906" w:h="16838"/>
       <w:pgMar w:top="1417" w:right="1701" w:bottom="1417" w:left="1701" w:header="708" w:footer="708" w:gutter="0"/>
       <w:cols w:space="708"/>
@@ -1977,7 +2454,7 @@
           <w:rPr>
             <w:noProof/>
           </w:rPr>
-          <w:t>4</w:t>
+          <w:t>3</w:t>
         </w:r>
         <w:r>
           <w:rPr>
@@ -2017,7 +2494,7 @@
 
 <file path=word/numbering.xml><?xml version="1.0" encoding="utf-8"?>
 <w:numbering xmlns:wpc="http://schemas.microsoft.com/office/word/2010/wordprocessingCanvas" xmlns:mc="http://schemas.openxmlformats.org/markup-compatibility/2006" xmlns:o="urn:schemas-microsoft-com:office:office" xmlns:r="http://schemas.openxmlformats.org/officeDocument/2006/relationships" xmlns:m="http://schemas.openxmlformats.org/officeDocument/2006/math" xmlns:v="urn:schemas-microsoft-com:vml" xmlns:wp14="http://schemas.microsoft.com/office/word/2010/wordprocessingDrawing" xmlns:wp="http://schemas.openxmlformats.org/drawingml/2006/wordprocessingDrawing" xmlns:w10="urn:schemas-microsoft-com:office:word" xmlns:w="http://schemas.openxmlformats.org/wordprocessingml/2006/main" xmlns:w14="http://schemas.microsoft.com/office/word/2010/wordml" xmlns:w15="http://schemas.microsoft.com/office/word/2012/wordml" xmlns:wpg="http://schemas.microsoft.com/office/word/2010/wordprocessingGroup" xmlns:wpi="http://schemas.microsoft.com/office/word/2010/wordprocessingInk" xmlns:wne="http://schemas.microsoft.com/office/word/2006/wordml" xmlns:wps="http://schemas.microsoft.com/office/word/2010/wordprocessingShape" mc:Ignorable="w14 w15 wp14">
-  <w:abstractNum w:abstractNumId="0" w15:restartNumberingAfterBreak="0">
+  <w:abstractNum w:abstractNumId="0">
     <w:nsid w:val="00346786"/>
     <w:multiLevelType w:val="hybridMultilevel"/>
     <w:tmpl w:val="B322AC58"/>
@@ -2130,7 +2607,7 @@
       </w:rPr>
     </w:lvl>
   </w:abstractNum>
-  <w:abstractNum w:abstractNumId="1" w15:restartNumberingAfterBreak="0">
+  <w:abstractNum w:abstractNumId="1">
     <w:nsid w:val="05703AF5"/>
     <w:multiLevelType w:val="hybridMultilevel"/>
     <w:tmpl w:val="F8AC7364"/>
@@ -2243,7 +2720,7 @@
       </w:rPr>
     </w:lvl>
   </w:abstractNum>
-  <w:abstractNum w:abstractNumId="2" w15:restartNumberingAfterBreak="0">
+  <w:abstractNum w:abstractNumId="2">
     <w:nsid w:val="07B00E33"/>
     <w:multiLevelType w:val="multilevel"/>
     <w:tmpl w:val="DA5EDECC"/>
@@ -2356,7 +2833,7 @@
       </w:rPr>
     </w:lvl>
   </w:abstractNum>
-  <w:abstractNum w:abstractNumId="3" w15:restartNumberingAfterBreak="0">
+  <w:abstractNum w:abstractNumId="3">
     <w:nsid w:val="11273EA2"/>
     <w:multiLevelType w:val="hybridMultilevel"/>
     <w:tmpl w:val="A3B034AA"/>
@@ -2469,7 +2946,7 @@
       </w:pPr>
     </w:lvl>
   </w:abstractNum>
-  <w:abstractNum w:abstractNumId="4" w15:restartNumberingAfterBreak="0">
+  <w:abstractNum w:abstractNumId="4">
     <w:nsid w:val="160B5D5E"/>
     <w:multiLevelType w:val="hybridMultilevel"/>
     <w:tmpl w:val="373EB00E"/>
@@ -2582,7 +3059,7 @@
       </w:rPr>
     </w:lvl>
   </w:abstractNum>
-  <w:abstractNum w:abstractNumId="5" w15:restartNumberingAfterBreak="0">
+  <w:abstractNum w:abstractNumId="5">
     <w:nsid w:val="18907CE7"/>
     <w:multiLevelType w:val="hybridMultilevel"/>
     <w:tmpl w:val="26143102"/>
@@ -2722,7 +3199,7 @@
       </w:rPr>
     </w:lvl>
   </w:abstractNum>
-  <w:abstractNum w:abstractNumId="6" w15:restartNumberingAfterBreak="0">
+  <w:abstractNum w:abstractNumId="6">
     <w:nsid w:val="19A32899"/>
     <w:multiLevelType w:val="hybridMultilevel"/>
     <w:tmpl w:val="6BD68C54"/>
@@ -2835,7 +3312,7 @@
       </w:rPr>
     </w:lvl>
   </w:abstractNum>
-  <w:abstractNum w:abstractNumId="7" w15:restartNumberingAfterBreak="0">
+  <w:abstractNum w:abstractNumId="7">
     <w:nsid w:val="1F0C3B55"/>
     <w:multiLevelType w:val="hybridMultilevel"/>
     <w:tmpl w:val="C8B6696E"/>
@@ -2948,7 +3425,7 @@
       </w:rPr>
     </w:lvl>
   </w:abstractNum>
-  <w:abstractNum w:abstractNumId="8" w15:restartNumberingAfterBreak="0">
+  <w:abstractNum w:abstractNumId="8">
     <w:nsid w:val="2F42243B"/>
     <w:multiLevelType w:val="hybridMultilevel"/>
     <w:tmpl w:val="338CDCEA"/>
@@ -3061,7 +3538,7 @@
       </w:rPr>
     </w:lvl>
   </w:abstractNum>
-  <w:abstractNum w:abstractNumId="9" w15:restartNumberingAfterBreak="0">
+  <w:abstractNum w:abstractNumId="9">
     <w:nsid w:val="3D9D6C47"/>
     <w:multiLevelType w:val="multilevel"/>
     <w:tmpl w:val="43208F78"/>
@@ -3183,7 +3660,7 @@
       </w:rPr>
     </w:lvl>
   </w:abstractNum>
-  <w:abstractNum w:abstractNumId="10" w15:restartNumberingAfterBreak="0">
+  <w:abstractNum w:abstractNumId="10">
     <w:nsid w:val="4CA34988"/>
     <w:multiLevelType w:val="multilevel"/>
     <w:tmpl w:val="27FEB8CE"/>
@@ -3297,7 +3774,7 @@
       </w:rPr>
     </w:lvl>
   </w:abstractNum>
-  <w:abstractNum w:abstractNumId="11" w15:restartNumberingAfterBreak="0">
+  <w:abstractNum w:abstractNumId="11">
     <w:nsid w:val="508F4119"/>
     <w:multiLevelType w:val="hybridMultilevel"/>
     <w:tmpl w:val="2D36CB88"/>
@@ -3410,7 +3887,7 @@
       </w:rPr>
     </w:lvl>
   </w:abstractNum>
-  <w:abstractNum w:abstractNumId="12" w15:restartNumberingAfterBreak="0">
+  <w:abstractNum w:abstractNumId="12">
     <w:nsid w:val="51892AD5"/>
     <w:multiLevelType w:val="hybridMultilevel"/>
     <w:tmpl w:val="2654F14A"/>
@@ -3499,7 +3976,7 @@
       </w:pPr>
     </w:lvl>
   </w:abstractNum>
-  <w:abstractNum w:abstractNumId="13" w15:restartNumberingAfterBreak="0">
+  <w:abstractNum w:abstractNumId="13">
     <w:nsid w:val="64B65A5E"/>
     <w:multiLevelType w:val="hybridMultilevel"/>
     <w:tmpl w:val="0C1CFDBA"/>
@@ -3590,7 +4067,7 @@
       </w:pPr>
     </w:lvl>
   </w:abstractNum>
-  <w:abstractNum w:abstractNumId="14" w15:restartNumberingAfterBreak="0">
+  <w:abstractNum w:abstractNumId="14">
     <w:nsid w:val="69EB2674"/>
     <w:multiLevelType w:val="hybridMultilevel"/>
     <w:tmpl w:val="DE68B5B2"/>
@@ -3703,7 +4180,7 @@
       </w:rPr>
     </w:lvl>
   </w:abstractNum>
-  <w:abstractNum w:abstractNumId="15" w15:restartNumberingAfterBreak="0">
+  <w:abstractNum w:abstractNumId="15">
     <w:nsid w:val="6E404CA4"/>
     <w:multiLevelType w:val="hybridMultilevel"/>
     <w:tmpl w:val="EEC6CE24"/>
@@ -3816,7 +4293,7 @@
       </w:rPr>
     </w:lvl>
   </w:abstractNum>
-  <w:abstractNum w:abstractNumId="16" w15:restartNumberingAfterBreak="0">
+  <w:abstractNum w:abstractNumId="16">
     <w:nsid w:val="6EC84832"/>
     <w:multiLevelType w:val="hybridMultilevel"/>
     <w:tmpl w:val="B20269E0"/>
@@ -3929,7 +4406,7 @@
       </w:rPr>
     </w:lvl>
   </w:abstractNum>
-  <w:abstractNum w:abstractNumId="17" w15:restartNumberingAfterBreak="0">
+  <w:abstractNum w:abstractNumId="17">
     <w:nsid w:val="71C72B29"/>
     <w:multiLevelType w:val="hybridMultilevel"/>
     <w:tmpl w:val="EC8C63E0"/>
@@ -4042,7 +4519,7 @@
       </w:rPr>
     </w:lvl>
   </w:abstractNum>
-  <w:abstractNum w:abstractNumId="18" w15:restartNumberingAfterBreak="0">
+  <w:abstractNum w:abstractNumId="18">
     <w:nsid w:val="7E794E8B"/>
     <w:multiLevelType w:val="hybridMultilevel"/>
     <w:tmpl w:val="D45661EE"/>
@@ -4626,7 +5103,6 @@
   <w:style w:type="character" w:default="1" w:styleId="Fontepargpadro">
     <w:name w:val="Default Paragraph Font"/>
     <w:uiPriority w:val="1"/>
-    <w:semiHidden/>
     <w:unhideWhenUsed/>
   </w:style>
   <w:style w:type="table" w:default="1" w:styleId="Tabelanormal">
@@ -5200,7 +5676,7 @@
 </file>
 
 <file path=customXml/itemProps1.xml><?xml version="1.0" encoding="utf-8"?>
-<ds:datastoreItem xmlns:ds="http://schemas.openxmlformats.org/officeDocument/2006/customXml" ds:itemID="{F77AC389-888D-4641-83EF-9E176382933A}">
+<ds:datastoreItem xmlns:ds="http://schemas.openxmlformats.org/officeDocument/2006/customXml" ds:itemID="{015FEF06-0D4E-4F2E-8D3D-5BD327F11CFC}">
   <ds:schemaRefs>
     <ds:schemaRef ds:uri="http://schemas.openxmlformats.org/officeDocument/2006/bibliography"/>
   </ds:schemaRefs>

</xml_diff>